<commit_message>
updated verbage on word resume
</commit_message>
<xml_diff>
--- a/Mustafa_Sadriwala_Resume.docx
+++ b/Mustafa_Sadriwala_Resume.docx
@@ -154,7 +154,21 @@
               <w:rPr>
                 <w:rFonts w:ascii="Calibri Light" w:hAnsi="Calibri Light" w:cs="Calibri Light"/>
               </w:rPr>
-              <w:t xml:space="preserve"> Python, GraphQL,</w:t>
+              <w:t xml:space="preserve"> Python, </w:t>
+            </w:r>
+            <w:proofErr w:type="spellStart"/>
+            <w:r>
+              <w:rPr>
+                <w:rFonts w:ascii="Calibri Light" w:hAnsi="Calibri Light" w:cs="Calibri Light"/>
+              </w:rPr>
+              <w:t>GraphQL</w:t>
+            </w:r>
+            <w:proofErr w:type="spellEnd"/>
+            <w:r>
+              <w:rPr>
+                <w:rFonts w:ascii="Calibri Light" w:hAnsi="Calibri Light" w:cs="Calibri Light"/>
+              </w:rPr>
+              <w:t>,</w:t>
             </w:r>
             <w:r>
               <w:rPr>
@@ -179,9 +193,11 @@
               <w:spacing w:before="0"/>
               <w:contextualSpacing/>
             </w:pPr>
+            <w:proofErr w:type="spellStart"/>
             <w:r>
               <w:t>Softwares</w:t>
             </w:r>
+            <w:proofErr w:type="spellEnd"/>
           </w:p>
         </w:tc>
         <w:tc>
@@ -201,7 +217,35 @@
               <w:rPr>
                 <w:rFonts w:ascii="Calibri Light" w:hAnsi="Calibri Light" w:cs="Calibri Light"/>
               </w:rPr>
-              <w:t>React, Git, LaTeX, Android Studio, Strapi, Matlab, MS Office</w:t>
+              <w:t xml:space="preserve">React, Git, LaTeX, Android Studio, </w:t>
+            </w:r>
+            <w:proofErr w:type="spellStart"/>
+            <w:r>
+              <w:rPr>
+                <w:rFonts w:ascii="Calibri Light" w:hAnsi="Calibri Light" w:cs="Calibri Light"/>
+              </w:rPr>
+              <w:t>Strapi</w:t>
+            </w:r>
+            <w:proofErr w:type="spellEnd"/>
+            <w:r>
+              <w:rPr>
+                <w:rFonts w:ascii="Calibri Light" w:hAnsi="Calibri Light" w:cs="Calibri Light"/>
+              </w:rPr>
+              <w:t xml:space="preserve">, </w:t>
+            </w:r>
+            <w:proofErr w:type="spellStart"/>
+            <w:r>
+              <w:rPr>
+                <w:rFonts w:ascii="Calibri Light" w:hAnsi="Calibri Light" w:cs="Calibri Light"/>
+              </w:rPr>
+              <w:t>Matlab</w:t>
+            </w:r>
+            <w:proofErr w:type="spellEnd"/>
+            <w:r>
+              <w:rPr>
+                <w:rFonts w:ascii="Calibri Light" w:hAnsi="Calibri Light" w:cs="Calibri Light"/>
+              </w:rPr>
+              <w:t>, MS Office</w:t>
             </w:r>
           </w:p>
         </w:tc>
@@ -560,6 +604,7 @@
         </w:rPr>
         <w:t xml:space="preserve">Learned </w:t>
       </w:r>
+      <w:proofErr w:type="spellStart"/>
       <w:r>
         <w:rPr>
           <w:rFonts w:ascii="Calibri Light" w:hAnsi="Calibri Light" w:cs="Calibri Light"/>
@@ -568,6 +613,7 @@
         </w:rPr>
         <w:t>GraphQL</w:t>
       </w:r>
+      <w:proofErr w:type="spellEnd"/>
       <w:r>
         <w:rPr>
           <w:rFonts w:ascii="Calibri Light" w:hAnsi="Calibri Light" w:cs="Calibri Light"/>
@@ -770,6 +816,7 @@
         </w:rPr>
         <w:t xml:space="preserve"> and </w:t>
       </w:r>
+      <w:proofErr w:type="spellStart"/>
       <w:r>
         <w:rPr>
           <w:rFonts w:ascii="Calibri Light" w:hAnsi="Calibri Light" w:cs="Calibri Light"/>
@@ -778,6 +825,7 @@
         </w:rPr>
         <w:t>GraphQL</w:t>
       </w:r>
+      <w:proofErr w:type="spellEnd"/>
       <w:r>
         <w:rPr>
           <w:rFonts w:ascii="Calibri Light" w:hAnsi="Calibri Light" w:cs="Calibri Light"/>
@@ -946,13 +994,7 @@
         <w:rPr>
           <w:rFonts w:ascii="Calibri Light" w:hAnsi="Calibri Light" w:cs="Calibri Light"/>
         </w:rPr>
-        <w:t xml:space="preserve"> </w:t>
-      </w:r>
-      <w:r>
-        <w:rPr>
-          <w:rFonts w:ascii="Calibri Light" w:hAnsi="Calibri Light" w:cs="Calibri Light"/>
-        </w:rPr>
-        <w:t>for customized data generation</w:t>
+        <w:t xml:space="preserve"> for customized data generation</w:t>
       </w:r>
       <w:r>
         <w:rPr>
@@ -1078,7 +1120,13 @@
         <w:rPr>
           <w:rFonts w:ascii="Calibri Light" w:hAnsi="Calibri Light" w:cs="Calibri Light"/>
         </w:rPr>
-        <w:t>Created documentation</w:t>
+        <w:t>Wrote</w:t>
+      </w:r>
+      <w:r>
+        <w:rPr>
+          <w:rFonts w:ascii="Calibri Light" w:hAnsi="Calibri Light" w:cs="Calibri Light"/>
+        </w:rPr>
+        <w:t xml:space="preserve"> documentation</w:t>
       </w:r>
       <w:r>
         <w:rPr>
@@ -1473,7 +1521,25 @@
         <w:rPr>
           <w:rFonts w:ascii="Calibri Light" w:hAnsi="Calibri Light" w:cs="Calibri Light"/>
         </w:rPr>
-        <w:t xml:space="preserve">Developed and tested </w:t>
+        <w:t xml:space="preserve">Built, </w:t>
+      </w:r>
+      <w:r>
+        <w:rPr>
+          <w:rFonts w:ascii="Calibri Light" w:hAnsi="Calibri Light" w:cs="Calibri Light"/>
+        </w:rPr>
+        <w:t>tested</w:t>
+      </w:r>
+      <w:r>
+        <w:rPr>
+          <w:rFonts w:ascii="Calibri Light" w:hAnsi="Calibri Light" w:cs="Calibri Light"/>
+        </w:rPr>
+        <w:t>, and designed</w:t>
+      </w:r>
+      <w:r>
+        <w:rPr>
+          <w:rFonts w:ascii="Calibri Light" w:hAnsi="Calibri Light" w:cs="Calibri Light"/>
+        </w:rPr>
+        <w:t xml:space="preserve"> </w:t>
       </w:r>
       <w:r>
         <w:rPr>
@@ -1525,7 +1591,7 @@
         <w:rPr>
           <w:rFonts w:ascii="Calibri Light" w:hAnsi="Calibri Light" w:cs="Calibri Light"/>
         </w:rPr>
-        <w:t xml:space="preserve">. </w:t>
+        <w:t>.</w:t>
       </w:r>
     </w:p>
     <w:p>
@@ -1591,12 +1657,39 @@
         <w:rPr>
           <w:rFonts w:ascii="Calibri Light" w:hAnsi="Calibri Light" w:cs="Calibri Light"/>
         </w:rPr>
-        <w:t>. Communicated with the back-end team to ensure consistency of data model across platforms.</w:t>
+        <w:t>.</w:t>
+      </w:r>
+      <w:r>
+        <w:rPr>
+          <w:rFonts w:ascii="Calibri Light" w:hAnsi="Calibri Light" w:cs="Calibri Light"/>
+        </w:rPr>
+        <w:t xml:space="preserve"> </w:t>
       </w:r>
     </w:p>
     <w:p>
       <w:pPr>
         <w:pStyle w:val="ListParagraph"/>
+        <w:numPr>
+          <w:ilvl w:val="0"/>
+          <w:numId w:val="0"/>
+        </w:numPr>
+        <w:spacing w:before="0" w:after="0"/>
+        <w:ind w:left="360"/>
+        <w:contextualSpacing/>
+        <w:rPr>
+          <w:rFonts w:ascii="Calibri Light" w:hAnsi="Calibri Light" w:cs="Calibri Light"/>
+        </w:rPr>
+      </w:pPr>
+      <w:r>
+        <w:rPr>
+          <w:rFonts w:ascii="Calibri Light" w:hAnsi="Calibri Light" w:cs="Calibri Light"/>
+        </w:rPr>
+        <w:t>Communicated with the back-end team to ensure consistency of data model across platforms.</w:t>
+      </w:r>
+    </w:p>
+    <w:p>
+      <w:pPr>
+        <w:pStyle w:val="ListParagraph"/>
         <w:spacing w:before="0" w:after="0"/>
         <w:contextualSpacing/>
         <w:rPr>
@@ -1659,12 +1752,20 @@
         <w:spacing w:before="0" w:after="60"/>
         <w:contextualSpacing/>
       </w:pPr>
+      <w:proofErr w:type="spellStart"/>
       <w:r>
         <w:rPr>
           <w:rStyle w:val="NormalBold"/>
         </w:rPr>
         <w:lastRenderedPageBreak/>
-        <w:t>Kellermann Foundation</w:t>
+        <w:t>Kellermann</w:t>
+      </w:r>
+      <w:proofErr w:type="spellEnd"/>
+      <w:r>
+        <w:rPr>
+          <w:rStyle w:val="NormalBold"/>
+        </w:rPr>
+        <w:t xml:space="preserve"> Foundation</w:t>
       </w:r>
       <w:r>
         <w:rPr>
@@ -2082,6 +2183,7 @@
         </w:rPr>
         <w:t xml:space="preserve"> for the front-end and </w:t>
       </w:r>
+      <w:proofErr w:type="spellStart"/>
       <w:r>
         <w:rPr>
           <w:rFonts w:ascii="Calibri Light" w:hAnsi="Calibri Light" w:cs="Calibri Light"/>
@@ -2090,6 +2192,7 @@
         </w:rPr>
         <w:t>Strapi</w:t>
       </w:r>
+      <w:proofErr w:type="spellEnd"/>
       <w:r>
         <w:rPr>
           <w:rFonts w:ascii="Calibri Light" w:hAnsi="Calibri Light" w:cs="Calibri Light"/>
@@ -2158,6 +2261,7 @@
         </w:rPr>
         <w:t xml:space="preserve">using </w:t>
       </w:r>
+      <w:proofErr w:type="spellStart"/>
       <w:r>
         <w:rPr>
           <w:rFonts w:ascii="Calibri Light" w:hAnsi="Calibri Light" w:cs="Calibri Light"/>
@@ -2166,6 +2270,7 @@
         </w:rPr>
         <w:t>Vercel</w:t>
       </w:r>
+      <w:proofErr w:type="spellEnd"/>
       <w:r>
         <w:rPr>
           <w:rFonts w:ascii="Calibri Light" w:hAnsi="Calibri Light" w:cs="Calibri Light"/>
@@ -2197,7 +2302,21 @@
         <w:rPr>
           <w:rStyle w:val="NormalBold"/>
         </w:rPr>
-        <w:t>Pacman Capture The Flag</w:t>
+        <w:t xml:space="preserve">Pacman Capture </w:t>
+      </w:r>
+      <w:proofErr w:type="gramStart"/>
+      <w:r>
+        <w:rPr>
+          <w:rStyle w:val="NormalBold"/>
+        </w:rPr>
+        <w:t>The</w:t>
+      </w:r>
+      <w:proofErr w:type="gramEnd"/>
+      <w:r>
+        <w:rPr>
+          <w:rStyle w:val="NormalBold"/>
+        </w:rPr>
+        <w:t xml:space="preserve"> Flag</w:t>
       </w:r>
       <w:r>
         <w:rPr>
@@ -2316,7 +2435,21 @@
         <w:rPr>
           <w:rFonts w:ascii="Calibri Light" w:hAnsi="Calibri Light" w:cs="Calibri Light"/>
         </w:rPr>
-        <w:t>Implemented theoretical concepts of Tabu search, utility functions, and condition-action rules.</w:t>
+        <w:t xml:space="preserve">Implemented theoretical concepts of </w:t>
+      </w:r>
+      <w:proofErr w:type="spellStart"/>
+      <w:r>
+        <w:rPr>
+          <w:rFonts w:ascii="Calibri Light" w:hAnsi="Calibri Light" w:cs="Calibri Light"/>
+        </w:rPr>
+        <w:t>Tabu</w:t>
+      </w:r>
+      <w:proofErr w:type="spellEnd"/>
+      <w:r>
+        <w:rPr>
+          <w:rFonts w:ascii="Calibri Light" w:hAnsi="Calibri Light" w:cs="Calibri Light"/>
+        </w:rPr>
+        <w:t xml:space="preserve"> search, utility functions, and condition-action rules.</w:t>
       </w:r>
     </w:p>
     <w:p>
@@ -2362,10 +2495,7 @@
         <w:tab/>
       </w:r>
       <w:r>
-        <w:t>Feb</w:t>
-      </w:r>
-      <w:r>
-        <w:t xml:space="preserve"> – May 2020</w:t>
+        <w:t>Feb – May 2020</w:t>
       </w:r>
     </w:p>
     <w:p>
@@ -2381,7 +2511,13 @@
         <w:rPr>
           <w:rFonts w:ascii="Calibri Light" w:hAnsi="Calibri Light" w:cs="Calibri Light"/>
         </w:rPr>
-        <w:t>Created a database model for a fictional Pet Salon as part of semester-long group project.</w:t>
+        <w:t>Designed</w:t>
+      </w:r>
+      <w:r>
+        <w:rPr>
+          <w:rFonts w:ascii="Calibri Light" w:hAnsi="Calibri Light" w:cs="Calibri Light"/>
+        </w:rPr>
+        <w:t xml:space="preserve"> a database model for a fictional Pet Salon as part of semester-long group project.</w:t>
       </w:r>
     </w:p>
     <w:p>
@@ -2397,7 +2533,13 @@
         <w:rPr>
           <w:rFonts w:ascii="Calibri Light" w:hAnsi="Calibri Light" w:cs="Calibri Light"/>
         </w:rPr>
-        <w:t>Researched business rules, assumptions on data volume, and potential stakeholders</w:t>
+        <w:t>Researched business rules, assumptions on data volume, and potential stakeholder</w:t>
+      </w:r>
+      <w:r>
+        <w:rPr>
+          <w:rFonts w:ascii="Calibri Light" w:hAnsi="Calibri Light" w:cs="Calibri Light"/>
+        </w:rPr>
+        <w:t xml:space="preserve"> needs.</w:t>
       </w:r>
     </w:p>
     <w:p>
@@ -2501,7 +2643,19 @@
         <w:rPr>
           <w:rFonts w:ascii="Calibri Light" w:hAnsi="Calibri Light" w:cs="Calibri Light"/>
         </w:rPr>
-        <w:t>that could initiate canned transactions, make custom queries and show the current state of the database.</w:t>
+        <w:t xml:space="preserve">that could initiate canned transactions, make custom queries and show the current state of </w:t>
+      </w:r>
+      <w:r>
+        <w:rPr>
+          <w:rFonts w:ascii="Calibri Light" w:hAnsi="Calibri Light" w:cs="Calibri Light"/>
+        </w:rPr>
+        <w:t xml:space="preserve">all tables in </w:t>
+      </w:r>
+      <w:r>
+        <w:rPr>
+          <w:rFonts w:ascii="Calibri Light" w:hAnsi="Calibri Light" w:cs="Calibri Light"/>
+        </w:rPr>
+        <w:t>the database.</w:t>
       </w:r>
     </w:p>
     <w:p>
@@ -2518,11 +2672,19 @@
         <w:spacing w:before="0" w:after="60"/>
         <w:contextualSpacing/>
       </w:pPr>
+      <w:proofErr w:type="spellStart"/>
       <w:r>
         <w:rPr>
           <w:rStyle w:val="NormalBold"/>
         </w:rPr>
-        <w:t xml:space="preserve">TAMUHack </w:t>
+        <w:t>TAMUHack</w:t>
+      </w:r>
+      <w:proofErr w:type="spellEnd"/>
+      <w:r>
+        <w:rPr>
+          <w:rStyle w:val="NormalBold"/>
+        </w:rPr>
+        <w:t xml:space="preserve"> </w:t>
       </w:r>
       <w:r>
         <w:rPr>
@@ -2739,7 +2901,21 @@
         <w:rPr>
           <w:rFonts w:ascii="Calibri Light" w:hAnsi="Calibri Light" w:cs="Calibri Light"/>
         </w:rPr>
-        <w:t xml:space="preserve"> Created secure REST APIs for our front-end react-native application to poll for data and financial analytics.</w:t>
+        <w:t xml:space="preserve"> Created secure REST APIs for our front-end </w:t>
+      </w:r>
+      <w:r>
+        <w:rPr>
+          <w:rFonts w:ascii="Calibri Light" w:hAnsi="Calibri Light" w:cs="Calibri Light"/>
+          <w:b/>
+          <w:bCs/>
+        </w:rPr>
+        <w:t>react-native</w:t>
+      </w:r>
+      <w:r>
+        <w:rPr>
+          <w:rFonts w:ascii="Calibri Light" w:hAnsi="Calibri Light" w:cs="Calibri Light"/>
+        </w:rPr>
+        <w:t xml:space="preserve"> application to poll for data and financial analytics.</w:t>
       </w:r>
     </w:p>
     <w:p>
@@ -2772,14 +2948,32 @@
       <w:r>
         <w:rPr>
           <w:rFonts w:ascii="Calibri Light" w:hAnsi="Calibri Light" w:cs="Calibri Light"/>
+          <w:b/>
+          <w:bCs/>
         </w:rPr>
         <w:t>REST API</w:t>
       </w:r>
       <w:r>
         <w:rPr>
           <w:rFonts w:ascii="Calibri Light" w:hAnsi="Calibri Light" w:cs="Calibri Light"/>
-        </w:rPr>
-        <w:t>s and Heroku</w:t>
+          <w:b/>
+          <w:bCs/>
+        </w:rPr>
+        <w:t>s</w:t>
+      </w:r>
+      <w:r>
+        <w:rPr>
+          <w:rFonts w:ascii="Calibri Light" w:hAnsi="Calibri Light" w:cs="Calibri Light"/>
+        </w:rPr>
+        <w:t xml:space="preserve"> and </w:t>
+      </w:r>
+      <w:r>
+        <w:rPr>
+          <w:rFonts w:ascii="Calibri Light" w:hAnsi="Calibri Light" w:cs="Calibri Light"/>
+          <w:b/>
+          <w:bCs/>
+        </w:rPr>
+        <w:t>Heroku</w:t>
       </w:r>
       <w:r>
         <w:rPr>
@@ -2851,58 +3045,15 @@
           <w:sz w:val="20"/>
           <w:szCs w:val="20"/>
         </w:rPr>
-        <w:t xml:space="preserve"> Helping to create a branch of Girls Who Code College Loops at UTD.</w:t>
-      </w:r>
-    </w:p>
-    <w:p>
-      <w:pPr>
-        <w:pStyle w:val="NormalWeb"/>
-        <w:spacing w:before="0" w:beforeAutospacing="0" w:after="80" w:afterAutospacing="0"/>
+        <w:t xml:space="preserve"> Helping to </w:t>
+      </w:r>
+      <w:r>
         <w:rPr>
           <w:rFonts w:ascii="Georgia" w:hAnsi="Georgia"/>
           <w:sz w:val="20"/>
           <w:szCs w:val="20"/>
         </w:rPr>
-      </w:pPr>
-      <w:r>
-        <w:rPr>
-          <w:rFonts w:ascii="Georgia" w:hAnsi="Georgia"/>
-          <w:b/>
-          <w:bCs/>
-          <w:sz w:val="20"/>
-          <w:szCs w:val="20"/>
-        </w:rPr>
-        <w:t>ACM</w:t>
-      </w:r>
-      <w:r>
-        <w:rPr>
-          <w:rFonts w:ascii="EBGaramond" w:hAnsi="EBGaramond"/>
-          <w:b/>
-          <w:bCs/>
-          <w:sz w:val="20"/>
-          <w:szCs w:val="20"/>
-        </w:rPr>
-        <w:t xml:space="preserve"> </w:t>
-      </w:r>
-      <w:r>
-        <w:rPr>
-          <w:rFonts w:ascii="Georgia" w:hAnsi="Georgia"/>
-          <w:b/>
-          <w:bCs/>
-          <w:sz w:val="20"/>
-          <w:szCs w:val="20"/>
-        </w:rPr>
-        <w:t>Director of Education</w:t>
-      </w:r>
-      <w:r>
-        <w:rPr>
-          <w:rFonts w:ascii="Georgia" w:hAnsi="Georgia"/>
-          <w:b/>
-          <w:bCs/>
-          <w:sz w:val="20"/>
-          <w:szCs w:val="20"/>
-        </w:rPr>
-        <w:t>:</w:t>
+        <w:t>establish</w:t>
       </w:r>
       <w:r>
         <w:rPr>
@@ -2910,7 +3061,7 @@
           <w:sz w:val="20"/>
           <w:szCs w:val="20"/>
         </w:rPr>
-        <w:t xml:space="preserve"> </w:t>
+        <w:t xml:space="preserve"> a</w:t>
       </w:r>
       <w:r>
         <w:rPr>
@@ -2918,28 +3069,149 @@
           <w:sz w:val="20"/>
           <w:szCs w:val="20"/>
         </w:rPr>
-        <w:t>Coordinated a team of officers to manage a mentorship program for CS underclassmen at UTD and host various workshops on topics like interview prep, intern fair tips, and web development. Supported the team in achieving their goals and setting priorities for marketing and event planning.</w:t>
-      </w:r>
-    </w:p>
-    <w:p>
-      <w:pPr>
-        <w:pStyle w:val="NormalWeb"/>
-        <w:spacing w:before="0" w:beforeAutospacing="0" w:after="80" w:afterAutospacing="0"/>
+        <w:t xml:space="preserve"> local</w:t>
+      </w:r>
+      <w:r>
         <w:rPr>
           <w:rFonts w:ascii="Georgia" w:hAnsi="Georgia"/>
           <w:sz w:val="20"/>
           <w:szCs w:val="20"/>
         </w:rPr>
-      </w:pPr>
+        <w:t xml:space="preserve"> </w:t>
+      </w:r>
       <w:r>
         <w:rPr>
           <w:rFonts w:ascii="Georgia" w:hAnsi="Georgia"/>
-          <w:b/>
-          <w:bCs/>
           <w:sz w:val="20"/>
           <w:szCs w:val="20"/>
         </w:rPr>
-        <w:t>HackUTD Industry Coordinator</w:t>
+        <w:t>chapter</w:t>
+      </w:r>
+      <w:r>
+        <w:rPr>
+          <w:rFonts w:ascii="Georgia" w:hAnsi="Georgia"/>
+          <w:sz w:val="20"/>
+          <w:szCs w:val="20"/>
+        </w:rPr>
+        <w:t xml:space="preserve"> of Girls Who Code College Loops</w:t>
+      </w:r>
+      <w:r>
+        <w:rPr>
+          <w:rFonts w:ascii="Georgia" w:hAnsi="Georgia"/>
+          <w:sz w:val="20"/>
+          <w:szCs w:val="20"/>
+        </w:rPr>
+        <w:t>.</w:t>
+      </w:r>
+    </w:p>
+    <w:p>
+      <w:pPr>
+        <w:pStyle w:val="NormalWeb"/>
+        <w:spacing w:before="0" w:beforeAutospacing="0" w:after="80" w:afterAutospacing="0"/>
+        <w:rPr>
+          <w:rFonts w:ascii="Georgia" w:hAnsi="Georgia"/>
+          <w:sz w:val="20"/>
+          <w:szCs w:val="20"/>
+        </w:rPr>
+      </w:pPr>
+      <w:r>
+        <w:rPr>
+          <w:rFonts w:ascii="Georgia" w:hAnsi="Georgia"/>
+          <w:b/>
+          <w:bCs/>
+          <w:sz w:val="20"/>
+          <w:szCs w:val="20"/>
+        </w:rPr>
+        <w:t>ACM</w:t>
+      </w:r>
+      <w:r>
+        <w:rPr>
+          <w:rFonts w:ascii="Georgia" w:hAnsi="Georgia"/>
+          <w:b/>
+          <w:bCs/>
+          <w:sz w:val="20"/>
+          <w:szCs w:val="20"/>
+        </w:rPr>
+        <w:t xml:space="preserve"> UTD</w:t>
+      </w:r>
+      <w:r>
+        <w:rPr>
+          <w:rFonts w:ascii="EBGaramond" w:hAnsi="EBGaramond"/>
+          <w:b/>
+          <w:bCs/>
+          <w:sz w:val="20"/>
+          <w:szCs w:val="20"/>
+        </w:rPr>
+        <w:t xml:space="preserve"> </w:t>
+      </w:r>
+      <w:r>
+        <w:rPr>
+          <w:rFonts w:ascii="Georgia" w:hAnsi="Georgia"/>
+          <w:b/>
+          <w:bCs/>
+          <w:sz w:val="20"/>
+          <w:szCs w:val="20"/>
+        </w:rPr>
+        <w:t>Director of Education</w:t>
+      </w:r>
+      <w:r>
+        <w:rPr>
+          <w:rFonts w:ascii="Georgia" w:hAnsi="Georgia"/>
+          <w:b/>
+          <w:bCs/>
+          <w:sz w:val="20"/>
+          <w:szCs w:val="20"/>
+        </w:rPr>
+        <w:t>:</w:t>
+      </w:r>
+      <w:r>
+        <w:rPr>
+          <w:rFonts w:ascii="Georgia" w:hAnsi="Georgia"/>
+          <w:sz w:val="20"/>
+          <w:szCs w:val="20"/>
+        </w:rPr>
+        <w:t xml:space="preserve"> </w:t>
+      </w:r>
+      <w:r>
+        <w:rPr>
+          <w:rFonts w:ascii="Georgia" w:hAnsi="Georgia"/>
+          <w:sz w:val="20"/>
+          <w:szCs w:val="20"/>
+        </w:rPr>
+        <w:t>Coordinated a team of officers to manage a mentorship program for CS underclassmen at UTD and host various workshops on topics like interview prep, intern fair tips, and web development. Supported the team in achieving their goals and setting priorities for marketing and event planning.</w:t>
+      </w:r>
+    </w:p>
+    <w:p>
+      <w:pPr>
+        <w:pStyle w:val="NormalWeb"/>
+        <w:spacing w:before="0" w:beforeAutospacing="0" w:after="80" w:afterAutospacing="0"/>
+        <w:rPr>
+          <w:rFonts w:ascii="Georgia" w:hAnsi="Georgia"/>
+          <w:sz w:val="20"/>
+          <w:szCs w:val="20"/>
+        </w:rPr>
+      </w:pPr>
+      <w:proofErr w:type="spellStart"/>
+      <w:r>
+        <w:rPr>
+          <w:rFonts w:ascii="Georgia" w:hAnsi="Georgia"/>
+          <w:b/>
+          <w:bCs/>
+          <w:sz w:val="20"/>
+          <w:szCs w:val="20"/>
+        </w:rPr>
+        <w:t>HackUTD</w:t>
+      </w:r>
+      <w:proofErr w:type="spellEnd"/>
+      <w:r>
+        <w:rPr>
+          <w:rFonts w:ascii="Georgia" w:hAnsi="Georgia"/>
+          <w:b/>
+          <w:bCs/>
+          <w:sz w:val="20"/>
+          <w:szCs w:val="20"/>
+        </w:rPr>
+        <w:t xml:space="preserve"> Industry Coordinator</w:t>
       </w:r>
       <w:r>
         <w:rPr>

</xml_diff>

<commit_message>
added links to word footer
</commit_message>
<xml_diff>
--- a/Mustafa_Sadriwala_Resume.docx
+++ b/Mustafa_Sadriwala_Resume.docx
@@ -3335,24 +3335,77 @@
 <w:ftr xmlns:wpc="http://schemas.microsoft.com/office/word/2010/wordprocessingCanvas" xmlns:cx="http://schemas.microsoft.com/office/drawing/2014/chartex" xmlns:cx1="http://schemas.microsoft.com/office/drawing/2015/9/8/chartex" xmlns:cx2="http://schemas.microsoft.com/office/drawing/2015/10/21/chartex" xmlns:cx3="http://schemas.microsoft.com/office/drawing/2016/5/9/chartex" xmlns:cx4="http://schemas.microsoft.com/office/drawing/2016/5/10/chartex" xmlns:cx5="http://schemas.microsoft.com/office/drawing/2016/5/11/chartex" xmlns:cx6="http://schemas.microsoft.com/office/drawing/2016/5/12/chartex" xmlns:cx7="http://schemas.microsoft.com/office/drawing/2016/5/13/chartex" xmlns:cx8="http://schemas.microsoft.com/office/drawing/2016/5/14/chartex" xmlns:mc="http://schemas.openxmlformats.org/markup-compatibility/2006" xmlns:aink="http://schemas.microsoft.com/office/drawing/2016/ink" xmlns:am3d="http://schemas.microsoft.com/office/drawing/2017/model3d" xmlns:o="urn:schemas-microsoft-com:office:office" xmlns:r="http://schemas.openxmlformats.org/officeDocument/2006/relationships" xmlns:m="http://schemas.openxmlformats.org/officeDocument/2006/math" xmlns:v="urn:schemas-microsoft-com:vml" xmlns:wp14="http://schemas.microsoft.com/office/word/2010/wordprocessingDrawing" xmlns:wp="http://schemas.openxmlformats.org/drawingml/2006/wordprocessingDrawing" xmlns:w10="urn:schemas-microsoft-com:office:word" xmlns:w="http://schemas.openxmlformats.org/wordprocessingml/2006/main" xmlns:w14="http://schemas.microsoft.com/office/word/2010/wordml" xmlns:w15="http://schemas.microsoft.com/office/word/2012/wordml" xmlns:w16cex="http://schemas.microsoft.com/office/word/2018/wordml/cex" xmlns:w16cid="http://schemas.microsoft.com/office/word/2016/wordml/cid" xmlns:w16="http://schemas.microsoft.com/office/word/2018/wordml" xmlns:w16se="http://schemas.microsoft.com/office/word/2015/wordml/symex" xmlns:wpg="http://schemas.microsoft.com/office/word/2010/wordprocessingGroup" xmlns:wpi="http://schemas.microsoft.com/office/word/2010/wordprocessingInk" xmlns:wne="http://schemas.microsoft.com/office/word/2006/wordml" xmlns:wps="http://schemas.microsoft.com/office/word/2010/wordprocessingShape" mc:Ignorable="w14 w15 w16se w16cid w16 w16cex wp14">
   <w:p>
     <w:pPr>
-      <w:pStyle w:val="Footer"/>
+      <w:tabs>
+        <w:tab w:val="clear" w:pos="9360"/>
+      </w:tabs>
+      <w:spacing w:before="0" w:after="0"/>
+      <w:jc w:val="center"/>
       <w:rPr>
-        <w:vanish/>
+        <w:rFonts w:ascii="Times New Roman" w:hAnsi="Times New Roman"/>
       </w:rPr>
     </w:pPr>
     <w:r>
-      <w:rPr>
-        <w:rStyle w:val="tgc"/>
-        <w:vanish/>
-      </w:rPr>
-      <w:t xml:space="preserve">© </w:t>
+      <w:fldChar w:fldCharType="begin"/>
+    </w:r>
+    <w:r>
+      <w:instrText xml:space="preserve"> HYPERLINK "http://</w:instrText>
+    </w:r>
+    <w:r>
+      <w:instrText>github.com/mustafa-sadriwala</w:instrText>
+    </w:r>
+    <w:r>
+      <w:instrText xml:space="preserve">" </w:instrText>
+    </w:r>
+    <w:r>
+      <w:fldChar w:fldCharType="separate"/>
     </w:r>
     <w:r>
       <w:rPr>
-        <w:vanish/>
+        <w:rStyle w:val="Hyperlink"/>
       </w:rPr>
-      <w:t>This Free Resume Template is the copyright of Hloom.com. The unauthorized copying, sharing or distribution of copyrighted material is strictly prohibited.</w:t>
+      <w:t>github.com/</w:t>
     </w:r>
+    <w:proofErr w:type="spellStart"/>
+    <w:r>
+      <w:rPr>
+        <w:rStyle w:val="Hyperlink"/>
+      </w:rPr>
+      <w:t>mustafa-sadriwala</w:t>
+    </w:r>
+    <w:proofErr w:type="spellEnd"/>
+    <w:r>
+      <w:fldChar w:fldCharType="end"/>
+    </w:r>
+    <w:r>
+      <w:t xml:space="preserve"> | </w:t>
+    </w:r>
+    <w:hyperlink r:id="rId1" w:history="1">
+      <w:r>
+        <w:rPr>
+          <w:rStyle w:val="Hyperlink"/>
+        </w:rPr>
+        <w:t>mustafa-sadriwala.github.io/</w:t>
+      </w:r>
+    </w:hyperlink>
+    <w:r>
+      <w:t xml:space="preserve"> | </w:t>
+    </w:r>
+    <w:hyperlink r:id="rId2" w:history="1">
+      <w:r>
+        <w:rPr>
+          <w:rStyle w:val="Hyperlink"/>
+        </w:rPr>
+        <w:t>linkedin.com/in/</w:t>
+      </w:r>
+      <w:proofErr w:type="spellStart"/>
+      <w:r>
+        <w:rPr>
+          <w:rStyle w:val="Hyperlink"/>
+        </w:rPr>
+        <w:t>mustafa-sadriwala</w:t>
+      </w:r>
+      <w:proofErr w:type="spellEnd"/>
+    </w:hyperlink>
   </w:p>
 </w:ftr>
 </file>
@@ -4527,9 +4580,9 @@
     <w:basedOn w:val="DefaultParagraphFont"/>
     <w:uiPriority w:val="99"/>
     <w:unhideWhenUsed/>
-    <w:rsid w:val="00A26357"/>
+    <w:rsid w:val="000F1C0C"/>
     <w:rPr>
-      <w:color w:val="0000FF" w:themeColor="hyperlink"/>
+      <w:color w:val="31849B" w:themeColor="accent5" w:themeShade="BF"/>
       <w:u w:val="single"/>
     </w:rPr>
   </w:style>

</xml_diff>

<commit_message>
more bold, added experimentation to FB
</commit_message>
<xml_diff>
--- a/Mustafa_Sadriwala_Resume.docx
+++ b/Mustafa_Sadriwala_Resume.docx
@@ -522,7 +522,21 @@
         <w:rPr>
           <w:rFonts w:ascii="Calibri Light" w:hAnsi="Calibri Light" w:cs="Calibri Light"/>
         </w:rPr>
-        <w:t>Worked as a Product Engineer on the Messenger Kids Parent Experience Team to deliver redesigns of legacy screens inside the FB app and bring necessary functionality for parental controls to the FB website.</w:t>
+        <w:t xml:space="preserve">Worked as a </w:t>
+      </w:r>
+      <w:r>
+        <w:rPr>
+          <w:rFonts w:ascii="Calibri Light" w:hAnsi="Calibri Light" w:cs="Calibri Light"/>
+          <w:b/>
+          <w:bCs/>
+        </w:rPr>
+        <w:t>Product Engineer</w:t>
+      </w:r>
+      <w:r>
+        <w:rPr>
+          <w:rFonts w:ascii="Calibri Light" w:hAnsi="Calibri Light" w:cs="Calibri Light"/>
+        </w:rPr>
+        <w:t xml:space="preserve"> on the Messenger Kids Parent Experience Team to deliver redesigns of legacy screens inside the FB app and bring necessary functionality for parental controls to the FB website.</w:t>
       </w:r>
     </w:p>
     <w:p>
@@ -637,13 +651,37 @@
         <w:rPr>
           <w:rFonts w:ascii="Calibri Light" w:hAnsi="Calibri Light" w:cs="Calibri Light"/>
         </w:rPr>
-        <w:t>Communicated cross-functionality to clarify designs and changing product specifications when they no longer aligned with current engineering practices</w:t>
-      </w:r>
-      <w:r>
-        <w:rPr>
-          <w:rFonts w:ascii="Calibri Light" w:hAnsi="Calibri Light" w:cs="Calibri Light"/>
-        </w:rPr>
-        <w:t xml:space="preserve"> or could not be implemented on a reasonable timeline.</w:t>
+        <w:t xml:space="preserve">Developed on the FB website with </w:t>
+      </w:r>
+      <w:r>
+        <w:rPr>
+          <w:rFonts w:ascii="Calibri Light" w:hAnsi="Calibri Light" w:cs="Calibri Light"/>
+          <w:b/>
+          <w:bCs/>
+        </w:rPr>
+        <w:t>React</w:t>
+      </w:r>
+      <w:r>
+        <w:rPr>
+          <w:rFonts w:ascii="Calibri Light" w:hAnsi="Calibri Light" w:cs="Calibri Light"/>
+        </w:rPr>
+        <w:t xml:space="preserve"> and </w:t>
+      </w:r>
+      <w:proofErr w:type="spellStart"/>
+      <w:r>
+        <w:rPr>
+          <w:rFonts w:ascii="Calibri Light" w:hAnsi="Calibri Light" w:cs="Calibri Light"/>
+          <w:b/>
+          <w:bCs/>
+        </w:rPr>
+        <w:t>GraphQL</w:t>
+      </w:r>
+      <w:proofErr w:type="spellEnd"/>
+      <w:r>
+        <w:rPr>
+          <w:rFonts w:ascii="Calibri Light" w:hAnsi="Calibri Light" w:cs="Calibri Light"/>
+        </w:rPr>
+        <w:t xml:space="preserve"> to create new dialog flows and reporting functionality.</w:t>
       </w:r>
     </w:p>
     <w:p>
@@ -662,13 +700,7 @@
         <w:rPr>
           <w:rFonts w:ascii="Calibri Light" w:hAnsi="Calibri Light" w:cs="Calibri Light"/>
         </w:rPr>
-        <w:t xml:space="preserve">Wrote project tracking documents to help prioritize </w:t>
-      </w:r>
-      <w:r>
-        <w:rPr>
-          <w:rFonts w:ascii="Calibri Light" w:hAnsi="Calibri Light" w:cs="Calibri Light"/>
-        </w:rPr>
-        <w:t>and signal needed changes to planned timelines.</w:t>
+        <w:t>Ran experimentation for both projects. Helped track growth metrics and create hypotheses for testing.</w:t>
       </w:r>
     </w:p>
     <w:p>
@@ -687,7 +719,7 @@
         <w:rPr>
           <w:rFonts w:ascii="Calibri Light" w:hAnsi="Calibri Light" w:cs="Calibri Light"/>
         </w:rPr>
-        <w:t>Organized documents and set up relevant environments and variables for team members and an external QA group to test and provide feedback on my project. Iterated on given feedback to further improve the product.</w:t>
+        <w:t>Communicated cross-functionally with design, product, and content to align with best engineering practices.</w:t>
       </w:r>
     </w:p>
     <w:p>
@@ -706,27 +738,13 @@
         <w:rPr>
           <w:rFonts w:ascii="Calibri Light" w:hAnsi="Calibri Light" w:cs="Calibri Light"/>
         </w:rPr>
-        <w:t xml:space="preserve">Created modular components, functions and custom </w:t>
-      </w:r>
-      <w:r>
-        <w:rPr>
-          <w:rFonts w:ascii="Calibri Light" w:hAnsi="Calibri Light" w:cs="Calibri Light"/>
-          <w:b/>
-          <w:bCs/>
-        </w:rPr>
-        <w:t>React Hooks</w:t>
-      </w:r>
-      <w:r>
-        <w:rPr>
-          <w:rFonts w:ascii="Calibri Light" w:hAnsi="Calibri Light" w:cs="Calibri Light"/>
-        </w:rPr>
-        <w:t xml:space="preserve"> to lay</w:t>
-      </w:r>
-      <w:r>
-        <w:rPr>
-          <w:rFonts w:ascii="Calibri Light" w:hAnsi="Calibri Light" w:cs="Calibri Light"/>
-        </w:rPr>
-        <w:t xml:space="preserve"> the groundwork for future iterations. </w:t>
+        <w:t xml:space="preserve">Wrote project tracking documents to help prioritize </w:t>
+      </w:r>
+      <w:r>
+        <w:rPr>
+          <w:rFonts w:ascii="Calibri Light" w:hAnsi="Calibri Light" w:cs="Calibri Light"/>
+        </w:rPr>
+        <w:t>and signal needed changes to planned timelines.</w:t>
       </w:r>
     </w:p>
     <w:p>
@@ -745,43 +763,7 @@
         <w:rPr>
           <w:rFonts w:ascii="Calibri Light" w:hAnsi="Calibri Light" w:cs="Calibri Light"/>
         </w:rPr>
-        <w:t xml:space="preserve">Triaged legacy code </w:t>
-      </w:r>
-      <w:r>
-        <w:rPr>
-          <w:rFonts w:ascii="Calibri Light" w:hAnsi="Calibri Light" w:cs="Calibri Light"/>
-        </w:rPr>
-        <w:t>and refactored my own code</w:t>
-      </w:r>
-      <w:r>
-        <w:rPr>
-          <w:rFonts w:ascii="Calibri Light" w:hAnsi="Calibri Light" w:cs="Calibri Light"/>
-        </w:rPr>
-        <w:t>, when necessary,</w:t>
-      </w:r>
-      <w:r>
-        <w:rPr>
-          <w:rFonts w:ascii="Calibri Light" w:hAnsi="Calibri Light" w:cs="Calibri Light"/>
-        </w:rPr>
-        <w:t xml:space="preserve"> to </w:t>
-      </w:r>
-      <w:r>
-        <w:rPr>
-          <w:rFonts w:ascii="Calibri Light" w:hAnsi="Calibri Light" w:cs="Calibri Light"/>
-        </w:rPr>
-        <w:t>align</w:t>
-      </w:r>
-      <w:r>
-        <w:rPr>
-          <w:rFonts w:ascii="Calibri Light" w:hAnsi="Calibri Light" w:cs="Calibri Light"/>
-        </w:rPr>
-        <w:t xml:space="preserve"> with newer standards</w:t>
-      </w:r>
-      <w:r>
-        <w:rPr>
-          <w:rFonts w:ascii="Calibri Light" w:hAnsi="Calibri Light" w:cs="Calibri Light"/>
-        </w:rPr>
-        <w:t>.</w:t>
+        <w:t>Organized documents and set up relevant environments and variables for team members and an external QA group to test and provide feedback on my project. Iterated on given feedback to further improve the product.</w:t>
       </w:r>
     </w:p>
     <w:p>
@@ -800,37 +782,82 @@
         <w:rPr>
           <w:rFonts w:ascii="Calibri Light" w:hAnsi="Calibri Light" w:cs="Calibri Light"/>
         </w:rPr>
-        <w:t xml:space="preserve">Developed on the FB website with </w:t>
-      </w:r>
-      <w:r>
-        <w:rPr>
-          <w:rFonts w:ascii="Calibri Light" w:hAnsi="Calibri Light" w:cs="Calibri Light"/>
-          <w:b/>
-          <w:bCs/>
-        </w:rPr>
-        <w:t>React</w:t>
-      </w:r>
-      <w:r>
-        <w:rPr>
-          <w:rFonts w:ascii="Calibri Light" w:hAnsi="Calibri Light" w:cs="Calibri Light"/>
-        </w:rPr>
-        <w:t xml:space="preserve"> and </w:t>
-      </w:r>
-      <w:proofErr w:type="spellStart"/>
-      <w:r>
-        <w:rPr>
-          <w:rFonts w:ascii="Calibri Light" w:hAnsi="Calibri Light" w:cs="Calibri Light"/>
-          <w:b/>
-          <w:bCs/>
-        </w:rPr>
-        <w:t>GraphQL</w:t>
-      </w:r>
-      <w:proofErr w:type="spellEnd"/>
-      <w:r>
-        <w:rPr>
-          <w:rFonts w:ascii="Calibri Light" w:hAnsi="Calibri Light" w:cs="Calibri Light"/>
-        </w:rPr>
-        <w:t xml:space="preserve"> to create new dialog flows and reporting functionality.</w:t>
+        <w:t xml:space="preserve">Created modular components, functions and custom </w:t>
+      </w:r>
+      <w:r>
+        <w:rPr>
+          <w:rFonts w:ascii="Calibri Light" w:hAnsi="Calibri Light" w:cs="Calibri Light"/>
+          <w:b/>
+          <w:bCs/>
+        </w:rPr>
+        <w:t>React Hooks</w:t>
+      </w:r>
+      <w:r>
+        <w:rPr>
+          <w:rFonts w:ascii="Calibri Light" w:hAnsi="Calibri Light" w:cs="Calibri Light"/>
+        </w:rPr>
+        <w:t xml:space="preserve"> to lay</w:t>
+      </w:r>
+      <w:r>
+        <w:rPr>
+          <w:rFonts w:ascii="Calibri Light" w:hAnsi="Calibri Light" w:cs="Calibri Light"/>
+        </w:rPr>
+        <w:t xml:space="preserve"> the groundwork for future iterations. </w:t>
+      </w:r>
+    </w:p>
+    <w:p>
+      <w:pPr>
+        <w:pStyle w:val="ListParagraph"/>
+        <w:spacing w:before="0" w:after="0"/>
+        <w:contextualSpacing/>
+        <w:rPr>
+          <w:rFonts w:ascii="Calibri Light" w:hAnsi="Calibri Light" w:cs="Calibri Light"/>
+          <w:b/>
+          <w:sz w:val="24"/>
+          <w:szCs w:val="24"/>
+        </w:rPr>
+      </w:pPr>
+      <w:r>
+        <w:rPr>
+          <w:rFonts w:ascii="Calibri Light" w:hAnsi="Calibri Light" w:cs="Calibri Light"/>
+        </w:rPr>
+        <w:t xml:space="preserve">Triaged legacy code </w:t>
+      </w:r>
+      <w:r>
+        <w:rPr>
+          <w:rFonts w:ascii="Calibri Light" w:hAnsi="Calibri Light" w:cs="Calibri Light"/>
+        </w:rPr>
+        <w:t>and refactored my own code</w:t>
+      </w:r>
+      <w:r>
+        <w:rPr>
+          <w:rFonts w:ascii="Calibri Light" w:hAnsi="Calibri Light" w:cs="Calibri Light"/>
+        </w:rPr>
+        <w:t>, when necessary,</w:t>
+      </w:r>
+      <w:r>
+        <w:rPr>
+          <w:rFonts w:ascii="Calibri Light" w:hAnsi="Calibri Light" w:cs="Calibri Light"/>
+        </w:rPr>
+        <w:t xml:space="preserve"> to </w:t>
+      </w:r>
+      <w:r>
+        <w:rPr>
+          <w:rFonts w:ascii="Calibri Light" w:hAnsi="Calibri Light" w:cs="Calibri Light"/>
+        </w:rPr>
+        <w:t>align</w:t>
+      </w:r>
+      <w:r>
+        <w:rPr>
+          <w:rFonts w:ascii="Calibri Light" w:hAnsi="Calibri Light" w:cs="Calibri Light"/>
+        </w:rPr>
+        <w:t xml:space="preserve"> with newer standards</w:t>
+      </w:r>
+      <w:r>
+        <w:rPr>
+          <w:rFonts w:ascii="Calibri Light" w:hAnsi="Calibri Light" w:cs="Calibri Light"/>
+        </w:rPr>
+        <w:t>.</w:t>
       </w:r>
     </w:p>
     <w:p>
@@ -914,7 +941,21 @@
         <w:rPr>
           <w:rFonts w:ascii="Calibri Light" w:hAnsi="Calibri Light" w:cs="Calibri Light"/>
         </w:rPr>
-        <w:t xml:space="preserve"> to deliver an end-to-end web application to </w:t>
+        <w:t xml:space="preserve"> to deliver an end-to-end </w:t>
+      </w:r>
+      <w:r>
+        <w:rPr>
+          <w:rFonts w:ascii="Calibri Light" w:hAnsi="Calibri Light" w:cs="Calibri Light"/>
+          <w:b/>
+          <w:bCs/>
+        </w:rPr>
+        <w:t>web application</w:t>
+      </w:r>
+      <w:r>
+        <w:rPr>
+          <w:rFonts w:ascii="Calibri Light" w:hAnsi="Calibri Light" w:cs="Calibri Light"/>
+        </w:rPr>
+        <w:t xml:space="preserve"> to </w:t>
       </w:r>
       <w:r>
         <w:rPr>
@@ -932,7 +973,31 @@
         <w:rPr>
           <w:rFonts w:ascii="Calibri Light" w:hAnsi="Calibri Light" w:cs="Calibri Light"/>
         </w:rPr>
-        <w:t xml:space="preserve"> generation as a customizable </w:t>
+        <w:t xml:space="preserve"> generation</w:t>
+      </w:r>
+      <w:r>
+        <w:rPr>
+          <w:rFonts w:ascii="Calibri Light" w:hAnsi="Calibri Light" w:cs="Calibri Light"/>
+        </w:rPr>
+        <w:t xml:space="preserve"> </w:t>
+      </w:r>
+      <w:r>
+        <w:rPr>
+          <w:rFonts w:ascii="Calibri Light" w:hAnsi="Calibri Light" w:cs="Calibri Light"/>
+        </w:rPr>
+        <w:t>– that aligned with new data standards –</w:t>
+      </w:r>
+      <w:r>
+        <w:rPr>
+          <w:rFonts w:ascii="Calibri Light" w:hAnsi="Calibri Light" w:cs="Calibri Light"/>
+        </w:rPr>
+        <w:t xml:space="preserve"> </w:t>
+      </w:r>
+      <w:r>
+        <w:rPr>
+          <w:rFonts w:ascii="Calibri Light" w:hAnsi="Calibri Light" w:cs="Calibri Light"/>
+        </w:rPr>
+        <w:t xml:space="preserve">as a customizable </w:t>
       </w:r>
       <w:r>
         <w:rPr>
@@ -946,7 +1011,19 @@
         <w:rPr>
           <w:rFonts w:ascii="Calibri Light" w:hAnsi="Calibri Light" w:cs="Calibri Light"/>
         </w:rPr>
-        <w:t xml:space="preserve"> producer for internal </w:t>
+        <w:t xml:space="preserve"> producer</w:t>
+      </w:r>
+      <w:r>
+        <w:rPr>
+          <w:rFonts w:ascii="Calibri Light" w:hAnsi="Calibri Light" w:cs="Calibri Light"/>
+        </w:rPr>
+        <w:t xml:space="preserve"> </w:t>
+      </w:r>
+      <w:r>
+        <w:rPr>
+          <w:rFonts w:ascii="Calibri Light" w:hAnsi="Calibri Light" w:cs="Calibri Light"/>
+        </w:rPr>
+        <w:t xml:space="preserve">for internal </w:t>
       </w:r>
       <w:r>
         <w:rPr>
@@ -1020,7 +1097,7 @@
         <w:rPr>
           <w:rFonts w:ascii="Calibri Light" w:hAnsi="Calibri Light" w:cs="Calibri Light"/>
         </w:rPr>
-        <w:t>. Researched and added warning to enforce new internal data standards.</w:t>
+        <w:t>.</w:t>
       </w:r>
     </w:p>
     <w:p>
@@ -1186,7 +1263,21 @@
         <w:rPr>
           <w:rFonts w:ascii="Calibri Light" w:hAnsi="Calibri Light" w:cs="Calibri Light"/>
         </w:rPr>
-        <w:t xml:space="preserve"> MVC architecture.</w:t>
+        <w:t xml:space="preserve"> </w:t>
+      </w:r>
+      <w:r>
+        <w:rPr>
+          <w:rFonts w:ascii="Calibri Light" w:hAnsi="Calibri Light" w:cs="Calibri Light"/>
+          <w:b/>
+          <w:bCs/>
+        </w:rPr>
+        <w:t>MVC architecture</w:t>
+      </w:r>
+      <w:r>
+        <w:rPr>
+          <w:rFonts w:ascii="Calibri Light" w:hAnsi="Calibri Light" w:cs="Calibri Light"/>
+        </w:rPr>
+        <w:t>.</w:t>
       </w:r>
     </w:p>
     <w:p>
@@ -1282,8 +1373,16 @@
       <w:r>
         <w:rPr>
           <w:rFonts w:ascii="Calibri Light" w:hAnsi="Calibri Light" w:cs="Calibri Light"/>
-        </w:rPr>
-        <w:t>authentication protocols to enable deployment to internal cloud environment</w:t>
+          <w:b/>
+          <w:bCs/>
+        </w:rPr>
+        <w:t>authentication protocols</w:t>
+      </w:r>
+      <w:r>
+        <w:rPr>
+          <w:rFonts w:ascii="Calibri Light" w:hAnsi="Calibri Light" w:cs="Calibri Light"/>
+        </w:rPr>
+        <w:t xml:space="preserve"> to enable deployment to internal cloud environment</w:t>
       </w:r>
       <w:r>
         <w:rPr>
@@ -1308,7 +1407,21 @@
         <w:rPr>
           <w:rFonts w:ascii="Calibri Light" w:hAnsi="Calibri Light" w:cs="Calibri Light"/>
         </w:rPr>
-        <w:t>Planned out bi-weekly goals and priorities in an agile workflow and engaged</w:t>
+        <w:t xml:space="preserve">Planned out bi-weekly goals and priorities in an </w:t>
+      </w:r>
+      <w:r>
+        <w:rPr>
+          <w:rFonts w:ascii="Calibri Light" w:hAnsi="Calibri Light" w:cs="Calibri Light"/>
+          <w:b/>
+          <w:bCs/>
+        </w:rPr>
+        <w:t>agile</w:t>
+      </w:r>
+      <w:r>
+        <w:rPr>
+          <w:rFonts w:ascii="Calibri Light" w:hAnsi="Calibri Light" w:cs="Calibri Light"/>
+        </w:rPr>
+        <w:t xml:space="preserve"> workflow and engaged</w:t>
       </w:r>
       <w:r>
         <w:rPr>
@@ -2435,21 +2548,7 @@
         <w:rPr>
           <w:rFonts w:ascii="Calibri Light" w:hAnsi="Calibri Light" w:cs="Calibri Light"/>
         </w:rPr>
-        <w:t xml:space="preserve">Implemented theoretical concepts of </w:t>
-      </w:r>
-      <w:proofErr w:type="spellStart"/>
-      <w:r>
-        <w:rPr>
-          <w:rFonts w:ascii="Calibri Light" w:hAnsi="Calibri Light" w:cs="Calibri Light"/>
-        </w:rPr>
-        <w:t>Tabu</w:t>
-      </w:r>
-      <w:proofErr w:type="spellEnd"/>
-      <w:r>
-        <w:rPr>
-          <w:rFonts w:ascii="Calibri Light" w:hAnsi="Calibri Light" w:cs="Calibri Light"/>
-        </w:rPr>
-        <w:t xml:space="preserve"> search, utility functions, and condition-action rules.</w:t>
+        <w:t>Implemented theoretical concepts of Tabu search, utility functions, and condition-action rules.</w:t>
       </w:r>
     </w:p>
     <w:p>

</xml_diff>

<commit_message>
move gpa on readable
</commit_message>
<xml_diff>
--- a/Mustafa_Sadriwala_Resume.docx
+++ b/Mustafa_Sadriwala_Resume.docx
@@ -381,38 +381,30 @@
           <w:rFonts w:ascii="Calibri Light" w:hAnsi="Calibri Light" w:cs="Calibri Light"/>
         </w:rPr>
         <w:tab/>
+      </w:r>
+      <w:r>
+        <w:rPr>
+          <w:rFonts w:ascii="Calibri Light" w:hAnsi="Calibri Light" w:cs="Calibri Light"/>
+        </w:rPr>
+        <w:t>GPA</w:t>
+      </w:r>
+      <w:r>
+        <w:rPr>
+          <w:rFonts w:ascii="Calibri Light" w:hAnsi="Calibri Light" w:cs="Calibri Light"/>
+        </w:rPr>
+        <w:t>:</w:t>
+      </w:r>
+      <w:r>
+        <w:rPr>
+          <w:rFonts w:ascii="Calibri Light" w:hAnsi="Calibri Light" w:cs="Calibri Light"/>
+        </w:rPr>
         <w:t xml:space="preserve"> </w:t>
       </w:r>
-    </w:p>
-    <w:p>
-      <w:pPr>
-        <w:contextualSpacing/>
-        <w:rPr>
-          <w:rFonts w:ascii="Calibri Light" w:hAnsi="Calibri Light" w:cs="Calibri Light"/>
-        </w:rPr>
-        <w:sectPr>
-          <w:type w:val="continuous"/>
-          <w:pgSz w:w="12240" w:h="15840"/>
-          <w:pgMar w:top="720" w:right="1080" w:bottom="1440" w:left="1080" w:header="0" w:footer="720" w:gutter="0"/>
-          <w:cols w:space="720"/>
-          <w:docGrid w:linePitch="360"/>
-        </w:sectPr>
-      </w:pPr>
-      <w:r>
-        <w:rPr>
-          <w:rFonts w:ascii="Calibri Light" w:hAnsi="Calibri Light" w:cs="Calibri Light"/>
-        </w:rPr>
-        <w:t xml:space="preserve">Overall GPA: </w:t>
-      </w:r>
-      <w:r>
-        <w:rPr>
-          <w:rFonts w:ascii="Calibri Light" w:hAnsi="Calibri Light" w:cs="Calibri Light"/>
-        </w:rPr>
-        <w:t>4.0/</w:t>
-      </w:r>
-      <w:r>
-        <w:rPr>
-          <w:rFonts w:ascii="Calibri Light" w:hAnsi="Calibri Light" w:cs="Calibri Light"/>
+      <w:r>
+        <w:rPr>
+          <w:rFonts w:ascii="Calibri Light" w:hAnsi="Calibri Light" w:cs="Calibri Light"/>
+          <w:b/>
+          <w:bCs/>
         </w:rPr>
         <w:t>4.0</w:t>
       </w:r>
@@ -420,7 +412,13 @@
         <w:rPr>
           <w:rFonts w:ascii="Calibri Light" w:hAnsi="Calibri Light" w:cs="Calibri Light"/>
         </w:rPr>
-        <w:t xml:space="preserve">    </w:t>
+        <w:t>/4.0</w:t>
+      </w:r>
+      <w:r>
+        <w:rPr>
+          <w:rFonts w:ascii="Calibri Light" w:hAnsi="Calibri Light" w:cs="Calibri Light"/>
+        </w:rPr>
+        <w:t xml:space="preserve"> </w:t>
       </w:r>
     </w:p>
     <w:p>
@@ -979,13 +977,7 @@
         <w:rPr>
           <w:rFonts w:ascii="Calibri Light" w:hAnsi="Calibri Light" w:cs="Calibri Light"/>
         </w:rPr>
-        <w:t xml:space="preserve"> </w:t>
-      </w:r>
-      <w:r>
-        <w:rPr>
-          <w:rFonts w:ascii="Calibri Light" w:hAnsi="Calibri Light" w:cs="Calibri Light"/>
-        </w:rPr>
-        <w:t>– that aligned with new data standards –</w:t>
+        <w:t xml:space="preserve"> – that aligned with new data standards –</w:t>
       </w:r>
       <w:r>
         <w:rPr>
@@ -1859,6 +1851,24 @@
         </w:rPr>
         <w:t xml:space="preserve"> </w:t>
       </w:r>
+    </w:p>
+    <w:p>
+      <w:pPr>
+        <w:spacing w:before="0" w:after="60"/>
+        <w:contextualSpacing/>
+        <w:rPr>
+          <w:rStyle w:val="NormalBold"/>
+        </w:rPr>
+      </w:pPr>
+    </w:p>
+    <w:p>
+      <w:pPr>
+        <w:spacing w:before="0" w:after="60"/>
+        <w:contextualSpacing/>
+        <w:rPr>
+          <w:rStyle w:val="NormalBold"/>
+        </w:rPr>
+      </w:pPr>
     </w:p>
     <w:p>
       <w:pPr>

</xml_diff>

<commit_message>
update readable with ECS UTD Events
</commit_message>
<xml_diff>
--- a/Mustafa_Sadriwala_Resume.docx
+++ b/Mustafa_Sadriwala_Resume.docx
@@ -1,6 +1,6 @@
 
 <file path=word/document.xml><?xml version="1.0" encoding="utf-8"?>
-<w:document xmlns:wpc="http://schemas.microsoft.com/office/word/2010/wordprocessingCanvas" xmlns:cx="http://schemas.microsoft.com/office/drawing/2014/chartex" xmlns:cx1="http://schemas.microsoft.com/office/drawing/2015/9/8/chartex" xmlns:cx2="http://schemas.microsoft.com/office/drawing/2015/10/21/chartex" xmlns:cx3="http://schemas.microsoft.com/office/drawing/2016/5/9/chartex" xmlns:cx4="http://schemas.microsoft.com/office/drawing/2016/5/10/chartex" xmlns:cx5="http://schemas.microsoft.com/office/drawing/2016/5/11/chartex" xmlns:cx6="http://schemas.microsoft.com/office/drawing/2016/5/12/chartex" xmlns:cx7="http://schemas.microsoft.com/office/drawing/2016/5/13/chartex" xmlns:cx8="http://schemas.microsoft.com/office/drawing/2016/5/14/chartex" xmlns:mc="http://schemas.openxmlformats.org/markup-compatibility/2006" xmlns:aink="http://schemas.microsoft.com/office/drawing/2016/ink" xmlns:am3d="http://schemas.microsoft.com/office/drawing/2017/model3d" xmlns:o="urn:schemas-microsoft-com:office:office" xmlns:r="http://schemas.openxmlformats.org/officeDocument/2006/relationships" xmlns:m="http://schemas.openxmlformats.org/officeDocument/2006/math" xmlns:v="urn:schemas-microsoft-com:vml" xmlns:wp14="http://schemas.microsoft.com/office/word/2010/wordprocessingDrawing" xmlns:wp="http://schemas.openxmlformats.org/drawingml/2006/wordprocessingDrawing" xmlns:w10="urn:schemas-microsoft-com:office:word" xmlns:w="http://schemas.openxmlformats.org/wordprocessingml/2006/main" xmlns:w14="http://schemas.microsoft.com/office/word/2010/wordml" xmlns:w15="http://schemas.microsoft.com/office/word/2012/wordml" xmlns:w16cex="http://schemas.microsoft.com/office/word/2018/wordml/cex" xmlns:w16cid="http://schemas.microsoft.com/office/word/2016/wordml/cid" xmlns:w16="http://schemas.microsoft.com/office/word/2018/wordml" xmlns:w16se="http://schemas.microsoft.com/office/word/2015/wordml/symex" xmlns:wpg="http://schemas.microsoft.com/office/word/2010/wordprocessingGroup" xmlns:wpi="http://schemas.microsoft.com/office/word/2010/wordprocessingInk" xmlns:wne="http://schemas.microsoft.com/office/word/2006/wordml" xmlns:wps="http://schemas.microsoft.com/office/word/2010/wordprocessingShape" mc:Ignorable="w14 w15 w16se w16cid w16 w16cex wp14">
+<w:document xmlns:wpc="http://schemas.microsoft.com/office/word/2010/wordprocessingCanvas" xmlns:cx="http://schemas.microsoft.com/office/drawing/2014/chartex" xmlns:cx1="http://schemas.microsoft.com/office/drawing/2015/9/8/chartex" xmlns:cx2="http://schemas.microsoft.com/office/drawing/2015/10/21/chartex" xmlns:cx3="http://schemas.microsoft.com/office/drawing/2016/5/9/chartex" xmlns:cx4="http://schemas.microsoft.com/office/drawing/2016/5/10/chartex" xmlns:cx5="http://schemas.microsoft.com/office/drawing/2016/5/11/chartex" xmlns:cx6="http://schemas.microsoft.com/office/drawing/2016/5/12/chartex" xmlns:cx7="http://schemas.microsoft.com/office/drawing/2016/5/13/chartex" xmlns:cx8="http://schemas.microsoft.com/office/drawing/2016/5/14/chartex" xmlns:mc="http://schemas.openxmlformats.org/markup-compatibility/2006" xmlns:aink="http://schemas.microsoft.com/office/drawing/2016/ink" xmlns:am3d="http://schemas.microsoft.com/office/drawing/2017/model3d" xmlns:o="urn:schemas-microsoft-com:office:office" xmlns:r="http://schemas.openxmlformats.org/officeDocument/2006/relationships" xmlns:m="http://schemas.openxmlformats.org/officeDocument/2006/math" xmlns:v="urn:schemas-microsoft-com:vml" xmlns:wp14="http://schemas.microsoft.com/office/word/2010/wordprocessingDrawing" xmlns:wp="http://schemas.openxmlformats.org/drawingml/2006/wordprocessingDrawing" xmlns:w10="urn:schemas-microsoft-com:office:word" xmlns:w="http://schemas.openxmlformats.org/wordprocessingml/2006/main" xmlns:w14="http://schemas.microsoft.com/office/word/2010/wordml" xmlns:w15="http://schemas.microsoft.com/office/word/2012/wordml" xmlns:w16cex="http://schemas.microsoft.com/office/word/2018/wordml/cex" xmlns:w16cid="http://schemas.microsoft.com/office/word/2016/wordml/cid" xmlns:w16="http://schemas.microsoft.com/office/word/2018/wordml" xmlns:w16sdtdh="http://schemas.microsoft.com/office/word/2020/wordml/sdtdatahash" xmlns:w16se="http://schemas.microsoft.com/office/word/2015/wordml/symex" xmlns:wpg="http://schemas.microsoft.com/office/word/2010/wordprocessingGroup" xmlns:wpi="http://schemas.microsoft.com/office/word/2010/wordprocessingInk" xmlns:wne="http://schemas.microsoft.com/office/word/2006/wordml" xmlns:wps="http://schemas.microsoft.com/office/word/2010/wordprocessingShape" mc:Ignorable="w14 w15 w16se w16cid w16 w16cex w16sdtdh wp14">
   <w:body>
     <w:p>
       <w:pPr>
@@ -2163,13 +2163,7 @@
         <w:rPr>
           <w:rStyle w:val="NormalBold"/>
         </w:rPr>
-        <w:t xml:space="preserve">UTD </w:t>
-      </w:r>
-      <w:r>
-        <w:rPr>
-          <w:rStyle w:val="NormalBold"/>
-        </w:rPr>
-        <w:t>Comet Marketing</w:t>
+        <w:t>UTD ECS Events</w:t>
       </w:r>
       <w:r>
         <w:rPr>
@@ -2177,7 +2171,7 @@
           <w:b w:val="0"/>
           <w:bCs/>
         </w:rPr>
-        <w:t>,</w:t>
+        <w:t xml:space="preserve">, </w:t>
       </w:r>
       <w:r>
         <w:rPr>
@@ -2185,7 +2179,7 @@
           <w:b w:val="0"/>
           <w:bCs/>
         </w:rPr>
-        <w:t xml:space="preserve"> Director of Web Des</w:t>
+        <w:t xml:space="preserve">Full-Stack </w:t>
       </w:r>
       <w:r>
         <w:rPr>
@@ -2193,7 +2187,196 @@
           <w:b w:val="0"/>
           <w:bCs/>
         </w:rPr>
-        <w:t>ig</w:t>
+        <w:t>Developer</w:t>
+      </w:r>
+      <w:r>
+        <w:tab/>
+      </w:r>
+      <w:r>
+        <w:t>Jan 2021</w:t>
+      </w:r>
+      <w:r>
+        <w:t xml:space="preserve"> – </w:t>
+      </w:r>
+      <w:r>
+        <w:t>May 2021</w:t>
+      </w:r>
+    </w:p>
+    <w:p>
+      <w:pPr>
+        <w:pStyle w:val="ListParagraph"/>
+        <w:spacing w:before="0" w:after="0"/>
+        <w:contextualSpacing/>
+        <w:rPr>
+          <w:rFonts w:ascii="Calibri Light" w:hAnsi="Calibri Light" w:cs="Calibri Light"/>
+        </w:rPr>
+      </w:pPr>
+      <w:r>
+        <w:rPr>
+          <w:rFonts w:ascii="Calibri Light" w:hAnsi="Calibri Light" w:cs="Calibri Light"/>
+        </w:rPr>
+        <w:t>Designed and</w:t>
+      </w:r>
+      <w:r>
+        <w:rPr>
+          <w:rFonts w:ascii="Calibri Light" w:hAnsi="Calibri Light" w:cs="Calibri Light"/>
+        </w:rPr>
+        <w:t xml:space="preserve"> developed </w:t>
+      </w:r>
+      <w:r>
+        <w:rPr>
+          <w:rFonts w:ascii="Calibri Light" w:hAnsi="Calibri Light" w:cs="Calibri Light"/>
+        </w:rPr>
+        <w:t>an</w:t>
+      </w:r>
+      <w:r>
+        <w:rPr>
+          <w:rFonts w:ascii="Calibri Light" w:hAnsi="Calibri Light" w:cs="Calibri Light"/>
+        </w:rPr>
+        <w:t xml:space="preserve"> open-source event management platform for student organizations</w:t>
+      </w:r>
+      <w:r>
+        <w:rPr>
+          <w:rFonts w:ascii="Calibri Light" w:hAnsi="Calibri Light" w:cs="Calibri Light"/>
+        </w:rPr>
+        <w:t>.</w:t>
+      </w:r>
+    </w:p>
+    <w:p>
+      <w:pPr>
+        <w:pStyle w:val="ListParagraph"/>
+        <w:spacing w:before="0" w:after="0"/>
+        <w:contextualSpacing/>
+        <w:rPr>
+          <w:rFonts w:ascii="Calibri Light" w:hAnsi="Calibri Light" w:cs="Calibri Light"/>
+        </w:rPr>
+      </w:pPr>
+      <w:r>
+        <w:rPr>
+          <w:rFonts w:ascii="Calibri Light" w:hAnsi="Calibri Light" w:cs="Calibri Light"/>
+        </w:rPr>
+        <w:t>Led front-end team both technically and personally to achieve desired product features by timelines</w:t>
+      </w:r>
+      <w:r>
+        <w:rPr>
+          <w:rFonts w:ascii="Calibri Light" w:hAnsi="Calibri Light" w:cs="Calibri Light"/>
+        </w:rPr>
+        <w:t>.</w:t>
+      </w:r>
+    </w:p>
+    <w:p>
+      <w:pPr>
+        <w:pStyle w:val="ListParagraph"/>
+        <w:spacing w:before="0" w:after="0"/>
+        <w:contextualSpacing/>
+        <w:rPr>
+          <w:rFonts w:ascii="Calibri Light" w:hAnsi="Calibri Light" w:cs="Calibri Light"/>
+        </w:rPr>
+      </w:pPr>
+      <w:r>
+        <w:rPr>
+          <w:rFonts w:ascii="Calibri Light" w:hAnsi="Calibri Light" w:cs="Calibri Light"/>
+        </w:rPr>
+        <w:t xml:space="preserve">Implemented front-end in </w:t>
+      </w:r>
+      <w:r>
+        <w:rPr>
+          <w:rFonts w:ascii="Calibri Light" w:hAnsi="Calibri Light" w:cs="Calibri Light"/>
+          <w:b/>
+          <w:bCs/>
+        </w:rPr>
+        <w:t>React</w:t>
+      </w:r>
+      <w:r>
+        <w:rPr>
+          <w:rFonts w:ascii="Calibri Light" w:hAnsi="Calibri Light" w:cs="Calibri Light"/>
+        </w:rPr>
+        <w:t xml:space="preserve">, back-end with C# and </w:t>
+      </w:r>
+      <w:r>
+        <w:rPr>
+          <w:rFonts w:ascii="Calibri Light" w:hAnsi="Calibri Light" w:cs="Calibri Light"/>
+          <w:b/>
+          <w:bCs/>
+        </w:rPr>
+        <w:t>Firebase</w:t>
+      </w:r>
+      <w:r>
+        <w:rPr>
+          <w:rFonts w:ascii="Calibri Light" w:hAnsi="Calibri Light" w:cs="Calibri Light"/>
+        </w:rPr>
+        <w:t>, and deployed using Azure and Firebase.</w:t>
+      </w:r>
+    </w:p>
+    <w:p>
+      <w:pPr>
+        <w:pStyle w:val="ListParagraph"/>
+        <w:spacing w:before="0" w:after="0"/>
+        <w:contextualSpacing/>
+        <w:rPr>
+          <w:rFonts w:ascii="Calibri Light" w:hAnsi="Calibri Light" w:cs="Calibri Light"/>
+        </w:rPr>
+      </w:pPr>
+      <w:r>
+        <w:rPr>
+          <w:rFonts w:ascii="Calibri Light" w:hAnsi="Calibri Light" w:cs="Calibri Light"/>
+        </w:rPr>
+        <w:t>Established extensive documentation for future developers, organizations, and students.</w:t>
+      </w:r>
+    </w:p>
+    <w:p>
+      <w:pPr>
+        <w:pStyle w:val="ListParagraph"/>
+        <w:spacing w:before="0" w:after="0"/>
+        <w:contextualSpacing/>
+        <w:rPr>
+          <w:rFonts w:ascii="Calibri Light" w:hAnsi="Calibri Light" w:cs="Calibri Light"/>
+        </w:rPr>
+      </w:pPr>
+      <w:r>
+        <w:rPr>
+          <w:rFonts w:ascii="Calibri Light" w:hAnsi="Calibri Light" w:cs="Calibri Light"/>
+        </w:rPr>
+        <w:t>Created two environments</w:t>
+      </w:r>
+      <w:r>
+        <w:rPr>
+          <w:rFonts w:ascii="Calibri Light" w:hAnsi="Calibri Light" w:cs="Calibri Light"/>
+        </w:rPr>
+        <w:t xml:space="preserve"> for production and development, as well as a continuous deployment pipeline.</w:t>
+      </w:r>
+    </w:p>
+    <w:p>
+      <w:pPr>
+        <w:pStyle w:val="ListParagraph"/>
+        <w:numPr>
+          <w:ilvl w:val="0"/>
+          <w:numId w:val="0"/>
+        </w:numPr>
+        <w:spacing w:before="0" w:after="60"/>
+        <w:ind w:left="360"/>
+        <w:contextualSpacing/>
+        <w:rPr>
+          <w:rStyle w:val="NormalBold"/>
+        </w:rPr>
+      </w:pPr>
+    </w:p>
+    <w:p>
+      <w:pPr>
+        <w:spacing w:before="0" w:after="60"/>
+        <w:contextualSpacing/>
+      </w:pPr>
+      <w:r>
+        <w:rPr>
+          <w:rStyle w:val="NormalBold"/>
+        </w:rPr>
+        <w:t xml:space="preserve">UTD </w:t>
+      </w:r>
+      <w:r>
+        <w:rPr>
+          <w:rStyle w:val="NormalBold"/>
+        </w:rPr>
+        <w:t>Comet Marketing</w:t>
       </w:r>
       <w:r>
         <w:rPr>
@@ -2201,6 +2384,30 @@
           <w:b w:val="0"/>
           <w:bCs/>
         </w:rPr>
+        <w:t>,</w:t>
+      </w:r>
+      <w:r>
+        <w:rPr>
+          <w:rStyle w:val="NormalBold"/>
+          <w:b w:val="0"/>
+          <w:bCs/>
+        </w:rPr>
+        <w:t xml:space="preserve"> Director of Web Des</w:t>
+      </w:r>
+      <w:r>
+        <w:rPr>
+          <w:rStyle w:val="NormalBold"/>
+          <w:b w:val="0"/>
+          <w:bCs/>
+        </w:rPr>
+        <w:t>ig</w:t>
+      </w:r>
+      <w:r>
+        <w:rPr>
+          <w:rStyle w:val="NormalBold"/>
+          <w:b w:val="0"/>
+          <w:bCs/>
+        </w:rPr>
         <w:t>n</w:t>
       </w:r>
       <w:r>
@@ -2213,7 +2420,7 @@
         <w:t xml:space="preserve"> – </w:t>
       </w:r>
       <w:r>
-        <w:t>Present</w:t>
+        <w:t>Sept 2020</w:t>
       </w:r>
     </w:p>
     <w:p>
@@ -2229,7 +2436,19 @@
         <w:rPr>
           <w:rFonts w:ascii="Calibri Light" w:hAnsi="Calibri Light" w:cs="Calibri Light"/>
         </w:rPr>
-        <w:t>Created and maintain Comet Marketing</w:t>
+        <w:t>Created and maintain</w:t>
+      </w:r>
+      <w:r>
+        <w:rPr>
+          <w:rFonts w:ascii="Calibri Light" w:hAnsi="Calibri Light" w:cs="Calibri Light"/>
+        </w:rPr>
+        <w:t>ed</w:t>
+      </w:r>
+      <w:r>
+        <w:rPr>
+          <w:rFonts w:ascii="Calibri Light" w:hAnsi="Calibri Light" w:cs="Calibri Light"/>
+        </w:rPr>
+        <w:t xml:space="preserve"> Comet Marketing</w:t>
       </w:r>
       <w:r>
         <w:rPr>
@@ -2334,7 +2553,21 @@
         <w:rPr>
           <w:rFonts w:ascii="Calibri Light" w:hAnsi="Calibri Light" w:cs="Calibri Light"/>
         </w:rPr>
-        <w:t xml:space="preserve"> for the back-end.</w:t>
+        <w:t xml:space="preserve"> for the </w:t>
+      </w:r>
+      <w:proofErr w:type="gramStart"/>
+      <w:r>
+        <w:rPr>
+          <w:rFonts w:ascii="Calibri Light" w:hAnsi="Calibri Light" w:cs="Calibri Light"/>
+        </w:rPr>
+        <w:t>back-end</w:t>
+      </w:r>
+      <w:proofErr w:type="gramEnd"/>
+      <w:r>
+        <w:rPr>
+          <w:rFonts w:ascii="Calibri Light" w:hAnsi="Calibri Light" w:cs="Calibri Light"/>
+        </w:rPr>
+        <w:t>.</w:t>
       </w:r>
     </w:p>
     <w:p>
@@ -2715,9 +2948,7 @@
         <w:spacing w:before="0" w:after="0"/>
         <w:contextualSpacing/>
         <w:rPr>
-          <w:rStyle w:val="NormalBold"/>
-          <w:rFonts w:ascii="Calibri Light" w:hAnsi="Calibri Light" w:cs="Calibri Light"/>
-          <w:b w:val="0"/>
+          <w:rFonts w:ascii="Calibri Light" w:hAnsi="Calibri Light" w:cs="Calibri Light"/>
         </w:rPr>
       </w:pPr>
       <w:r>
@@ -2752,7 +2983,21 @@
         <w:rPr>
           <w:rFonts w:ascii="Calibri Light" w:hAnsi="Calibri Light" w:cs="Calibri Light"/>
         </w:rPr>
-        <w:t xml:space="preserve">that could initiate canned transactions, make custom queries and show the current state of </w:t>
+        <w:t xml:space="preserve">that could initiate canned transactions, make custom </w:t>
+      </w:r>
+      <w:proofErr w:type="gramStart"/>
+      <w:r>
+        <w:rPr>
+          <w:rFonts w:ascii="Calibri Light" w:hAnsi="Calibri Light" w:cs="Calibri Light"/>
+        </w:rPr>
+        <w:t>queries</w:t>
+      </w:r>
+      <w:proofErr w:type="gramEnd"/>
+      <w:r>
+        <w:rPr>
+          <w:rFonts w:ascii="Calibri Light" w:hAnsi="Calibri Light" w:cs="Calibri Light"/>
+        </w:rPr>
+        <w:t xml:space="preserve"> and show the current state of </w:t>
       </w:r>
       <w:r>
         <w:rPr>
@@ -2765,330 +3010,6 @@
           <w:rFonts w:ascii="Calibri Light" w:hAnsi="Calibri Light" w:cs="Calibri Light"/>
         </w:rPr>
         <w:t>the database.</w:t>
-      </w:r>
-    </w:p>
-    <w:p>
-      <w:pPr>
-        <w:spacing w:before="0" w:after="60"/>
-        <w:contextualSpacing/>
-        <w:rPr>
-          <w:rStyle w:val="NormalBold"/>
-        </w:rPr>
-      </w:pPr>
-    </w:p>
-    <w:p>
-      <w:pPr>
-        <w:spacing w:before="0" w:after="60"/>
-        <w:contextualSpacing/>
-      </w:pPr>
-      <w:proofErr w:type="spellStart"/>
-      <w:r>
-        <w:rPr>
-          <w:rStyle w:val="NormalBold"/>
-        </w:rPr>
-        <w:t>TAMUHack</w:t>
-      </w:r>
-      <w:proofErr w:type="spellEnd"/>
-      <w:r>
-        <w:rPr>
-          <w:rStyle w:val="NormalBold"/>
-        </w:rPr>
-        <w:t xml:space="preserve"> </w:t>
-      </w:r>
-      <w:r>
-        <w:rPr>
-          <w:rStyle w:val="NormalBold"/>
-        </w:rPr>
-        <w:t>’</w:t>
-      </w:r>
-      <w:r>
-        <w:rPr>
-          <w:rStyle w:val="NormalBold"/>
-        </w:rPr>
-        <w:t>19</w:t>
-      </w:r>
-      <w:r>
-        <w:rPr>
-          <w:rStyle w:val="NormalBold"/>
-          <w:b w:val="0"/>
-          <w:bCs/>
-        </w:rPr>
-        <w:t>,</w:t>
-      </w:r>
-      <w:r>
-        <w:rPr>
-          <w:rStyle w:val="NormalBold"/>
-          <w:b w:val="0"/>
-          <w:bCs/>
-        </w:rPr>
-        <w:t xml:space="preserve"> Back-end Developer</w:t>
-      </w:r>
-      <w:r>
-        <w:rPr>
-          <w:rStyle w:val="NormalBold"/>
-        </w:rPr>
-        <w:tab/>
-      </w:r>
-      <w:r>
-        <w:t>Feb 2019</w:t>
-      </w:r>
-    </w:p>
-    <w:p>
-      <w:pPr>
-        <w:pStyle w:val="ListParagraph"/>
-        <w:spacing w:before="0" w:after="0"/>
-        <w:contextualSpacing/>
-        <w:rPr>
-          <w:rFonts w:ascii="Calibri Light" w:hAnsi="Calibri Light" w:cs="Calibri Light"/>
-        </w:rPr>
-      </w:pPr>
-      <w:r>
-        <w:rPr>
-          <w:rFonts w:ascii="Calibri Light" w:hAnsi="Calibri Light" w:cs="Calibri Light"/>
-        </w:rPr>
-        <w:t>Developed RCPT, a mobile app</w:t>
-      </w:r>
-      <w:r>
-        <w:rPr>
-          <w:rFonts w:ascii="Calibri Light" w:hAnsi="Calibri Light" w:cs="Calibri Light"/>
-        </w:rPr>
-        <w:t xml:space="preserve"> that used Computer Vision</w:t>
-      </w:r>
-      <w:r>
-        <w:rPr>
-          <w:rFonts w:ascii="Calibri Light" w:hAnsi="Calibri Light" w:cs="Calibri Light"/>
-        </w:rPr>
-        <w:t xml:space="preserve"> analyze</w:t>
-      </w:r>
-      <w:r>
-        <w:rPr>
-          <w:rFonts w:ascii="Calibri Light" w:hAnsi="Calibri Light" w:cs="Calibri Light"/>
-        </w:rPr>
-        <w:t xml:space="preserve"> a user’s</w:t>
-      </w:r>
-      <w:r>
-        <w:rPr>
-          <w:rFonts w:ascii="Calibri Light" w:hAnsi="Calibri Light" w:cs="Calibri Light"/>
-        </w:rPr>
-        <w:t xml:space="preserve"> receipts</w:t>
-      </w:r>
-      <w:r>
-        <w:rPr>
-          <w:rFonts w:ascii="Calibri Light" w:hAnsi="Calibri Light" w:cs="Calibri Light"/>
-        </w:rPr>
-        <w:t xml:space="preserve"> so that they can </w:t>
-      </w:r>
-      <w:r>
-        <w:rPr>
-          <w:rFonts w:ascii="Calibri Light" w:hAnsi="Calibri Light" w:cs="Calibri Light"/>
-        </w:rPr>
-        <w:t xml:space="preserve">track </w:t>
-      </w:r>
-      <w:r>
-        <w:rPr>
-          <w:rFonts w:ascii="Calibri Light" w:hAnsi="Calibri Light" w:cs="Calibri Light"/>
-        </w:rPr>
-        <w:t xml:space="preserve">and categorize their </w:t>
-      </w:r>
-      <w:r>
-        <w:rPr>
-          <w:rFonts w:ascii="Calibri Light" w:hAnsi="Calibri Light" w:cs="Calibri Light"/>
-        </w:rPr>
-        <w:t>finances</w:t>
-      </w:r>
-      <w:r>
-        <w:rPr>
-          <w:rFonts w:ascii="Calibri Light" w:hAnsi="Calibri Light" w:cs="Calibri Light"/>
-        </w:rPr>
-        <w:t xml:space="preserve">. The app was made as a utility to </w:t>
-      </w:r>
-      <w:r>
-        <w:rPr>
-          <w:rFonts w:ascii="Calibri Light" w:hAnsi="Calibri Light" w:cs="Calibri Light"/>
-        </w:rPr>
-        <w:t>help college students</w:t>
-      </w:r>
-      <w:r>
-        <w:rPr>
-          <w:rFonts w:ascii="Calibri Light" w:hAnsi="Calibri Light" w:cs="Calibri Light"/>
-        </w:rPr>
-        <w:t xml:space="preserve"> with</w:t>
-      </w:r>
-      <w:r>
-        <w:rPr>
-          <w:rFonts w:ascii="Calibri Light" w:hAnsi="Calibri Light" w:cs="Calibri Light"/>
-        </w:rPr>
-        <w:t xml:space="preserve"> budget</w:t>
-      </w:r>
-      <w:r>
-        <w:rPr>
-          <w:rFonts w:ascii="Calibri Light" w:hAnsi="Calibri Light" w:cs="Calibri Light"/>
-        </w:rPr>
-        <w:t>ing</w:t>
-      </w:r>
-      <w:r>
-        <w:rPr>
-          <w:rFonts w:ascii="Calibri Light" w:hAnsi="Calibri Light" w:cs="Calibri Light"/>
-        </w:rPr>
-        <w:t>.</w:t>
-      </w:r>
-    </w:p>
-    <w:p>
-      <w:pPr>
-        <w:pStyle w:val="ListParagraph"/>
-        <w:spacing w:before="0" w:after="0"/>
-        <w:contextualSpacing/>
-        <w:rPr>
-          <w:rFonts w:ascii="Calibri Light" w:hAnsi="Calibri Light" w:cs="Calibri Light"/>
-        </w:rPr>
-      </w:pPr>
-      <w:r>
-        <w:rPr>
-          <w:rFonts w:ascii="Calibri Light" w:hAnsi="Calibri Light" w:cs="Calibri Light"/>
-        </w:rPr>
-        <w:t>Won Best Financial Hack awarded by Capital One</w:t>
-      </w:r>
-      <w:r>
-        <w:rPr>
-          <w:rFonts w:ascii="Calibri Light" w:hAnsi="Calibri Light" w:cs="Calibri Light"/>
-        </w:rPr>
-        <w:t xml:space="preserve"> </w:t>
-      </w:r>
-    </w:p>
-    <w:p>
-      <w:pPr>
-        <w:pStyle w:val="ListParagraph"/>
-        <w:spacing w:before="0" w:after="0"/>
-        <w:contextualSpacing/>
-        <w:rPr>
-          <w:rFonts w:ascii="Calibri Light" w:hAnsi="Calibri Light" w:cs="Calibri Light"/>
-        </w:rPr>
-      </w:pPr>
-      <w:r>
-        <w:rPr>
-          <w:rFonts w:ascii="Calibri Light" w:hAnsi="Calibri Light" w:cs="Calibri Light"/>
-        </w:rPr>
-        <w:t xml:space="preserve">Used </w:t>
-      </w:r>
-      <w:r>
-        <w:rPr>
-          <w:rFonts w:ascii="Calibri Light" w:hAnsi="Calibri Light" w:cs="Calibri Light"/>
-          <w:b/>
-          <w:bCs/>
-        </w:rPr>
-        <w:t>JavaScript</w:t>
-      </w:r>
-      <w:r>
-        <w:rPr>
-          <w:rFonts w:ascii="Calibri Light" w:hAnsi="Calibri Light" w:cs="Calibri Light"/>
-        </w:rPr>
-        <w:t xml:space="preserve"> with </w:t>
-      </w:r>
-      <w:r>
-        <w:rPr>
-          <w:rFonts w:ascii="Calibri Light" w:hAnsi="Calibri Light" w:cs="Calibri Light"/>
-          <w:b/>
-          <w:bCs/>
-        </w:rPr>
-        <w:t>Node</w:t>
-      </w:r>
-      <w:r>
-        <w:rPr>
-          <w:rFonts w:ascii="Calibri Light" w:hAnsi="Calibri Light" w:cs="Calibri Light"/>
-          <w:b/>
-          <w:bCs/>
-        </w:rPr>
-        <w:t>.js</w:t>
-      </w:r>
-      <w:r>
-        <w:rPr>
-          <w:rFonts w:ascii="Calibri Light" w:hAnsi="Calibri Light" w:cs="Calibri Light"/>
-        </w:rPr>
-        <w:t xml:space="preserve"> to develop sorting algorithms for times and categories.</w:t>
-      </w:r>
-      <w:r>
-        <w:rPr>
-          <w:rFonts w:ascii="Calibri Light" w:hAnsi="Calibri Light" w:cs="Calibri Light"/>
-        </w:rPr>
-        <w:t xml:space="preserve"> Created secure REST APIs for our front-end </w:t>
-      </w:r>
-      <w:r>
-        <w:rPr>
-          <w:rFonts w:ascii="Calibri Light" w:hAnsi="Calibri Light" w:cs="Calibri Light"/>
-          <w:b/>
-          <w:bCs/>
-        </w:rPr>
-        <w:t>react-native</w:t>
-      </w:r>
-      <w:r>
-        <w:rPr>
-          <w:rFonts w:ascii="Calibri Light" w:hAnsi="Calibri Light" w:cs="Calibri Light"/>
-        </w:rPr>
-        <w:t xml:space="preserve"> application to poll for data and financial analytics.</w:t>
-      </w:r>
-    </w:p>
-    <w:p>
-      <w:pPr>
-        <w:pStyle w:val="ListParagraph"/>
-        <w:spacing w:before="0" w:after="0"/>
-        <w:contextualSpacing/>
-        <w:rPr>
-          <w:rFonts w:ascii="Calibri Light" w:hAnsi="Calibri Light" w:cs="Calibri Light"/>
-        </w:rPr>
-      </w:pPr>
-      <w:r>
-        <w:rPr>
-          <w:rFonts w:ascii="Calibri Light" w:hAnsi="Calibri Light" w:cs="Calibri Light"/>
-        </w:rPr>
-        <w:t>Designed and implemented</w:t>
-      </w:r>
-      <w:r>
-        <w:rPr>
-          <w:rFonts w:ascii="Calibri Light" w:hAnsi="Calibri Light" w:cs="Calibri Light"/>
-        </w:rPr>
-        <w:t xml:space="preserve"> a microservices architecture </w:t>
-      </w:r>
-      <w:r>
-        <w:rPr>
-          <w:rFonts w:ascii="Calibri Light" w:hAnsi="Calibri Light" w:cs="Calibri Light"/>
-        </w:rPr>
-        <w:t xml:space="preserve">by leveraging </w:t>
-      </w:r>
-      <w:r>
-        <w:rPr>
-          <w:rFonts w:ascii="Calibri Light" w:hAnsi="Calibri Light" w:cs="Calibri Light"/>
-          <w:b/>
-          <w:bCs/>
-        </w:rPr>
-        <w:t>REST API</w:t>
-      </w:r>
-      <w:r>
-        <w:rPr>
-          <w:rFonts w:ascii="Calibri Light" w:hAnsi="Calibri Light" w:cs="Calibri Light"/>
-          <w:b/>
-          <w:bCs/>
-        </w:rPr>
-        <w:t>s</w:t>
-      </w:r>
-      <w:r>
-        <w:rPr>
-          <w:rFonts w:ascii="Calibri Light" w:hAnsi="Calibri Light" w:cs="Calibri Light"/>
-        </w:rPr>
-        <w:t xml:space="preserve"> and </w:t>
-      </w:r>
-      <w:r>
-        <w:rPr>
-          <w:rFonts w:ascii="Calibri Light" w:hAnsi="Calibri Light" w:cs="Calibri Light"/>
-          <w:b/>
-          <w:bCs/>
-        </w:rPr>
-        <w:t>Heroku</w:t>
-      </w:r>
-      <w:r>
-        <w:rPr>
-          <w:rFonts w:ascii="Calibri Light" w:hAnsi="Calibri Light" w:cs="Calibri Light"/>
-        </w:rPr>
-        <w:t>.</w:t>
       </w:r>
     </w:p>
     <w:p>
@@ -3416,7 +3337,7 @@
 </file>
 
 <file path=word/endnotes.xml><?xml version="1.0" encoding="utf-8"?>
-<w:endnotes xmlns:wpc="http://schemas.microsoft.com/office/word/2010/wordprocessingCanvas" xmlns:cx="http://schemas.microsoft.com/office/drawing/2014/chartex" xmlns:cx1="http://schemas.microsoft.com/office/drawing/2015/9/8/chartex" xmlns:cx2="http://schemas.microsoft.com/office/drawing/2015/10/21/chartex" xmlns:cx3="http://schemas.microsoft.com/office/drawing/2016/5/9/chartex" xmlns:cx4="http://schemas.microsoft.com/office/drawing/2016/5/10/chartex" xmlns:cx5="http://schemas.microsoft.com/office/drawing/2016/5/11/chartex" xmlns:cx6="http://schemas.microsoft.com/office/drawing/2016/5/12/chartex" xmlns:cx7="http://schemas.microsoft.com/office/drawing/2016/5/13/chartex" xmlns:cx8="http://schemas.microsoft.com/office/drawing/2016/5/14/chartex" xmlns:mc="http://schemas.openxmlformats.org/markup-compatibility/2006" xmlns:aink="http://schemas.microsoft.com/office/drawing/2016/ink" xmlns:am3d="http://schemas.microsoft.com/office/drawing/2017/model3d" xmlns:o="urn:schemas-microsoft-com:office:office" xmlns:r="http://schemas.openxmlformats.org/officeDocument/2006/relationships" xmlns:m="http://schemas.openxmlformats.org/officeDocument/2006/math" xmlns:v="urn:schemas-microsoft-com:vml" xmlns:wp14="http://schemas.microsoft.com/office/word/2010/wordprocessingDrawing" xmlns:wp="http://schemas.openxmlformats.org/drawingml/2006/wordprocessingDrawing" xmlns:w10="urn:schemas-microsoft-com:office:word" xmlns:w="http://schemas.openxmlformats.org/wordprocessingml/2006/main" xmlns:w14="http://schemas.microsoft.com/office/word/2010/wordml" xmlns:w15="http://schemas.microsoft.com/office/word/2012/wordml" xmlns:w16cex="http://schemas.microsoft.com/office/word/2018/wordml/cex" xmlns:w16cid="http://schemas.microsoft.com/office/word/2016/wordml/cid" xmlns:w16="http://schemas.microsoft.com/office/word/2018/wordml" xmlns:w16se="http://schemas.microsoft.com/office/word/2015/wordml/symex" xmlns:wpg="http://schemas.microsoft.com/office/word/2010/wordprocessingGroup" xmlns:wpi="http://schemas.microsoft.com/office/word/2010/wordprocessingInk" xmlns:wne="http://schemas.microsoft.com/office/word/2006/wordml" xmlns:wps="http://schemas.microsoft.com/office/word/2010/wordprocessingShape" mc:Ignorable="w14 w15 w16se w16cid w16 w16cex wp14">
+<w:endnotes xmlns:wpc="http://schemas.microsoft.com/office/word/2010/wordprocessingCanvas" xmlns:cx="http://schemas.microsoft.com/office/drawing/2014/chartex" xmlns:cx1="http://schemas.microsoft.com/office/drawing/2015/9/8/chartex" xmlns:cx2="http://schemas.microsoft.com/office/drawing/2015/10/21/chartex" xmlns:cx3="http://schemas.microsoft.com/office/drawing/2016/5/9/chartex" xmlns:cx4="http://schemas.microsoft.com/office/drawing/2016/5/10/chartex" xmlns:cx5="http://schemas.microsoft.com/office/drawing/2016/5/11/chartex" xmlns:cx6="http://schemas.microsoft.com/office/drawing/2016/5/12/chartex" xmlns:cx7="http://schemas.microsoft.com/office/drawing/2016/5/13/chartex" xmlns:cx8="http://schemas.microsoft.com/office/drawing/2016/5/14/chartex" xmlns:mc="http://schemas.openxmlformats.org/markup-compatibility/2006" xmlns:aink="http://schemas.microsoft.com/office/drawing/2016/ink" xmlns:am3d="http://schemas.microsoft.com/office/drawing/2017/model3d" xmlns:o="urn:schemas-microsoft-com:office:office" xmlns:r="http://schemas.openxmlformats.org/officeDocument/2006/relationships" xmlns:m="http://schemas.openxmlformats.org/officeDocument/2006/math" xmlns:v="urn:schemas-microsoft-com:vml" xmlns:wp14="http://schemas.microsoft.com/office/word/2010/wordprocessingDrawing" xmlns:wp="http://schemas.openxmlformats.org/drawingml/2006/wordprocessingDrawing" xmlns:w10="urn:schemas-microsoft-com:office:word" xmlns:w="http://schemas.openxmlformats.org/wordprocessingml/2006/main" xmlns:w14="http://schemas.microsoft.com/office/word/2010/wordml" xmlns:w15="http://schemas.microsoft.com/office/word/2012/wordml" xmlns:w16cex="http://schemas.microsoft.com/office/word/2018/wordml/cex" xmlns:w16cid="http://schemas.microsoft.com/office/word/2016/wordml/cid" xmlns:w16="http://schemas.microsoft.com/office/word/2018/wordml" xmlns:w16sdtdh="http://schemas.microsoft.com/office/word/2020/wordml/sdtdatahash" xmlns:w16se="http://schemas.microsoft.com/office/word/2015/wordml/symex" xmlns:wpg="http://schemas.microsoft.com/office/word/2010/wordprocessingGroup" xmlns:wpi="http://schemas.microsoft.com/office/word/2010/wordprocessingInk" xmlns:wne="http://schemas.microsoft.com/office/word/2006/wordml" xmlns:wps="http://schemas.microsoft.com/office/word/2010/wordprocessingShape" mc:Ignorable="w14 w15 w16se w16cid w16 w16cex w16sdtdh wp14">
   <w:endnote w:type="separator" w:id="-1">
     <w:p>
       <w:pPr>
@@ -3441,7 +3362,7 @@
 </file>
 
 <file path=word/footer1.xml><?xml version="1.0" encoding="utf-8"?>
-<w:ftr xmlns:wpc="http://schemas.microsoft.com/office/word/2010/wordprocessingCanvas" xmlns:cx="http://schemas.microsoft.com/office/drawing/2014/chartex" xmlns:cx1="http://schemas.microsoft.com/office/drawing/2015/9/8/chartex" xmlns:cx2="http://schemas.microsoft.com/office/drawing/2015/10/21/chartex" xmlns:cx3="http://schemas.microsoft.com/office/drawing/2016/5/9/chartex" xmlns:cx4="http://schemas.microsoft.com/office/drawing/2016/5/10/chartex" xmlns:cx5="http://schemas.microsoft.com/office/drawing/2016/5/11/chartex" xmlns:cx6="http://schemas.microsoft.com/office/drawing/2016/5/12/chartex" xmlns:cx7="http://schemas.microsoft.com/office/drawing/2016/5/13/chartex" xmlns:cx8="http://schemas.microsoft.com/office/drawing/2016/5/14/chartex" xmlns:mc="http://schemas.openxmlformats.org/markup-compatibility/2006" xmlns:aink="http://schemas.microsoft.com/office/drawing/2016/ink" xmlns:am3d="http://schemas.microsoft.com/office/drawing/2017/model3d" xmlns:o="urn:schemas-microsoft-com:office:office" xmlns:r="http://schemas.openxmlformats.org/officeDocument/2006/relationships" xmlns:m="http://schemas.openxmlformats.org/officeDocument/2006/math" xmlns:v="urn:schemas-microsoft-com:vml" xmlns:wp14="http://schemas.microsoft.com/office/word/2010/wordprocessingDrawing" xmlns:wp="http://schemas.openxmlformats.org/drawingml/2006/wordprocessingDrawing" xmlns:w10="urn:schemas-microsoft-com:office:word" xmlns:w="http://schemas.openxmlformats.org/wordprocessingml/2006/main" xmlns:w14="http://schemas.microsoft.com/office/word/2010/wordml" xmlns:w15="http://schemas.microsoft.com/office/word/2012/wordml" xmlns:w16cex="http://schemas.microsoft.com/office/word/2018/wordml/cex" xmlns:w16cid="http://schemas.microsoft.com/office/word/2016/wordml/cid" xmlns:w16="http://schemas.microsoft.com/office/word/2018/wordml" xmlns:w16se="http://schemas.microsoft.com/office/word/2015/wordml/symex" xmlns:wpg="http://schemas.microsoft.com/office/word/2010/wordprocessingGroup" xmlns:wpi="http://schemas.microsoft.com/office/word/2010/wordprocessingInk" xmlns:wne="http://schemas.microsoft.com/office/word/2006/wordml" xmlns:wps="http://schemas.microsoft.com/office/word/2010/wordprocessingShape" mc:Ignorable="w14 w15 w16se w16cid w16 w16cex wp14">
+<w:ftr xmlns:wpc="http://schemas.microsoft.com/office/word/2010/wordprocessingCanvas" xmlns:cx="http://schemas.microsoft.com/office/drawing/2014/chartex" xmlns:cx1="http://schemas.microsoft.com/office/drawing/2015/9/8/chartex" xmlns:cx2="http://schemas.microsoft.com/office/drawing/2015/10/21/chartex" xmlns:cx3="http://schemas.microsoft.com/office/drawing/2016/5/9/chartex" xmlns:cx4="http://schemas.microsoft.com/office/drawing/2016/5/10/chartex" xmlns:cx5="http://schemas.microsoft.com/office/drawing/2016/5/11/chartex" xmlns:cx6="http://schemas.microsoft.com/office/drawing/2016/5/12/chartex" xmlns:cx7="http://schemas.microsoft.com/office/drawing/2016/5/13/chartex" xmlns:cx8="http://schemas.microsoft.com/office/drawing/2016/5/14/chartex" xmlns:mc="http://schemas.openxmlformats.org/markup-compatibility/2006" xmlns:aink="http://schemas.microsoft.com/office/drawing/2016/ink" xmlns:am3d="http://schemas.microsoft.com/office/drawing/2017/model3d" xmlns:o="urn:schemas-microsoft-com:office:office" xmlns:r="http://schemas.openxmlformats.org/officeDocument/2006/relationships" xmlns:m="http://schemas.openxmlformats.org/officeDocument/2006/math" xmlns:v="urn:schemas-microsoft-com:vml" xmlns:wp14="http://schemas.microsoft.com/office/word/2010/wordprocessingDrawing" xmlns:wp="http://schemas.openxmlformats.org/drawingml/2006/wordprocessingDrawing" xmlns:w10="urn:schemas-microsoft-com:office:word" xmlns:w="http://schemas.openxmlformats.org/wordprocessingml/2006/main" xmlns:w14="http://schemas.microsoft.com/office/word/2010/wordml" xmlns:w15="http://schemas.microsoft.com/office/word/2012/wordml" xmlns:w16cex="http://schemas.microsoft.com/office/word/2018/wordml/cex" xmlns:w16cid="http://schemas.microsoft.com/office/word/2016/wordml/cid" xmlns:w16="http://schemas.microsoft.com/office/word/2018/wordml" xmlns:w16sdtdh="http://schemas.microsoft.com/office/word/2020/wordml/sdtdatahash" xmlns:w16se="http://schemas.microsoft.com/office/word/2015/wordml/symex" xmlns:wpg="http://schemas.microsoft.com/office/word/2010/wordprocessingGroup" xmlns:wpi="http://schemas.microsoft.com/office/word/2010/wordprocessingInk" xmlns:wne="http://schemas.microsoft.com/office/word/2006/wordml" xmlns:wps="http://schemas.microsoft.com/office/word/2010/wordprocessingShape" mc:Ignorable="w14 w15 w16se w16cid w16 w16cex w16sdtdh wp14">
   <w:p>
     <w:pPr>
       <w:tabs>
@@ -3520,7 +3441,7 @@
 </file>
 
 <file path=word/footnotes.xml><?xml version="1.0" encoding="utf-8"?>
-<w:footnotes xmlns:wpc="http://schemas.microsoft.com/office/word/2010/wordprocessingCanvas" xmlns:cx="http://schemas.microsoft.com/office/drawing/2014/chartex" xmlns:cx1="http://schemas.microsoft.com/office/drawing/2015/9/8/chartex" xmlns:cx2="http://schemas.microsoft.com/office/drawing/2015/10/21/chartex" xmlns:cx3="http://schemas.microsoft.com/office/drawing/2016/5/9/chartex" xmlns:cx4="http://schemas.microsoft.com/office/drawing/2016/5/10/chartex" xmlns:cx5="http://schemas.microsoft.com/office/drawing/2016/5/11/chartex" xmlns:cx6="http://schemas.microsoft.com/office/drawing/2016/5/12/chartex" xmlns:cx7="http://schemas.microsoft.com/office/drawing/2016/5/13/chartex" xmlns:cx8="http://schemas.microsoft.com/office/drawing/2016/5/14/chartex" xmlns:mc="http://schemas.openxmlformats.org/markup-compatibility/2006" xmlns:aink="http://schemas.microsoft.com/office/drawing/2016/ink" xmlns:am3d="http://schemas.microsoft.com/office/drawing/2017/model3d" xmlns:o="urn:schemas-microsoft-com:office:office" xmlns:r="http://schemas.openxmlformats.org/officeDocument/2006/relationships" xmlns:m="http://schemas.openxmlformats.org/officeDocument/2006/math" xmlns:v="urn:schemas-microsoft-com:vml" xmlns:wp14="http://schemas.microsoft.com/office/word/2010/wordprocessingDrawing" xmlns:wp="http://schemas.openxmlformats.org/drawingml/2006/wordprocessingDrawing" xmlns:w10="urn:schemas-microsoft-com:office:word" xmlns:w="http://schemas.openxmlformats.org/wordprocessingml/2006/main" xmlns:w14="http://schemas.microsoft.com/office/word/2010/wordml" xmlns:w15="http://schemas.microsoft.com/office/word/2012/wordml" xmlns:w16cex="http://schemas.microsoft.com/office/word/2018/wordml/cex" xmlns:w16cid="http://schemas.microsoft.com/office/word/2016/wordml/cid" xmlns:w16="http://schemas.microsoft.com/office/word/2018/wordml" xmlns:w16se="http://schemas.microsoft.com/office/word/2015/wordml/symex" xmlns:wpg="http://schemas.microsoft.com/office/word/2010/wordprocessingGroup" xmlns:wpi="http://schemas.microsoft.com/office/word/2010/wordprocessingInk" xmlns:wne="http://schemas.microsoft.com/office/word/2006/wordml" xmlns:wps="http://schemas.microsoft.com/office/word/2010/wordprocessingShape" mc:Ignorable="w14 w15 w16se w16cid w16 w16cex wp14">
+<w:footnotes xmlns:wpc="http://schemas.microsoft.com/office/word/2010/wordprocessingCanvas" xmlns:cx="http://schemas.microsoft.com/office/drawing/2014/chartex" xmlns:cx1="http://schemas.microsoft.com/office/drawing/2015/9/8/chartex" xmlns:cx2="http://schemas.microsoft.com/office/drawing/2015/10/21/chartex" xmlns:cx3="http://schemas.microsoft.com/office/drawing/2016/5/9/chartex" xmlns:cx4="http://schemas.microsoft.com/office/drawing/2016/5/10/chartex" xmlns:cx5="http://schemas.microsoft.com/office/drawing/2016/5/11/chartex" xmlns:cx6="http://schemas.microsoft.com/office/drawing/2016/5/12/chartex" xmlns:cx7="http://schemas.microsoft.com/office/drawing/2016/5/13/chartex" xmlns:cx8="http://schemas.microsoft.com/office/drawing/2016/5/14/chartex" xmlns:mc="http://schemas.openxmlformats.org/markup-compatibility/2006" xmlns:aink="http://schemas.microsoft.com/office/drawing/2016/ink" xmlns:am3d="http://schemas.microsoft.com/office/drawing/2017/model3d" xmlns:o="urn:schemas-microsoft-com:office:office" xmlns:r="http://schemas.openxmlformats.org/officeDocument/2006/relationships" xmlns:m="http://schemas.openxmlformats.org/officeDocument/2006/math" xmlns:v="urn:schemas-microsoft-com:vml" xmlns:wp14="http://schemas.microsoft.com/office/word/2010/wordprocessingDrawing" xmlns:wp="http://schemas.openxmlformats.org/drawingml/2006/wordprocessingDrawing" xmlns:w10="urn:schemas-microsoft-com:office:word" xmlns:w="http://schemas.openxmlformats.org/wordprocessingml/2006/main" xmlns:w14="http://schemas.microsoft.com/office/word/2010/wordml" xmlns:w15="http://schemas.microsoft.com/office/word/2012/wordml" xmlns:w16cex="http://schemas.microsoft.com/office/word/2018/wordml/cex" xmlns:w16cid="http://schemas.microsoft.com/office/word/2016/wordml/cid" xmlns:w16="http://schemas.microsoft.com/office/word/2018/wordml" xmlns:w16sdtdh="http://schemas.microsoft.com/office/word/2020/wordml/sdtdatahash" xmlns:w16se="http://schemas.microsoft.com/office/word/2015/wordml/symex" xmlns:wpg="http://schemas.microsoft.com/office/word/2010/wordprocessingGroup" xmlns:wpi="http://schemas.microsoft.com/office/word/2010/wordprocessingInk" xmlns:wne="http://schemas.microsoft.com/office/word/2006/wordml" xmlns:wps="http://schemas.microsoft.com/office/word/2010/wordprocessingShape" mc:Ignorable="w14 w15 w16se w16cid w16 w16cex w16sdtdh wp14">
   <w:footnote w:type="separator" w:id="-1">
     <w:p>
       <w:pPr>
@@ -3545,7 +3466,7 @@
 </file>
 
 <file path=word/numbering.xml><?xml version="1.0" encoding="utf-8"?>
-<w:numbering xmlns:wpc="http://schemas.microsoft.com/office/word/2010/wordprocessingCanvas" xmlns:cx="http://schemas.microsoft.com/office/drawing/2014/chartex" xmlns:cx1="http://schemas.microsoft.com/office/drawing/2015/9/8/chartex" xmlns:cx2="http://schemas.microsoft.com/office/drawing/2015/10/21/chartex" xmlns:cx3="http://schemas.microsoft.com/office/drawing/2016/5/9/chartex" xmlns:cx4="http://schemas.microsoft.com/office/drawing/2016/5/10/chartex" xmlns:cx5="http://schemas.microsoft.com/office/drawing/2016/5/11/chartex" xmlns:cx6="http://schemas.microsoft.com/office/drawing/2016/5/12/chartex" xmlns:cx7="http://schemas.microsoft.com/office/drawing/2016/5/13/chartex" xmlns:cx8="http://schemas.microsoft.com/office/drawing/2016/5/14/chartex" xmlns:mc="http://schemas.openxmlformats.org/markup-compatibility/2006" xmlns:aink="http://schemas.microsoft.com/office/drawing/2016/ink" xmlns:am3d="http://schemas.microsoft.com/office/drawing/2017/model3d" xmlns:o="urn:schemas-microsoft-com:office:office" xmlns:r="http://schemas.openxmlformats.org/officeDocument/2006/relationships" xmlns:m="http://schemas.openxmlformats.org/officeDocument/2006/math" xmlns:v="urn:schemas-microsoft-com:vml" xmlns:wp14="http://schemas.microsoft.com/office/word/2010/wordprocessingDrawing" xmlns:wp="http://schemas.openxmlformats.org/drawingml/2006/wordprocessingDrawing" xmlns:w10="urn:schemas-microsoft-com:office:word" xmlns:w="http://schemas.openxmlformats.org/wordprocessingml/2006/main" xmlns:w14="http://schemas.microsoft.com/office/word/2010/wordml" xmlns:w15="http://schemas.microsoft.com/office/word/2012/wordml" xmlns:w16cex="http://schemas.microsoft.com/office/word/2018/wordml/cex" xmlns:w16cid="http://schemas.microsoft.com/office/word/2016/wordml/cid" xmlns:w16="http://schemas.microsoft.com/office/word/2018/wordml" xmlns:w16se="http://schemas.microsoft.com/office/word/2015/wordml/symex" xmlns:wpg="http://schemas.microsoft.com/office/word/2010/wordprocessingGroup" xmlns:wpi="http://schemas.microsoft.com/office/word/2010/wordprocessingInk" xmlns:wne="http://schemas.microsoft.com/office/word/2006/wordml" xmlns:wps="http://schemas.microsoft.com/office/word/2010/wordprocessingShape" mc:Ignorable="w14 w15 w16se w16cid w16 w16cex wp14">
+<w:numbering xmlns:wpc="http://schemas.microsoft.com/office/word/2010/wordprocessingCanvas" xmlns:cx="http://schemas.microsoft.com/office/drawing/2014/chartex" xmlns:cx1="http://schemas.microsoft.com/office/drawing/2015/9/8/chartex" xmlns:cx2="http://schemas.microsoft.com/office/drawing/2015/10/21/chartex" xmlns:cx3="http://schemas.microsoft.com/office/drawing/2016/5/9/chartex" xmlns:cx4="http://schemas.microsoft.com/office/drawing/2016/5/10/chartex" xmlns:cx5="http://schemas.microsoft.com/office/drawing/2016/5/11/chartex" xmlns:cx6="http://schemas.microsoft.com/office/drawing/2016/5/12/chartex" xmlns:cx7="http://schemas.microsoft.com/office/drawing/2016/5/13/chartex" xmlns:cx8="http://schemas.microsoft.com/office/drawing/2016/5/14/chartex" xmlns:mc="http://schemas.openxmlformats.org/markup-compatibility/2006" xmlns:aink="http://schemas.microsoft.com/office/drawing/2016/ink" xmlns:am3d="http://schemas.microsoft.com/office/drawing/2017/model3d" xmlns:o="urn:schemas-microsoft-com:office:office" xmlns:r="http://schemas.openxmlformats.org/officeDocument/2006/relationships" xmlns:m="http://schemas.openxmlformats.org/officeDocument/2006/math" xmlns:v="urn:schemas-microsoft-com:vml" xmlns:wp14="http://schemas.microsoft.com/office/word/2010/wordprocessingDrawing" xmlns:wp="http://schemas.openxmlformats.org/drawingml/2006/wordprocessingDrawing" xmlns:w10="urn:schemas-microsoft-com:office:word" xmlns:w="http://schemas.openxmlformats.org/wordprocessingml/2006/main" xmlns:w14="http://schemas.microsoft.com/office/word/2010/wordml" xmlns:w15="http://schemas.microsoft.com/office/word/2012/wordml" xmlns:w16cex="http://schemas.microsoft.com/office/word/2018/wordml/cex" xmlns:w16cid="http://schemas.microsoft.com/office/word/2016/wordml/cid" xmlns:w16="http://schemas.microsoft.com/office/word/2018/wordml" xmlns:w16sdtdh="http://schemas.microsoft.com/office/word/2020/wordml/sdtdatahash" xmlns:w16se="http://schemas.microsoft.com/office/word/2015/wordml/symex" xmlns:wpg="http://schemas.microsoft.com/office/word/2010/wordprocessingGroup" xmlns:wpi="http://schemas.microsoft.com/office/word/2010/wordprocessingInk" xmlns:wne="http://schemas.microsoft.com/office/word/2006/wordml" xmlns:wps="http://schemas.microsoft.com/office/word/2010/wordprocessingShape" mc:Ignorable="w14 w15 w16se w16cid w16 w16cex w16sdtdh wp14">
   <w:abstractNum w:abstractNumId="0" w15:restartNumberingAfterBreak="0">
     <w:nsid w:val="0B05636B"/>
     <w:multiLevelType w:val="hybridMultilevel"/>
@@ -4096,7 +4017,7 @@
 </file>
 
 <file path=word/styles.xml><?xml version="1.0" encoding="utf-8"?>
-<w:styles xmlns:mc="http://schemas.openxmlformats.org/markup-compatibility/2006" xmlns:r="http://schemas.openxmlformats.org/officeDocument/2006/relationships" xmlns:w="http://schemas.openxmlformats.org/wordprocessingml/2006/main" xmlns:w14="http://schemas.microsoft.com/office/word/2010/wordml" xmlns:w15="http://schemas.microsoft.com/office/word/2012/wordml" xmlns:w16cex="http://schemas.microsoft.com/office/word/2018/wordml/cex" xmlns:w16cid="http://schemas.microsoft.com/office/word/2016/wordml/cid" xmlns:w16="http://schemas.microsoft.com/office/word/2018/wordml" xmlns:w16se="http://schemas.microsoft.com/office/word/2015/wordml/symex" mc:Ignorable="w14 w15 w16se w16cid w16 w16cex">
+<w:styles xmlns:mc="http://schemas.openxmlformats.org/markup-compatibility/2006" xmlns:r="http://schemas.openxmlformats.org/officeDocument/2006/relationships" xmlns:w="http://schemas.openxmlformats.org/wordprocessingml/2006/main" xmlns:w14="http://schemas.microsoft.com/office/word/2010/wordml" xmlns:w15="http://schemas.microsoft.com/office/word/2012/wordml" xmlns:w16cex="http://schemas.microsoft.com/office/word/2018/wordml/cex" xmlns:w16cid="http://schemas.microsoft.com/office/word/2016/wordml/cid" xmlns:w16="http://schemas.microsoft.com/office/word/2018/wordml" xmlns:w16sdtdh="http://schemas.microsoft.com/office/word/2020/wordml/sdtdatahash" xmlns:w16se="http://schemas.microsoft.com/office/word/2015/wordml/symex" mc:Ignorable="w14 w15 w16se w16cid w16 w16cex w16sdtdh">
   <w:docDefaults>
     <w:rPrDefault>
       <w:rPr>

</xml_diff>

<commit_message>
update readable resume with Meta
</commit_message>
<xml_diff>
--- a/Mustafa_Sadriwala_Resume.docx
+++ b/Mustafa_Sadriwala_Resume.docx
@@ -1,6 +1,6 @@
 
 <file path=word/document.xml><?xml version="1.0" encoding="utf-8"?>
-<w:document xmlns:wpc="http://schemas.microsoft.com/office/word/2010/wordprocessingCanvas" xmlns:cx="http://schemas.microsoft.com/office/drawing/2014/chartex" xmlns:cx1="http://schemas.microsoft.com/office/drawing/2015/9/8/chartex" xmlns:cx2="http://schemas.microsoft.com/office/drawing/2015/10/21/chartex" xmlns:cx3="http://schemas.microsoft.com/office/drawing/2016/5/9/chartex" xmlns:cx4="http://schemas.microsoft.com/office/drawing/2016/5/10/chartex" xmlns:cx5="http://schemas.microsoft.com/office/drawing/2016/5/11/chartex" xmlns:cx6="http://schemas.microsoft.com/office/drawing/2016/5/12/chartex" xmlns:cx7="http://schemas.microsoft.com/office/drawing/2016/5/13/chartex" xmlns:cx8="http://schemas.microsoft.com/office/drawing/2016/5/14/chartex" xmlns:mc="http://schemas.openxmlformats.org/markup-compatibility/2006" xmlns:aink="http://schemas.microsoft.com/office/drawing/2016/ink" xmlns:am3d="http://schemas.microsoft.com/office/drawing/2017/model3d" xmlns:o="urn:schemas-microsoft-com:office:office" xmlns:r="http://schemas.openxmlformats.org/officeDocument/2006/relationships" xmlns:m="http://schemas.openxmlformats.org/officeDocument/2006/math" xmlns:v="urn:schemas-microsoft-com:vml" xmlns:wp14="http://schemas.microsoft.com/office/word/2010/wordprocessingDrawing" xmlns:wp="http://schemas.openxmlformats.org/drawingml/2006/wordprocessingDrawing" xmlns:w10="urn:schemas-microsoft-com:office:word" xmlns:w="http://schemas.openxmlformats.org/wordprocessingml/2006/main" xmlns:w14="http://schemas.microsoft.com/office/word/2010/wordml" xmlns:w15="http://schemas.microsoft.com/office/word/2012/wordml" xmlns:w16cex="http://schemas.microsoft.com/office/word/2018/wordml/cex" xmlns:w16cid="http://schemas.microsoft.com/office/word/2016/wordml/cid" xmlns:w16="http://schemas.microsoft.com/office/word/2018/wordml" xmlns:w16sdtdh="http://schemas.microsoft.com/office/word/2020/wordml/sdtdatahash" xmlns:w16se="http://schemas.microsoft.com/office/word/2015/wordml/symex" xmlns:wpg="http://schemas.microsoft.com/office/word/2010/wordprocessingGroup" xmlns:wpi="http://schemas.microsoft.com/office/word/2010/wordprocessingInk" xmlns:wne="http://schemas.microsoft.com/office/word/2006/wordml" xmlns:wps="http://schemas.microsoft.com/office/word/2010/wordprocessingShape" mc:Ignorable="w14 w15 w16se w16cid w16 w16cex w16sdtdh wp14">
+<w:document xmlns:wpc="http://schemas.microsoft.com/office/word/2010/wordprocessingCanvas" xmlns:cx="http://schemas.microsoft.com/office/drawing/2014/chartex" xmlns:cx1="http://schemas.microsoft.com/office/drawing/2015/9/8/chartex" xmlns:cx2="http://schemas.microsoft.com/office/drawing/2015/10/21/chartex" xmlns:cx3="http://schemas.microsoft.com/office/drawing/2016/5/9/chartex" xmlns:cx4="http://schemas.microsoft.com/office/drawing/2016/5/10/chartex" xmlns:cx5="http://schemas.microsoft.com/office/drawing/2016/5/11/chartex" xmlns:cx6="http://schemas.microsoft.com/office/drawing/2016/5/12/chartex" xmlns:cx7="http://schemas.microsoft.com/office/drawing/2016/5/13/chartex" xmlns:cx8="http://schemas.microsoft.com/office/drawing/2016/5/14/chartex" xmlns:mc="http://schemas.openxmlformats.org/markup-compatibility/2006" xmlns:aink="http://schemas.microsoft.com/office/drawing/2016/ink" xmlns:am3d="http://schemas.microsoft.com/office/drawing/2017/model3d" xmlns:o="urn:schemas-microsoft-com:office:office" xmlns:oel="http://schemas.microsoft.com/office/2019/extlst" xmlns:r="http://schemas.openxmlformats.org/officeDocument/2006/relationships" xmlns:m="http://schemas.openxmlformats.org/officeDocument/2006/math" xmlns:v="urn:schemas-microsoft-com:vml" xmlns:wp14="http://schemas.microsoft.com/office/word/2010/wordprocessingDrawing" xmlns:wp="http://schemas.openxmlformats.org/drawingml/2006/wordprocessingDrawing" xmlns:w10="urn:schemas-microsoft-com:office:word" xmlns:w="http://schemas.openxmlformats.org/wordprocessingml/2006/main" xmlns:w14="http://schemas.microsoft.com/office/word/2010/wordml" xmlns:w15="http://schemas.microsoft.com/office/word/2012/wordml" xmlns:w16cex="http://schemas.microsoft.com/office/word/2018/wordml/cex" xmlns:w16cid="http://schemas.microsoft.com/office/word/2016/wordml/cid" xmlns:w16="http://schemas.microsoft.com/office/word/2018/wordml" xmlns:w16sdtdh="http://schemas.microsoft.com/office/word/2020/wordml/sdtdatahash" xmlns:w16se="http://schemas.microsoft.com/office/word/2015/wordml/symex" xmlns:wpg="http://schemas.microsoft.com/office/word/2010/wordprocessingGroup" xmlns:wpi="http://schemas.microsoft.com/office/word/2010/wordprocessingInk" xmlns:wne="http://schemas.microsoft.com/office/word/2006/wordml" xmlns:wps="http://schemas.microsoft.com/office/word/2010/wordprocessingShape" mc:Ignorable="w14 w15 w16se w16cid w16 w16cex w16sdtdh wp14">
   <w:body>
     <w:p>
       <w:pPr>
@@ -8,6 +8,24 @@
         <w:spacing w:before="0" w:after="0"/>
         <w:contextualSpacing/>
       </w:pPr>
+      <w:r>
+        <w:rPr>
+          <w:vertAlign w:val="subscript"/>
+        </w:rPr>
+        <w:softHyphen/>
+      </w:r>
+      <w:r>
+        <w:rPr>
+          <w:vertAlign w:val="subscript"/>
+        </w:rPr>
+        <w:softHyphen/>
+      </w:r>
+      <w:r>
+        <w:rPr>
+          <w:vertAlign w:val="subscript"/>
+        </w:rPr>
+        <w:softHyphen/>
+      </w:r>
       <w:r>
         <w:t>Mustafa Sadriwala</w:t>
       </w:r>
@@ -130,6 +148,12 @@
               <w:rPr>
                 <w:rFonts w:ascii="Calibri Light" w:hAnsi="Calibri Light" w:cs="Calibri Light"/>
               </w:rPr>
+              <w:t xml:space="preserve"> PHP,</w:t>
+            </w:r>
+            <w:r>
+              <w:rPr>
+                <w:rFonts w:ascii="Calibri Light" w:hAnsi="Calibri Light" w:cs="Calibri Light"/>
+              </w:rPr>
               <w:t xml:space="preserve"> Flow,</w:t>
             </w:r>
             <w:r>
@@ -154,27 +178,13 @@
               <w:rPr>
                 <w:rFonts w:ascii="Calibri Light" w:hAnsi="Calibri Light" w:cs="Calibri Light"/>
               </w:rPr>
-              <w:t xml:space="preserve"> Python, </w:t>
-            </w:r>
-            <w:proofErr w:type="spellStart"/>
-            <w:r>
-              <w:rPr>
-                <w:rFonts w:ascii="Calibri Light" w:hAnsi="Calibri Light" w:cs="Calibri Light"/>
-              </w:rPr>
-              <w:t>GraphQL</w:t>
-            </w:r>
-            <w:proofErr w:type="spellEnd"/>
-            <w:r>
-              <w:rPr>
-                <w:rFonts w:ascii="Calibri Light" w:hAnsi="Calibri Light" w:cs="Calibri Light"/>
-              </w:rPr>
-              <w:t>,</w:t>
+              <w:t xml:space="preserve"> Python, GraphQL,</w:t>
             </w:r>
             <w:r>
               <w:rPr>
                 <w:rFonts w:ascii="Calibri Light" w:hAnsi="Calibri Light" w:cs="Calibri Light"/>
               </w:rPr>
-              <w:t xml:space="preserve"> C/C++, Bash, MIPS</w:t>
+              <w:t xml:space="preserve"> C/C++, Bash</w:t>
             </w:r>
           </w:p>
         </w:tc>
@@ -193,11 +203,9 @@
               <w:spacing w:before="0"/>
               <w:contextualSpacing/>
             </w:pPr>
-            <w:proofErr w:type="spellStart"/>
             <w:r>
               <w:t>Softwares</w:t>
             </w:r>
-            <w:proofErr w:type="spellEnd"/>
           </w:p>
         </w:tc>
         <w:tc>
@@ -217,35 +225,7 @@
               <w:rPr>
                 <w:rFonts w:ascii="Calibri Light" w:hAnsi="Calibri Light" w:cs="Calibri Light"/>
               </w:rPr>
-              <w:t xml:space="preserve">React, Git, LaTeX, Android Studio, </w:t>
-            </w:r>
-            <w:proofErr w:type="spellStart"/>
-            <w:r>
-              <w:rPr>
-                <w:rFonts w:ascii="Calibri Light" w:hAnsi="Calibri Light" w:cs="Calibri Light"/>
-              </w:rPr>
-              <w:t>Strapi</w:t>
-            </w:r>
-            <w:proofErr w:type="spellEnd"/>
-            <w:r>
-              <w:rPr>
-                <w:rFonts w:ascii="Calibri Light" w:hAnsi="Calibri Light" w:cs="Calibri Light"/>
-              </w:rPr>
-              <w:t xml:space="preserve">, </w:t>
-            </w:r>
-            <w:proofErr w:type="spellStart"/>
-            <w:r>
-              <w:rPr>
-                <w:rFonts w:ascii="Calibri Light" w:hAnsi="Calibri Light" w:cs="Calibri Light"/>
-              </w:rPr>
-              <w:t>Matlab</w:t>
-            </w:r>
-            <w:proofErr w:type="spellEnd"/>
-            <w:r>
-              <w:rPr>
-                <w:rFonts w:ascii="Calibri Light" w:hAnsi="Calibri Light" w:cs="Calibri Light"/>
-              </w:rPr>
-              <w:t>, MS Office</w:t>
+              <w:t>React, Git, LaTeX, Android Studio, Strapi, Matlab, MS Office</w:t>
             </w:r>
           </w:p>
         </w:tc>
@@ -301,6 +281,15 @@
               <w:t xml:space="preserve"> Spring, Next.js</w:t>
             </w:r>
           </w:p>
+          <w:p>
+            <w:pPr>
+              <w:spacing w:before="0" w:after="0"/>
+              <w:contextualSpacing/>
+              <w:rPr>
+                <w:rFonts w:ascii="Calibri Light" w:hAnsi="Calibri Light" w:cs="Calibri Light"/>
+              </w:rPr>
+            </w:pPr>
+          </w:p>
         </w:tc>
       </w:tr>
     </w:tbl>
@@ -423,6 +412,15 @@
     </w:p>
     <w:p>
       <w:pPr>
+        <w:spacing w:before="0"/>
+        <w:contextualSpacing/>
+        <w:rPr>
+          <w:rFonts w:ascii="Calibri Light" w:hAnsi="Calibri Light" w:cs="Calibri Light"/>
+        </w:rPr>
+      </w:pPr>
+    </w:p>
+    <w:p>
+      <w:pPr>
         <w:pStyle w:val="Heading1"/>
         <w:pBdr>
           <w:bottom w:val="single" w:sz="4" w:space="1" w:color="000000"/>
@@ -455,7 +453,7 @@
         <w:rPr>
           <w:rStyle w:val="NormalBold"/>
         </w:rPr>
-        <w:t>Facebook</w:t>
+        <w:t>Meta</w:t>
       </w:r>
       <w:r>
         <w:rPr>
@@ -463,15 +461,7 @@
           <w:b w:val="0"/>
           <w:bCs/>
         </w:rPr>
-        <w:t>,</w:t>
-      </w:r>
-      <w:r>
-        <w:rPr>
-          <w:rStyle w:val="NormalBold"/>
-          <w:b w:val="0"/>
-          <w:bCs/>
-        </w:rPr>
-        <w:t xml:space="preserve"> </w:t>
+        <w:t xml:space="preserve">, </w:t>
       </w:r>
       <w:r>
         <w:rPr>
@@ -480,7 +470,298 @@
           <w:i w:val="0"/>
           <w:iCs/>
         </w:rPr>
-        <w:t>Software Engineering Inter</w:t>
+        <w:t>Software Engineer</w:t>
+      </w:r>
+      <w:r>
+        <w:tab/>
+      </w:r>
+      <w:r>
+        <w:t>Aug 2021</w:t>
+      </w:r>
+      <w:r>
+        <w:t xml:space="preserve"> – </w:t>
+      </w:r>
+      <w:r>
+        <w:t>Present</w:t>
+      </w:r>
+    </w:p>
+    <w:p>
+      <w:pPr>
+        <w:pStyle w:val="ListParagraph"/>
+        <w:spacing w:before="0" w:after="0"/>
+        <w:contextualSpacing/>
+        <w:rPr>
+          <w:rFonts w:ascii="Calibri Light" w:hAnsi="Calibri Light" w:cs="Calibri Light"/>
+          <w:b/>
+        </w:rPr>
+      </w:pPr>
+      <w:r>
+        <w:rPr>
+          <w:rFonts w:ascii="Calibri Light" w:hAnsi="Calibri Light" w:cs="Calibri Light"/>
+        </w:rPr>
+        <w:t>Working</w:t>
+      </w:r>
+      <w:r>
+        <w:rPr>
+          <w:rFonts w:ascii="Calibri Light" w:hAnsi="Calibri Light" w:cs="Calibri Light"/>
+        </w:rPr>
+        <w:t xml:space="preserve"> as a </w:t>
+      </w:r>
+      <w:r>
+        <w:rPr>
+          <w:rFonts w:ascii="Calibri Light" w:hAnsi="Calibri Light" w:cs="Calibri Light"/>
+          <w:b/>
+          <w:bCs/>
+        </w:rPr>
+        <w:t>Product Engineer</w:t>
+      </w:r>
+      <w:r>
+        <w:rPr>
+          <w:rFonts w:ascii="Calibri Light" w:hAnsi="Calibri Light" w:cs="Calibri Light"/>
+        </w:rPr>
+        <w:t xml:space="preserve"> on </w:t>
+      </w:r>
+      <w:r>
+        <w:rPr>
+          <w:rFonts w:ascii="Calibri Light" w:hAnsi="Calibri Light" w:cs="Calibri Light"/>
+        </w:rPr>
+        <w:t xml:space="preserve">Instagram Supervision to </w:t>
+      </w:r>
+      <w:r>
+        <w:rPr>
+          <w:rFonts w:ascii="Calibri Light" w:hAnsi="Calibri Light" w:cs="Calibri Light"/>
+        </w:rPr>
+        <w:t>create</w:t>
+      </w:r>
+      <w:r>
+        <w:rPr>
+          <w:rFonts w:ascii="Calibri Light" w:hAnsi="Calibri Light" w:cs="Calibri Light"/>
+        </w:rPr>
+        <w:t xml:space="preserve"> </w:t>
+      </w:r>
+      <w:r>
+        <w:rPr>
+          <w:rFonts w:ascii="Calibri Light" w:hAnsi="Calibri Light" w:cs="Calibri Light"/>
+          <w:bCs/>
+        </w:rPr>
+        <w:t>performant</w:t>
+      </w:r>
+      <w:r>
+        <w:rPr>
+          <w:rFonts w:ascii="Calibri Light" w:hAnsi="Calibri Light" w:cs="Calibri Light"/>
+          <w:bCs/>
+        </w:rPr>
+        <w:t xml:space="preserve">, policy-compliant, and privacy-aware </w:t>
+      </w:r>
+      <w:r>
+        <w:rPr>
+          <w:rFonts w:ascii="Calibri Light" w:hAnsi="Calibri Light" w:cs="Calibri Light"/>
+        </w:rPr>
+        <w:t>features for parents to help support their teenager’s journey on Instagram.</w:t>
+      </w:r>
+    </w:p>
+    <w:p>
+      <w:pPr>
+        <w:pStyle w:val="ListParagraph"/>
+        <w:spacing w:before="0" w:after="0"/>
+        <w:contextualSpacing/>
+        <w:rPr>
+          <w:rFonts w:ascii="Calibri Light" w:hAnsi="Calibri Light" w:cs="Calibri Light"/>
+          <w:b/>
+        </w:rPr>
+      </w:pPr>
+      <w:r>
+        <w:rPr>
+          <w:rFonts w:ascii="Calibri Light" w:hAnsi="Calibri Light" w:cs="Calibri Light"/>
+          <w:bCs/>
+        </w:rPr>
+        <w:t xml:space="preserve">Use </w:t>
+      </w:r>
+      <w:r>
+        <w:rPr>
+          <w:rFonts w:ascii="Calibri Light" w:hAnsi="Calibri Light" w:cs="Calibri Light"/>
+          <w:b/>
+        </w:rPr>
+        <w:t xml:space="preserve">React, </w:t>
+      </w:r>
+      <w:r>
+        <w:rPr>
+          <w:rFonts w:ascii="Calibri Light" w:hAnsi="Calibri Light" w:cs="Calibri Light"/>
+          <w:b/>
+        </w:rPr>
+        <w:t>JavaScript</w:t>
+      </w:r>
+      <w:r>
+        <w:rPr>
+          <w:rFonts w:ascii="Calibri Light" w:hAnsi="Calibri Light" w:cs="Calibri Light"/>
+          <w:b/>
+        </w:rPr>
+        <w:t xml:space="preserve">, PHP/Hack, </w:t>
+      </w:r>
+      <w:r>
+        <w:rPr>
+          <w:rFonts w:ascii="Calibri Light" w:hAnsi="Calibri Light" w:cs="Calibri Light"/>
+          <w:bCs/>
+        </w:rPr>
+        <w:t xml:space="preserve">and </w:t>
+      </w:r>
+      <w:r>
+        <w:rPr>
+          <w:rFonts w:ascii="Calibri Light" w:hAnsi="Calibri Light" w:cs="Calibri Light"/>
+          <w:b/>
+        </w:rPr>
+        <w:t>Python</w:t>
+      </w:r>
+      <w:r>
+        <w:rPr>
+          <w:rFonts w:ascii="Calibri Light" w:hAnsi="Calibri Light" w:cs="Calibri Light"/>
+          <w:bCs/>
+        </w:rPr>
+        <w:t xml:space="preserve"> </w:t>
+      </w:r>
+      <w:r>
+        <w:rPr>
+          <w:rFonts w:ascii="Calibri Light" w:hAnsi="Calibri Light" w:cs="Calibri Light"/>
+          <w:bCs/>
+        </w:rPr>
+        <w:t>day-to-day to own and deliver full-stack features.</w:t>
+      </w:r>
+    </w:p>
+    <w:p>
+      <w:pPr>
+        <w:pStyle w:val="ListParagraph"/>
+        <w:spacing w:before="0" w:after="0"/>
+        <w:contextualSpacing/>
+        <w:rPr>
+          <w:rFonts w:ascii="Calibri Light" w:hAnsi="Calibri Light" w:cs="Calibri Light"/>
+          <w:b/>
+        </w:rPr>
+      </w:pPr>
+      <w:r>
+        <w:rPr>
+          <w:rFonts w:ascii="Calibri Light" w:hAnsi="Calibri Light" w:cs="Calibri Light"/>
+          <w:bCs/>
+        </w:rPr>
+        <w:t>Drove the ideation, design, and led engineering for multiple projects up until global launch followed by analysis</w:t>
+      </w:r>
+      <w:r>
+        <w:rPr>
+          <w:rFonts w:ascii="Calibri Light" w:hAnsi="Calibri Light" w:cs="Calibri Light"/>
+          <w:bCs/>
+        </w:rPr>
+        <w:t xml:space="preserve"> of experimentation</w:t>
+      </w:r>
+      <w:r>
+        <w:rPr>
+          <w:rFonts w:ascii="Calibri Light" w:hAnsi="Calibri Light" w:cs="Calibri Light"/>
+          <w:bCs/>
+        </w:rPr>
+        <w:t xml:space="preserve"> and learnings</w:t>
+      </w:r>
+      <w:r>
+        <w:rPr>
+          <w:rFonts w:ascii="Calibri Light" w:hAnsi="Calibri Light" w:cs="Calibri Light"/>
+          <w:bCs/>
+        </w:rPr>
+        <w:t xml:space="preserve"> share-out</w:t>
+      </w:r>
+      <w:r>
+        <w:rPr>
+          <w:rFonts w:ascii="Calibri Light" w:hAnsi="Calibri Light" w:cs="Calibri Light"/>
+          <w:bCs/>
+        </w:rPr>
+        <w:t xml:space="preserve"> to continue iterating on hypotheses.</w:t>
+      </w:r>
+    </w:p>
+    <w:p>
+      <w:pPr>
+        <w:pStyle w:val="ListParagraph"/>
+        <w:spacing w:before="0" w:after="0"/>
+        <w:contextualSpacing/>
+        <w:rPr>
+          <w:rFonts w:ascii="Calibri Light" w:hAnsi="Calibri Light" w:cs="Calibri Light"/>
+          <w:b/>
+        </w:rPr>
+      </w:pPr>
+      <w:r>
+        <w:rPr>
+          <w:rFonts w:ascii="Calibri Light" w:hAnsi="Calibri Light" w:cs="Calibri Light"/>
+          <w:bCs/>
+        </w:rPr>
+        <w:t>Steer overall product and technical direction by prototyping new solutions, features, and migrations and proposing required engineering bandwidth and business value.</w:t>
+      </w:r>
+    </w:p>
+    <w:p>
+      <w:pPr>
+        <w:pStyle w:val="ListParagraph"/>
+        <w:spacing w:before="0" w:after="0"/>
+        <w:contextualSpacing/>
+        <w:rPr>
+          <w:rFonts w:ascii="Calibri Light" w:hAnsi="Calibri Light" w:cs="Calibri Light"/>
+          <w:b/>
+        </w:rPr>
+      </w:pPr>
+      <w:r>
+        <w:rPr>
+          <w:rFonts w:ascii="Calibri Light" w:hAnsi="Calibri Light" w:cs="Calibri Light"/>
+          <w:bCs/>
+        </w:rPr>
+        <w:t>Communicate with partner platform teams to build client-needed APIs and new infrastructural requirements.</w:t>
+      </w:r>
+    </w:p>
+    <w:p>
+      <w:pPr>
+        <w:pStyle w:val="ListParagraph"/>
+        <w:spacing w:before="0" w:after="0"/>
+        <w:contextualSpacing/>
+        <w:rPr>
+          <w:rFonts w:ascii="Calibri Light" w:hAnsi="Calibri Light" w:cs="Calibri Light"/>
+          <w:b/>
+        </w:rPr>
+      </w:pPr>
+      <w:r>
+        <w:rPr>
+          <w:rFonts w:ascii="Calibri Light" w:hAnsi="Calibri Light" w:cs="Calibri Light"/>
+          <w:bCs/>
+        </w:rPr>
+        <w:t>Load-balance team bandwidth by helping prioritize and distribute projects as-per skillset and strengths.</w:t>
+      </w:r>
+    </w:p>
+    <w:p>
+      <w:pPr>
+        <w:spacing w:before="0" w:after="60"/>
+        <w:contextualSpacing/>
+        <w:rPr>
+          <w:rStyle w:val="NormalBold"/>
+        </w:rPr>
+      </w:pPr>
+    </w:p>
+    <w:p>
+      <w:pPr>
+        <w:spacing w:before="0" w:after="60"/>
+        <w:contextualSpacing/>
+      </w:pPr>
+      <w:r>
+        <w:rPr>
+          <w:rStyle w:val="NormalBold"/>
+        </w:rPr>
+        <w:t>Facebook</w:t>
+      </w:r>
+      <w:r>
+        <w:rPr>
+          <w:rStyle w:val="NormalBold"/>
+          <w:b w:val="0"/>
+          <w:bCs/>
+        </w:rPr>
+        <w:t>,</w:t>
+      </w:r>
+      <w:r>
+        <w:rPr>
+          <w:rStyle w:val="NormalBold"/>
+          <w:b w:val="0"/>
+          <w:bCs/>
+        </w:rPr>
+        <w:t xml:space="preserve"> </w:t>
       </w:r>
       <w:r>
         <w:rPr>
@@ -489,6 +770,15 @@
           <w:i w:val="0"/>
           <w:iCs/>
         </w:rPr>
+        <w:t>Software Engineering Inter</w:t>
+      </w:r>
+      <w:r>
+        <w:rPr>
+          <w:rStyle w:val="NormalItalic"/>
+          <w:rFonts w:ascii="Georgia" w:hAnsi="Georgia"/>
+          <w:i w:val="0"/>
+          <w:iCs/>
+        </w:rPr>
         <w:t>n</w:t>
       </w:r>
       <w:r>
@@ -581,7 +871,7 @@
         <w:rPr>
           <w:rFonts w:ascii="Calibri Light" w:hAnsi="Calibri Light" w:cs="Calibri Light"/>
         </w:rPr>
-        <w:t xml:space="preserve"> and </w:t>
+        <w:t xml:space="preserve">, </w:t>
       </w:r>
       <w:r>
         <w:rPr>
@@ -595,7 +885,65 @@
         <w:rPr>
           <w:rFonts w:ascii="Calibri Light" w:hAnsi="Calibri Light" w:cs="Calibri Light"/>
         </w:rPr>
-        <w:t xml:space="preserve"> to create a consistent cross-platform user experience.</w:t>
+        <w:t xml:space="preserve">, and </w:t>
+      </w:r>
+      <w:r>
+        <w:rPr>
+          <w:rFonts w:ascii="Calibri Light" w:hAnsi="Calibri Light" w:cs="Calibri Light"/>
+          <w:b/>
+          <w:bCs/>
+        </w:rPr>
+        <w:t>GraphQL</w:t>
+      </w:r>
+      <w:r>
+        <w:rPr>
+          <w:rFonts w:ascii="Calibri Light" w:hAnsi="Calibri Light" w:cs="Calibri Light"/>
+        </w:rPr>
+        <w:t xml:space="preserve"> to create a consistent cross-platform user experience</w:t>
+      </w:r>
+      <w:r>
+        <w:rPr>
+          <w:rFonts w:ascii="Calibri Light" w:hAnsi="Calibri Light" w:cs="Calibri Light"/>
+        </w:rPr>
+        <w:t xml:space="preserve"> and created </w:t>
+      </w:r>
+      <w:r>
+        <w:rPr>
+          <w:rFonts w:ascii="Calibri Light" w:hAnsi="Calibri Light" w:cs="Calibri Light"/>
+        </w:rPr>
+        <w:t>modular components, functions</w:t>
+      </w:r>
+      <w:r>
+        <w:rPr>
+          <w:rFonts w:ascii="Calibri Light" w:hAnsi="Calibri Light" w:cs="Calibri Light"/>
+        </w:rPr>
+        <w:t>,</w:t>
+      </w:r>
+      <w:r>
+        <w:rPr>
+          <w:rFonts w:ascii="Calibri Light" w:hAnsi="Calibri Light" w:cs="Calibri Light"/>
+        </w:rPr>
+        <w:t xml:space="preserve"> and custom </w:t>
+      </w:r>
+      <w:r>
+        <w:rPr>
+          <w:rFonts w:ascii="Calibri Light" w:hAnsi="Calibri Light" w:cs="Calibri Light"/>
+          <w:b/>
+          <w:bCs/>
+        </w:rPr>
+        <w:t>React Hooks</w:t>
+      </w:r>
+      <w:r>
+        <w:rPr>
+          <w:rFonts w:ascii="Calibri Light" w:hAnsi="Calibri Light" w:cs="Calibri Light"/>
+        </w:rPr>
+        <w:t xml:space="preserve"> to lay the groundwork for future iterations</w:t>
+      </w:r>
+      <w:r>
+        <w:rPr>
+          <w:rFonts w:ascii="Calibri Light" w:hAnsi="Calibri Light" w:cs="Calibri Light"/>
+        </w:rPr>
+        <w:t>.</w:t>
       </w:r>
     </w:p>
     <w:p>
@@ -614,23 +962,7 @@
         <w:rPr>
           <w:rFonts w:ascii="Calibri Light" w:hAnsi="Calibri Light" w:cs="Calibri Light"/>
         </w:rPr>
-        <w:t xml:space="preserve">Learned </w:t>
-      </w:r>
-      <w:proofErr w:type="spellStart"/>
-      <w:r>
-        <w:rPr>
-          <w:rFonts w:ascii="Calibri Light" w:hAnsi="Calibri Light" w:cs="Calibri Light"/>
-          <w:b/>
-          <w:bCs/>
-        </w:rPr>
-        <w:t>GraphQL</w:t>
-      </w:r>
-      <w:proofErr w:type="spellEnd"/>
-      <w:r>
-        <w:rPr>
-          <w:rFonts w:ascii="Calibri Light" w:hAnsi="Calibri Light" w:cs="Calibri Light"/>
-        </w:rPr>
-        <w:t xml:space="preserve"> best practices with React to query and mutate data relevant to a child user’s account.</w:t>
+        <w:t>Ran experimentation for both projects. Helped track growth metrics and create hypotheses for testing.</w:t>
       </w:r>
     </w:p>
     <w:p>
@@ -649,37 +981,7 @@
         <w:rPr>
           <w:rFonts w:ascii="Calibri Light" w:hAnsi="Calibri Light" w:cs="Calibri Light"/>
         </w:rPr>
-        <w:t xml:space="preserve">Developed on the FB website with </w:t>
-      </w:r>
-      <w:r>
-        <w:rPr>
-          <w:rFonts w:ascii="Calibri Light" w:hAnsi="Calibri Light" w:cs="Calibri Light"/>
-          <w:b/>
-          <w:bCs/>
-        </w:rPr>
-        <w:t>React</w:t>
-      </w:r>
-      <w:r>
-        <w:rPr>
-          <w:rFonts w:ascii="Calibri Light" w:hAnsi="Calibri Light" w:cs="Calibri Light"/>
-        </w:rPr>
-        <w:t xml:space="preserve"> and </w:t>
-      </w:r>
-      <w:proofErr w:type="spellStart"/>
-      <w:r>
-        <w:rPr>
-          <w:rFonts w:ascii="Calibri Light" w:hAnsi="Calibri Light" w:cs="Calibri Light"/>
-          <w:b/>
-          <w:bCs/>
-        </w:rPr>
-        <w:t>GraphQL</w:t>
-      </w:r>
-      <w:proofErr w:type="spellEnd"/>
-      <w:r>
-        <w:rPr>
-          <w:rFonts w:ascii="Calibri Light" w:hAnsi="Calibri Light" w:cs="Calibri Light"/>
-        </w:rPr>
-        <w:t xml:space="preserve"> to create new dialog flows and reporting functionality.</w:t>
+        <w:t>Communicated cross-functionally with design, product, and content to align with best engineering practices.</w:t>
       </w:r>
     </w:p>
     <w:p>
@@ -698,7 +1000,31 @@
         <w:rPr>
           <w:rFonts w:ascii="Calibri Light" w:hAnsi="Calibri Light" w:cs="Calibri Light"/>
         </w:rPr>
-        <w:t>Ran experimentation for both projects. Helped track growth metrics and create hypotheses for testing.</w:t>
+        <w:t xml:space="preserve">Wrote project tracking documents to help prioritize </w:t>
+      </w:r>
+      <w:r>
+        <w:rPr>
+          <w:rFonts w:ascii="Calibri Light" w:hAnsi="Calibri Light" w:cs="Calibri Light"/>
+        </w:rPr>
+        <w:t>and adjust</w:t>
+      </w:r>
+      <w:r>
+        <w:rPr>
+          <w:rFonts w:ascii="Calibri Light" w:hAnsi="Calibri Light" w:cs="Calibri Light"/>
+        </w:rPr>
+        <w:t xml:space="preserve"> timelines</w:t>
+      </w:r>
+      <w:r>
+        <w:rPr>
+          <w:rFonts w:ascii="Calibri Light" w:hAnsi="Calibri Light" w:cs="Calibri Light"/>
+        </w:rPr>
+        <w:t xml:space="preserve"> as needed</w:t>
+      </w:r>
+      <w:r>
+        <w:rPr>
+          <w:rFonts w:ascii="Calibri Light" w:hAnsi="Calibri Light" w:cs="Calibri Light"/>
+        </w:rPr>
+        <w:t>.</w:t>
       </w:r>
     </w:p>
     <w:p>
@@ -717,139 +1043,31 @@
         <w:rPr>
           <w:rFonts w:ascii="Calibri Light" w:hAnsi="Calibri Light" w:cs="Calibri Light"/>
         </w:rPr>
-        <w:t>Communicated cross-functionally with design, product, and content to align with best engineering practices.</w:t>
-      </w:r>
-    </w:p>
-    <w:p>
-      <w:pPr>
-        <w:pStyle w:val="ListParagraph"/>
-        <w:spacing w:before="0" w:after="0"/>
-        <w:contextualSpacing/>
-        <w:rPr>
-          <w:rFonts w:ascii="Calibri Light" w:hAnsi="Calibri Light" w:cs="Calibri Light"/>
-          <w:b/>
-          <w:sz w:val="24"/>
-          <w:szCs w:val="24"/>
-        </w:rPr>
-      </w:pPr>
-      <w:r>
-        <w:rPr>
-          <w:rFonts w:ascii="Calibri Light" w:hAnsi="Calibri Light" w:cs="Calibri Light"/>
-        </w:rPr>
-        <w:t xml:space="preserve">Wrote project tracking documents to help prioritize </w:t>
-      </w:r>
-      <w:r>
-        <w:rPr>
-          <w:rFonts w:ascii="Calibri Light" w:hAnsi="Calibri Light" w:cs="Calibri Light"/>
-        </w:rPr>
-        <w:t>and signal needed changes to planned timelines.</w:t>
-      </w:r>
-    </w:p>
-    <w:p>
-      <w:pPr>
-        <w:pStyle w:val="ListParagraph"/>
-        <w:spacing w:before="0" w:after="0"/>
-        <w:contextualSpacing/>
-        <w:rPr>
-          <w:rFonts w:ascii="Calibri Light" w:hAnsi="Calibri Light" w:cs="Calibri Light"/>
-          <w:b/>
-          <w:sz w:val="24"/>
-          <w:szCs w:val="24"/>
-        </w:rPr>
-      </w:pPr>
-      <w:r>
-        <w:rPr>
-          <w:rFonts w:ascii="Calibri Light" w:hAnsi="Calibri Light" w:cs="Calibri Light"/>
-        </w:rPr>
-        <w:t>Organized documents and set up relevant environments and variables for team members and an external QA group to test and provide feedback on my project. Iterated on given feedback to further improve the product.</w:t>
-      </w:r>
-    </w:p>
-    <w:p>
-      <w:pPr>
-        <w:pStyle w:val="ListParagraph"/>
-        <w:spacing w:before="0" w:after="0"/>
-        <w:contextualSpacing/>
-        <w:rPr>
-          <w:rFonts w:ascii="Calibri Light" w:hAnsi="Calibri Light" w:cs="Calibri Light"/>
-          <w:b/>
-          <w:sz w:val="24"/>
-          <w:szCs w:val="24"/>
-        </w:rPr>
-      </w:pPr>
-      <w:r>
-        <w:rPr>
-          <w:rFonts w:ascii="Calibri Light" w:hAnsi="Calibri Light" w:cs="Calibri Light"/>
-        </w:rPr>
-        <w:t xml:space="preserve">Created modular components, functions and custom </w:t>
-      </w:r>
-      <w:r>
-        <w:rPr>
-          <w:rFonts w:ascii="Calibri Light" w:hAnsi="Calibri Light" w:cs="Calibri Light"/>
-          <w:b/>
-          <w:bCs/>
-        </w:rPr>
-        <w:t>React Hooks</w:t>
-      </w:r>
-      <w:r>
-        <w:rPr>
-          <w:rFonts w:ascii="Calibri Light" w:hAnsi="Calibri Light" w:cs="Calibri Light"/>
-        </w:rPr>
-        <w:t xml:space="preserve"> to lay</w:t>
-      </w:r>
-      <w:r>
-        <w:rPr>
-          <w:rFonts w:ascii="Calibri Light" w:hAnsi="Calibri Light" w:cs="Calibri Light"/>
-        </w:rPr>
-        <w:t xml:space="preserve"> the groundwork for future iterations. </w:t>
-      </w:r>
-    </w:p>
-    <w:p>
-      <w:pPr>
-        <w:pStyle w:val="ListParagraph"/>
-        <w:spacing w:before="0" w:after="0"/>
-        <w:contextualSpacing/>
-        <w:rPr>
-          <w:rFonts w:ascii="Calibri Light" w:hAnsi="Calibri Light" w:cs="Calibri Light"/>
-          <w:b/>
-          <w:sz w:val="24"/>
-          <w:szCs w:val="24"/>
-        </w:rPr>
-      </w:pPr>
-      <w:r>
-        <w:rPr>
-          <w:rFonts w:ascii="Calibri Light" w:hAnsi="Calibri Light" w:cs="Calibri Light"/>
-        </w:rPr>
-        <w:t xml:space="preserve">Triaged legacy code </w:t>
-      </w:r>
-      <w:r>
-        <w:rPr>
-          <w:rFonts w:ascii="Calibri Light" w:hAnsi="Calibri Light" w:cs="Calibri Light"/>
-        </w:rPr>
-        <w:t>and refactored my own code</w:t>
-      </w:r>
-      <w:r>
-        <w:rPr>
-          <w:rFonts w:ascii="Calibri Light" w:hAnsi="Calibri Light" w:cs="Calibri Light"/>
-        </w:rPr>
-        <w:t>, when necessary,</w:t>
-      </w:r>
-      <w:r>
-        <w:rPr>
-          <w:rFonts w:ascii="Calibri Light" w:hAnsi="Calibri Light" w:cs="Calibri Light"/>
-        </w:rPr>
-        <w:t xml:space="preserve"> to </w:t>
-      </w:r>
-      <w:r>
-        <w:rPr>
-          <w:rFonts w:ascii="Calibri Light" w:hAnsi="Calibri Light" w:cs="Calibri Light"/>
-        </w:rPr>
-        <w:t>align</w:t>
-      </w:r>
-      <w:r>
-        <w:rPr>
-          <w:rFonts w:ascii="Calibri Light" w:hAnsi="Calibri Light" w:cs="Calibri Light"/>
-        </w:rPr>
-        <w:t xml:space="preserve"> with newer standards</w:t>
+        <w:t>Organized documents</w:t>
+      </w:r>
+      <w:r>
+        <w:rPr>
+          <w:rFonts w:ascii="Calibri Light" w:hAnsi="Calibri Light" w:cs="Calibri Light"/>
+        </w:rPr>
+        <w:t xml:space="preserve"> to track project progress, signal timeline concerns,</w:t>
+      </w:r>
+      <w:r>
+        <w:rPr>
+          <w:rFonts w:ascii="Calibri Light" w:hAnsi="Calibri Light" w:cs="Calibri Light"/>
+        </w:rPr>
+        <w:t xml:space="preserve"> and </w:t>
+      </w:r>
+      <w:r>
+        <w:rPr>
+          <w:rFonts w:ascii="Calibri Light" w:hAnsi="Calibri Light" w:cs="Calibri Light"/>
+        </w:rPr>
+        <w:t xml:space="preserve">onboard </w:t>
+      </w:r>
+      <w:r>
+        <w:rPr>
+          <w:rFonts w:ascii="Calibri Light" w:hAnsi="Calibri Light" w:cs="Calibri Light"/>
+        </w:rPr>
+        <w:t>external QA group</w:t>
       </w:r>
       <w:r>
         <w:rPr>
@@ -1057,7 +1275,7 @@
         <w:rPr>
           <w:rFonts w:ascii="Calibri Light" w:hAnsi="Calibri Light" w:cs="Calibri Light"/>
         </w:rPr>
-        <w:t>and input validation techniques</w:t>
+        <w:t>and validation techniques</w:t>
       </w:r>
       <w:r>
         <w:rPr>
@@ -1113,7 +1331,7 @@
         <w:rPr>
           <w:rFonts w:ascii="Calibri Light" w:hAnsi="Calibri Light" w:cs="Calibri Light"/>
         </w:rPr>
-        <w:t xml:space="preserve">modular and reusable </w:t>
+        <w:t xml:space="preserve">modular </w:t>
       </w:r>
       <w:r>
         <w:rPr>
@@ -1279,6 +1497,7 @@
         <w:contextualSpacing/>
         <w:rPr>
           <w:rFonts w:ascii="Calibri Light" w:hAnsi="Calibri Light" w:cs="Calibri Light"/>
+          <w:b/>
           <w:sz w:val="24"/>
           <w:szCs w:val="24"/>
         </w:rPr>
@@ -1287,61 +1506,27 @@
         <w:rPr>
           <w:rFonts w:ascii="Calibri Light" w:hAnsi="Calibri Light" w:cs="Calibri Light"/>
         </w:rPr>
-        <w:t>Discussed architectural</w:t>
-      </w:r>
-      <w:r>
-        <w:rPr>
-          <w:rFonts w:ascii="Calibri Light" w:hAnsi="Calibri Light" w:cs="Calibri Light"/>
-        </w:rPr>
-        <w:t xml:space="preserve"> </w:t>
-      </w:r>
-      <w:r>
-        <w:rPr>
-          <w:rFonts w:ascii="Calibri Light" w:hAnsi="Calibri Light" w:cs="Calibri Light"/>
-        </w:rPr>
-        <w:t xml:space="preserve">and design </w:t>
-      </w:r>
-      <w:r>
-        <w:rPr>
-          <w:rFonts w:ascii="Calibri Light" w:hAnsi="Calibri Light" w:cs="Calibri Light"/>
-        </w:rPr>
-        <w:t xml:space="preserve">decisions for </w:t>
-      </w:r>
-      <w:r>
-        <w:rPr>
-          <w:rFonts w:ascii="Calibri Light" w:hAnsi="Calibri Light" w:cs="Calibri Light"/>
-        </w:rPr>
-        <w:t>user workflow</w:t>
-      </w:r>
-      <w:r>
-        <w:rPr>
-          <w:rFonts w:ascii="Calibri Light" w:hAnsi="Calibri Light" w:cs="Calibri Light"/>
-        </w:rPr>
-        <w:t xml:space="preserve"> </w:t>
-      </w:r>
-      <w:r>
-        <w:rPr>
-          <w:rFonts w:ascii="Calibri Light" w:hAnsi="Calibri Light" w:cs="Calibri Light"/>
-        </w:rPr>
-        <w:t>and application functionality</w:t>
-      </w:r>
-      <w:r>
-        <w:rPr>
-          <w:rFonts w:ascii="Calibri Light" w:hAnsi="Calibri Light" w:cs="Calibri Light"/>
-        </w:rPr>
-        <w:t xml:space="preserve"> </w:t>
-      </w:r>
-      <w:r>
-        <w:rPr>
-          <w:rFonts w:ascii="Calibri Light" w:hAnsi="Calibri Light" w:cs="Calibri Light"/>
-        </w:rPr>
-        <w:t>with teammates</w:t>
-      </w:r>
-      <w:r>
-        <w:rPr>
-          <w:rFonts w:ascii="Calibri Light" w:hAnsi="Calibri Light" w:cs="Calibri Light"/>
-        </w:rPr>
-        <w:t xml:space="preserve">. </w:t>
+        <w:t xml:space="preserve">Researched and integrated </w:t>
+      </w:r>
+      <w:r>
+        <w:rPr>
+          <w:rFonts w:ascii="Calibri Light" w:hAnsi="Calibri Light" w:cs="Calibri Light"/>
+          <w:b/>
+          <w:bCs/>
+        </w:rPr>
+        <w:t>authentication protocols</w:t>
+      </w:r>
+      <w:r>
+        <w:rPr>
+          <w:rFonts w:ascii="Calibri Light" w:hAnsi="Calibri Light" w:cs="Calibri Light"/>
+        </w:rPr>
+        <w:t xml:space="preserve"> to enable deployment to internal cloud environment</w:t>
+      </w:r>
+      <w:r>
+        <w:rPr>
+          <w:rFonts w:ascii="Calibri Light" w:hAnsi="Calibri Light" w:cs="Calibri Light"/>
+        </w:rPr>
+        <w:t>.</w:t>
       </w:r>
     </w:p>
     <w:p>
@@ -1360,89 +1545,59 @@
         <w:rPr>
           <w:rFonts w:ascii="Calibri Light" w:hAnsi="Calibri Light" w:cs="Calibri Light"/>
         </w:rPr>
-        <w:t xml:space="preserve">Researched and integrated </w:t>
-      </w:r>
-      <w:r>
-        <w:rPr>
-          <w:rFonts w:ascii="Calibri Light" w:hAnsi="Calibri Light" w:cs="Calibri Light"/>
-          <w:b/>
-          <w:bCs/>
-        </w:rPr>
-        <w:t>authentication protocols</w:t>
-      </w:r>
-      <w:r>
-        <w:rPr>
-          <w:rFonts w:ascii="Calibri Light" w:hAnsi="Calibri Light" w:cs="Calibri Light"/>
-        </w:rPr>
-        <w:t xml:space="preserve"> to enable deployment to internal cloud environment</w:t>
-      </w:r>
-      <w:r>
-        <w:rPr>
-          <w:rFonts w:ascii="Calibri Light" w:hAnsi="Calibri Light" w:cs="Calibri Light"/>
-        </w:rPr>
-        <w:t>.</w:t>
-      </w:r>
-    </w:p>
-    <w:p>
-      <w:pPr>
-        <w:pStyle w:val="ListParagraph"/>
+        <w:t xml:space="preserve">Planned out bi-weekly goals and priorities in an </w:t>
+      </w:r>
+      <w:r>
+        <w:rPr>
+          <w:rFonts w:ascii="Calibri Light" w:hAnsi="Calibri Light" w:cs="Calibri Light"/>
+          <w:b/>
+          <w:bCs/>
+        </w:rPr>
+        <w:t>agile</w:t>
+      </w:r>
+      <w:r>
+        <w:rPr>
+          <w:rFonts w:ascii="Calibri Light" w:hAnsi="Calibri Light" w:cs="Calibri Light"/>
+        </w:rPr>
+        <w:t xml:space="preserve"> workflow and engaged</w:t>
+      </w:r>
+      <w:r>
+        <w:rPr>
+          <w:rFonts w:ascii="Calibri Light" w:hAnsi="Calibri Light" w:cs="Calibri Light"/>
+        </w:rPr>
+        <w:t xml:space="preserve"> in</w:t>
+      </w:r>
+      <w:r>
+        <w:rPr>
+          <w:rFonts w:ascii="Calibri Light" w:hAnsi="Calibri Light" w:cs="Calibri Light"/>
+        </w:rPr>
+        <w:t xml:space="preserve"> daily stand-ups</w:t>
+      </w:r>
+      <w:r>
+        <w:rPr>
+          <w:rFonts w:ascii="Calibri Light" w:hAnsi="Calibri Light" w:cs="Calibri Light"/>
+        </w:rPr>
+        <w:t xml:space="preserve"> with the team.</w:t>
+      </w:r>
+    </w:p>
+    <w:p>
+      <w:pPr>
         <w:spacing w:before="0" w:after="0"/>
         <w:contextualSpacing/>
         <w:rPr>
-          <w:rFonts w:ascii="Calibri Light" w:hAnsi="Calibri Light" w:cs="Calibri Light"/>
-          <w:b/>
+          <w:rStyle w:val="NormalBold"/>
+          <w:rFonts w:ascii="Calibri Light" w:hAnsi="Calibri Light" w:cs="Calibri Light"/>
           <w:sz w:val="24"/>
           <w:szCs w:val="24"/>
         </w:rPr>
       </w:pPr>
-      <w:r>
-        <w:rPr>
-          <w:rFonts w:ascii="Calibri Light" w:hAnsi="Calibri Light" w:cs="Calibri Light"/>
-        </w:rPr>
-        <w:t xml:space="preserve">Planned out bi-weekly goals and priorities in an </w:t>
-      </w:r>
-      <w:r>
-        <w:rPr>
-          <w:rFonts w:ascii="Calibri Light" w:hAnsi="Calibri Light" w:cs="Calibri Light"/>
-          <w:b/>
-          <w:bCs/>
-        </w:rPr>
-        <w:t>agile</w:t>
-      </w:r>
-      <w:r>
-        <w:rPr>
-          <w:rFonts w:ascii="Calibri Light" w:hAnsi="Calibri Light" w:cs="Calibri Light"/>
-        </w:rPr>
-        <w:t xml:space="preserve"> workflow and engaged</w:t>
-      </w:r>
-      <w:r>
-        <w:rPr>
-          <w:rFonts w:ascii="Calibri Light" w:hAnsi="Calibri Light" w:cs="Calibri Light"/>
-        </w:rPr>
-        <w:t xml:space="preserve"> in</w:t>
-      </w:r>
-      <w:r>
-        <w:rPr>
-          <w:rFonts w:ascii="Calibri Light" w:hAnsi="Calibri Light" w:cs="Calibri Light"/>
-        </w:rPr>
-        <w:t xml:space="preserve"> daily stand-ups</w:t>
-      </w:r>
-      <w:r>
-        <w:rPr>
-          <w:rFonts w:ascii="Calibri Light" w:hAnsi="Calibri Light" w:cs="Calibri Light"/>
-        </w:rPr>
-        <w:t xml:space="preserve"> with the team.</w:t>
-      </w:r>
-    </w:p>
-    <w:p>
-      <w:pPr>
-        <w:spacing w:before="0" w:after="0"/>
+    </w:p>
+    <w:p>
+      <w:pPr>
+        <w:spacing w:before="0" w:after="60"/>
         <w:contextualSpacing/>
         <w:rPr>
           <w:rStyle w:val="NormalBold"/>
-          <w:rFonts w:ascii="Calibri Light" w:hAnsi="Calibri Light" w:cs="Calibri Light"/>
-          <w:sz w:val="24"/>
-          <w:szCs w:val="24"/>
         </w:rPr>
       </w:pPr>
     </w:p>
@@ -1451,6 +1606,15 @@
         <w:spacing w:before="0" w:after="60"/>
         <w:contextualSpacing/>
         <w:rPr>
+          <w:rStyle w:val="NormalBold"/>
+        </w:rPr>
+      </w:pPr>
+    </w:p>
+    <w:p>
+      <w:pPr>
+        <w:spacing w:before="0" w:after="60"/>
+        <w:contextualSpacing/>
+        <w:rPr>
           <w:rStyle w:val="NormalItalic"/>
         </w:rPr>
       </w:pPr>
@@ -1458,6 +1622,7 @@
         <w:rPr>
           <w:rStyle w:val="NormalBold"/>
         </w:rPr>
+        <w:lastRenderedPageBreak/>
         <w:t>Plano Intelligence Inc.</w:t>
       </w:r>
       <w:r>
@@ -1798,7 +1963,9 @@
         <w:spacing w:before="0" w:after="0"/>
         <w:contextualSpacing/>
         <w:rPr>
-          <w:rFonts w:ascii="Calibri Light" w:hAnsi="Calibri Light" w:cs="Calibri Light"/>
+          <w:rStyle w:val="NormalBold"/>
+          <w:rFonts w:ascii="Calibri Light" w:hAnsi="Calibri Light" w:cs="Calibri Light"/>
+          <w:b w:val="0"/>
         </w:rPr>
       </w:pPr>
       <w:r>
@@ -1865,22 +2032,12 @@
       <w:pPr>
         <w:spacing w:before="0" w:after="60"/>
         <w:contextualSpacing/>
+      </w:pPr>
+      <w:proofErr w:type="spellStart"/>
+      <w:r>
         <w:rPr>
           <w:rStyle w:val="NormalBold"/>
         </w:rPr>
-      </w:pPr>
-    </w:p>
-    <w:p>
-      <w:pPr>
-        <w:spacing w:before="0" w:after="60"/>
-        <w:contextualSpacing/>
-      </w:pPr>
-      <w:proofErr w:type="spellStart"/>
-      <w:r>
-        <w:rPr>
-          <w:rStyle w:val="NormalBold"/>
-        </w:rPr>
-        <w:lastRenderedPageBreak/>
         <w:t>Kellermann</w:t>
       </w:r>
       <w:proofErr w:type="spellEnd"/>
@@ -1943,7 +2100,19 @@
         <w:rPr>
           <w:rFonts w:ascii="Calibri Light" w:hAnsi="Calibri Light" w:cs="Calibri Light"/>
         </w:rPr>
-        <w:t xml:space="preserve">Supported this non-profit through the </w:t>
+        <w:t xml:space="preserve">Supported </w:t>
+      </w:r>
+      <w:r>
+        <w:rPr>
+          <w:rFonts w:ascii="Calibri Light" w:hAnsi="Calibri Light" w:cs="Calibri Light"/>
+        </w:rPr>
+        <w:t>a</w:t>
+      </w:r>
+      <w:r>
+        <w:rPr>
+          <w:rFonts w:ascii="Calibri Light" w:hAnsi="Calibri Light" w:cs="Calibri Light"/>
+        </w:rPr>
+        <w:t xml:space="preserve"> non-profit through the </w:t>
       </w:r>
       <w:r>
         <w:rPr>
@@ -2014,120 +2183,6 @@
           <w:rFonts w:ascii="Calibri Light" w:hAnsi="Calibri Light" w:cs="Calibri Light"/>
         </w:rPr>
       </w:pPr>
-    </w:p>
-    <w:p>
-      <w:pPr>
-        <w:spacing w:before="0" w:after="60"/>
-        <w:contextualSpacing/>
-      </w:pPr>
-      <w:r>
-        <w:rPr>
-          <w:rStyle w:val="NormalBold"/>
-        </w:rPr>
-        <w:t>Kumon Math and Reading Center</w:t>
-      </w:r>
-      <w:r>
-        <w:rPr>
-          <w:rStyle w:val="NormalBold"/>
-          <w:b w:val="0"/>
-          <w:bCs/>
-        </w:rPr>
-        <w:t>,</w:t>
-      </w:r>
-      <w:r>
-        <w:rPr>
-          <w:rStyle w:val="NormalBold"/>
-          <w:b w:val="0"/>
-          <w:bCs/>
-        </w:rPr>
-        <w:t xml:space="preserve"> Tutor/Associate</w:t>
-      </w:r>
-      <w:r>
-        <w:tab/>
-      </w:r>
-      <w:r>
-        <w:t>May 2016</w:t>
-      </w:r>
-      <w:r>
-        <w:t xml:space="preserve"> – </w:t>
-      </w:r>
-      <w:r>
-        <w:t>May 2017</w:t>
-      </w:r>
-    </w:p>
-    <w:p>
-      <w:pPr>
-        <w:pStyle w:val="ListParagraph"/>
-        <w:spacing w:before="0" w:after="0"/>
-        <w:contextualSpacing/>
-        <w:rPr>
-          <w:rFonts w:ascii="Calibri Light" w:hAnsi="Calibri Light" w:cs="Calibri Light"/>
-        </w:rPr>
-      </w:pPr>
-      <w:r>
-        <w:rPr>
-          <w:rFonts w:ascii="Calibri Light" w:hAnsi="Calibri Light" w:cs="Calibri Light"/>
-        </w:rPr>
-        <w:t>Tutored</w:t>
-      </w:r>
-      <w:r>
-        <w:rPr>
-          <w:rFonts w:ascii="Calibri Light" w:hAnsi="Calibri Light" w:cs="Calibri Light"/>
-        </w:rPr>
-        <w:t xml:space="preserve"> </w:t>
-      </w:r>
-      <w:r>
-        <w:rPr>
-          <w:rFonts w:ascii="Calibri Light" w:hAnsi="Calibri Light" w:cs="Calibri Light"/>
-        </w:rPr>
-        <w:t xml:space="preserve">students </w:t>
-      </w:r>
-      <w:r>
-        <w:rPr>
-          <w:rFonts w:ascii="Calibri Light" w:hAnsi="Calibri Light" w:cs="Calibri Light"/>
-        </w:rPr>
-        <w:t>from K-10th grade in Math and English. Graded homework and created specialized lesson plans for each student</w:t>
-      </w:r>
-      <w:r>
-        <w:rPr>
-          <w:rFonts w:ascii="Calibri Light" w:hAnsi="Calibri Light" w:cs="Calibri Light"/>
-        </w:rPr>
-        <w:t xml:space="preserve"> based on their individual learning speed</w:t>
-      </w:r>
-      <w:r>
-        <w:rPr>
-          <w:rFonts w:ascii="Calibri Light" w:hAnsi="Calibri Light" w:cs="Calibri Light"/>
-        </w:rPr>
-        <w:t xml:space="preserve">. </w:t>
-      </w:r>
-    </w:p>
-    <w:p>
-      <w:pPr>
-        <w:pStyle w:val="ListParagraph"/>
-        <w:spacing w:before="0" w:after="0"/>
-        <w:contextualSpacing/>
-        <w:rPr>
-          <w:rFonts w:ascii="Calibri Light" w:hAnsi="Calibri Light" w:cs="Calibri Light"/>
-        </w:rPr>
-      </w:pPr>
-      <w:r>
-        <w:rPr>
-          <w:rFonts w:ascii="Calibri Light" w:hAnsi="Calibri Light" w:cs="Calibri Light"/>
-        </w:rPr>
-        <w:t xml:space="preserve">Managed </w:t>
-      </w:r>
-      <w:r>
-        <w:rPr>
-          <w:rFonts w:ascii="Calibri Light" w:hAnsi="Calibri Light" w:cs="Calibri Light"/>
-        </w:rPr>
-        <w:t xml:space="preserve">a </w:t>
-      </w:r>
-      <w:r>
-        <w:rPr>
-          <w:rFonts w:ascii="Calibri Light" w:hAnsi="Calibri Light" w:cs="Calibri Light"/>
-        </w:rPr>
-        <w:t>busy storefront with 30-45 students and occasional parents.</w:t>
-      </w:r>
     </w:p>
     <w:p>
       <w:pPr>
@@ -2255,13 +2310,13 @@
         <w:rPr>
           <w:rFonts w:ascii="Calibri Light" w:hAnsi="Calibri Light" w:cs="Calibri Light"/>
         </w:rPr>
-        <w:t>Led front-end team both technically and personally to achieve desired product features by timelines</w:t>
-      </w:r>
-      <w:r>
-        <w:rPr>
-          <w:rFonts w:ascii="Calibri Light" w:hAnsi="Calibri Light" w:cs="Calibri Light"/>
-        </w:rPr>
-        <w:t>.</w:t>
+        <w:t xml:space="preserve">Led front-end team </w:t>
+      </w:r>
+      <w:r>
+        <w:rPr>
+          <w:rFonts w:ascii="Calibri Light" w:hAnsi="Calibri Light" w:cs="Calibri Light"/>
+        </w:rPr>
+        <w:t>by creating development environments, establishing code best practices, and distributing equal scope per experience level.</w:t>
       </w:r>
     </w:p>
     <w:p>
@@ -2337,7 +2392,19 @@
         <w:rPr>
           <w:rFonts w:ascii="Calibri Light" w:hAnsi="Calibri Light" w:cs="Calibri Light"/>
         </w:rPr>
-        <w:t>Created two environments</w:t>
+        <w:t>Created</w:t>
+      </w:r>
+      <w:r>
+        <w:rPr>
+          <w:rFonts w:ascii="Calibri Light" w:hAnsi="Calibri Light" w:cs="Calibri Light"/>
+        </w:rPr>
+        <w:t xml:space="preserve"> distinct</w:t>
+      </w:r>
+      <w:r>
+        <w:rPr>
+          <w:rFonts w:ascii="Calibri Light" w:hAnsi="Calibri Light" w:cs="Calibri Light"/>
+        </w:rPr>
+        <w:t xml:space="preserve"> environments</w:t>
       </w:r>
       <w:r>
         <w:rPr>
@@ -2525,7 +2592,6 @@
         </w:rPr>
         <w:t xml:space="preserve"> for the front-end and </w:t>
       </w:r>
-      <w:proofErr w:type="spellStart"/>
       <w:r>
         <w:rPr>
           <w:rFonts w:ascii="Calibri Light" w:hAnsi="Calibri Light" w:cs="Calibri Light"/>
@@ -2534,7 +2600,6 @@
         </w:rPr>
         <w:t>Strapi</w:t>
       </w:r>
-      <w:proofErr w:type="spellEnd"/>
       <w:r>
         <w:rPr>
           <w:rFonts w:ascii="Calibri Light" w:hAnsi="Calibri Light" w:cs="Calibri Light"/>
@@ -2713,21 +2778,25 @@
         <w:rPr>
           <w:rFonts w:ascii="Calibri Light" w:hAnsi="Calibri Light" w:cs="Calibri Light"/>
         </w:rPr>
-        <w:t xml:space="preserve">Created a team of goal-based agents in </w:t>
-      </w:r>
-      <w:r>
-        <w:rPr>
-          <w:rFonts w:ascii="Calibri Light" w:hAnsi="Calibri Light" w:cs="Calibri Light"/>
-          <w:b/>
-          <w:bCs/>
-        </w:rPr>
-        <w:t>Python</w:t>
-      </w:r>
-      <w:r>
-        <w:rPr>
-          <w:rFonts w:ascii="Calibri Light" w:hAnsi="Calibri Light" w:cs="Calibri Light"/>
-        </w:rPr>
-        <w:t xml:space="preserve"> to compete in a classroom tournament of capture the flag.</w:t>
+        <w:t>C</w:t>
+      </w:r>
+      <w:r>
+        <w:rPr>
+          <w:rFonts w:ascii="Calibri Light" w:hAnsi="Calibri Light" w:cs="Calibri Light"/>
+        </w:rPr>
+        <w:t>ompete in a classroom tournament of capture the flag</w:t>
+      </w:r>
+      <w:r>
+        <w:rPr>
+          <w:rFonts w:ascii="Calibri Light" w:hAnsi="Calibri Light" w:cs="Calibri Light"/>
+        </w:rPr>
+        <w:t xml:space="preserve"> with AI agents and w</w:t>
+      </w:r>
+      <w:r>
+        <w:rPr>
+          <w:rFonts w:ascii="Calibri Light" w:hAnsi="Calibri Light" w:cs="Calibri Light"/>
+        </w:rPr>
+        <w:t>on first place in both the pre-final and final tournaments going undefeated both times.</w:t>
       </w:r>
     </w:p>
     <w:p>
@@ -2743,7 +2812,19 @@
         <w:rPr>
           <w:rFonts w:ascii="Calibri Light" w:hAnsi="Calibri Light" w:cs="Calibri Light"/>
         </w:rPr>
-        <w:t>Won first place in both the pre-final and final tournaments going undefeated both times.</w:t>
+        <w:t>Implemented a modular, decision-making hierarchy based on the concept of reflex agents</w:t>
+      </w:r>
+      <w:r>
+        <w:rPr>
+          <w:rFonts w:ascii="Calibri Light" w:hAnsi="Calibri Light" w:cs="Calibri Light"/>
+        </w:rPr>
+        <w:t xml:space="preserve"> alongside </w:t>
+      </w:r>
+      <w:r>
+        <w:rPr>
+          <w:rFonts w:ascii="Calibri Light" w:hAnsi="Calibri Light" w:cs="Calibri Light"/>
+        </w:rPr>
+        <w:t>theoretical concepts of Tabu search, utility functions, and condition-action rules.</w:t>
       </w:r>
     </w:p>
     <w:p>
@@ -2759,258 +2840,17 @@
         <w:rPr>
           <w:rFonts w:ascii="Calibri Light" w:hAnsi="Calibri Light" w:cs="Calibri Light"/>
         </w:rPr>
-        <w:t>Implemented a modular, decision-making hierarchy based on the concept of reflex agents.</w:t>
-      </w:r>
-    </w:p>
-    <w:p>
-      <w:pPr>
-        <w:pStyle w:val="ListParagraph"/>
+        <w:t>Designed heuristics to determine regions of dense points, the best entrances onto the opponent’s side, and the best path to a desired location that would maximize points collected.</w:t>
+      </w:r>
+    </w:p>
+    <w:p>
+      <w:pPr>
         <w:spacing w:before="0" w:after="0"/>
         <w:contextualSpacing/>
         <w:rPr>
           <w:rFonts w:ascii="Calibri Light" w:hAnsi="Calibri Light" w:cs="Calibri Light"/>
         </w:rPr>
       </w:pPr>
-      <w:r>
-        <w:rPr>
-          <w:rFonts w:ascii="Calibri Light" w:hAnsi="Calibri Light" w:cs="Calibri Light"/>
-        </w:rPr>
-        <w:t>Designed heuristics to determine regions of dense points, the best entrances onto the opponent’s side, and the best path to a desired location that would maximize points collected.</w:t>
-      </w:r>
-    </w:p>
-    <w:p>
-      <w:pPr>
-        <w:pStyle w:val="ListParagraph"/>
-        <w:spacing w:before="0" w:after="0"/>
-        <w:contextualSpacing/>
-        <w:rPr>
-          <w:rFonts w:ascii="Calibri Light" w:hAnsi="Calibri Light" w:cs="Calibri Light"/>
-        </w:rPr>
-      </w:pPr>
-      <w:r>
-        <w:rPr>
-          <w:rFonts w:ascii="Calibri Light" w:hAnsi="Calibri Light" w:cs="Calibri Light"/>
-        </w:rPr>
-        <w:t>Implemented theoretical concepts of Tabu search, utility functions, and condition-action rules.</w:t>
-      </w:r>
-    </w:p>
-    <w:p>
-      <w:pPr>
-        <w:spacing w:before="0" w:after="60"/>
-        <w:contextualSpacing/>
-        <w:rPr>
-          <w:rStyle w:val="NormalBold"/>
-        </w:rPr>
-      </w:pPr>
-    </w:p>
-    <w:p>
-      <w:pPr>
-        <w:spacing w:before="0" w:after="60"/>
-        <w:contextualSpacing/>
-      </w:pPr>
-      <w:r>
-        <w:rPr>
-          <w:rStyle w:val="NormalBold"/>
-        </w:rPr>
-        <w:t>Pet Salon Database</w:t>
-      </w:r>
-      <w:r>
-        <w:rPr>
-          <w:rStyle w:val="NormalBold"/>
-          <w:b w:val="0"/>
-          <w:bCs/>
-        </w:rPr>
-        <w:t>,</w:t>
-      </w:r>
-      <w:r>
-        <w:rPr>
-          <w:rStyle w:val="NormalBold"/>
-          <w:b w:val="0"/>
-          <w:bCs/>
-        </w:rPr>
-        <w:t xml:space="preserve"> Academic Project</w:t>
-      </w:r>
-      <w:r>
-        <w:rPr>
-          <w:rStyle w:val="NormalBold"/>
-        </w:rPr>
-        <w:tab/>
-      </w:r>
-      <w:r>
-        <w:t>Feb – May 2020</w:t>
-      </w:r>
-    </w:p>
-    <w:p>
-      <w:pPr>
-        <w:pStyle w:val="ListParagraph"/>
-        <w:spacing w:before="0" w:after="0"/>
-        <w:contextualSpacing/>
-        <w:rPr>
-          <w:rFonts w:ascii="Calibri Light" w:hAnsi="Calibri Light" w:cs="Calibri Light"/>
-        </w:rPr>
-      </w:pPr>
-      <w:r>
-        <w:rPr>
-          <w:rFonts w:ascii="Calibri Light" w:hAnsi="Calibri Light" w:cs="Calibri Light"/>
-        </w:rPr>
-        <w:t>Designed</w:t>
-      </w:r>
-      <w:r>
-        <w:rPr>
-          <w:rFonts w:ascii="Calibri Light" w:hAnsi="Calibri Light" w:cs="Calibri Light"/>
-        </w:rPr>
-        <w:t xml:space="preserve"> a database model for a fictional Pet Salon as part of semester-long group project.</w:t>
-      </w:r>
-    </w:p>
-    <w:p>
-      <w:pPr>
-        <w:pStyle w:val="ListParagraph"/>
-        <w:spacing w:before="0" w:after="0"/>
-        <w:contextualSpacing/>
-        <w:rPr>
-          <w:rFonts w:ascii="Calibri Light" w:hAnsi="Calibri Light" w:cs="Calibri Light"/>
-        </w:rPr>
-      </w:pPr>
-      <w:r>
-        <w:rPr>
-          <w:rFonts w:ascii="Calibri Light" w:hAnsi="Calibri Light" w:cs="Calibri Light"/>
-        </w:rPr>
-        <w:t>Researched business rules, assumptions on data volume, and potential stakeholder</w:t>
-      </w:r>
-      <w:r>
-        <w:rPr>
-          <w:rFonts w:ascii="Calibri Light" w:hAnsi="Calibri Light" w:cs="Calibri Light"/>
-        </w:rPr>
-        <w:t xml:space="preserve"> needs.</w:t>
-      </w:r>
-    </w:p>
-    <w:p>
-      <w:pPr>
-        <w:pStyle w:val="ListParagraph"/>
-        <w:spacing w:before="0" w:after="0"/>
-        <w:contextualSpacing/>
-        <w:rPr>
-          <w:rFonts w:ascii="Calibri Light" w:hAnsi="Calibri Light" w:cs="Calibri Light"/>
-        </w:rPr>
-      </w:pPr>
-      <w:r>
-        <w:rPr>
-          <w:rFonts w:ascii="Calibri Light" w:hAnsi="Calibri Light" w:cs="Calibri Light"/>
-        </w:rPr>
-        <w:t xml:space="preserve">Implemented our model in </w:t>
-      </w:r>
-      <w:r>
-        <w:rPr>
-          <w:rFonts w:ascii="Calibri Light" w:hAnsi="Calibri Light" w:cs="Calibri Light"/>
-          <w:b/>
-          <w:bCs/>
-        </w:rPr>
-        <w:t>MySQL</w:t>
-      </w:r>
-      <w:r>
-        <w:rPr>
-          <w:rFonts w:ascii="Calibri Light" w:hAnsi="Calibri Light" w:cs="Calibri Light"/>
-        </w:rPr>
-        <w:t xml:space="preserve"> and made </w:t>
-      </w:r>
-      <w:r>
-        <w:rPr>
-          <w:rFonts w:ascii="Calibri Light" w:hAnsi="Calibri Light" w:cs="Calibri Light"/>
-          <w:b/>
-          <w:bCs/>
-        </w:rPr>
-        <w:t xml:space="preserve">Python </w:t>
-      </w:r>
-      <w:r>
-        <w:rPr>
-          <w:rFonts w:ascii="Calibri Light" w:hAnsi="Calibri Light" w:cs="Calibri Light"/>
-        </w:rPr>
-        <w:t xml:space="preserve">and </w:t>
-      </w:r>
-      <w:r>
-        <w:rPr>
-          <w:rFonts w:ascii="Calibri Light" w:hAnsi="Calibri Light" w:cs="Calibri Light"/>
-          <w:b/>
-          <w:bCs/>
-        </w:rPr>
-        <w:t>JavaScript</w:t>
-      </w:r>
-      <w:r>
-        <w:rPr>
-          <w:rFonts w:ascii="Calibri Light" w:hAnsi="Calibri Light" w:cs="Calibri Light"/>
-        </w:rPr>
-        <w:t xml:space="preserve"> scripts to generate test data.</w:t>
-      </w:r>
-    </w:p>
-    <w:p>
-      <w:pPr>
-        <w:pStyle w:val="ListParagraph"/>
-        <w:spacing w:before="0" w:after="0"/>
-        <w:contextualSpacing/>
-        <w:rPr>
-          <w:rFonts w:ascii="Calibri Light" w:hAnsi="Calibri Light" w:cs="Calibri Light"/>
-        </w:rPr>
-      </w:pPr>
-      <w:r>
-        <w:rPr>
-          <w:rFonts w:ascii="Calibri Light" w:hAnsi="Calibri Light" w:cs="Calibri Light"/>
-        </w:rPr>
-        <w:t xml:space="preserve">Developed a front-end using </w:t>
-      </w:r>
-      <w:r>
-        <w:rPr>
-          <w:rFonts w:ascii="Calibri Light" w:hAnsi="Calibri Light" w:cs="Calibri Light"/>
-          <w:b/>
-          <w:bCs/>
-        </w:rPr>
-        <w:t xml:space="preserve">React </w:t>
-      </w:r>
-      <w:r>
-        <w:rPr>
-          <w:rFonts w:ascii="Calibri Light" w:hAnsi="Calibri Light" w:cs="Calibri Light"/>
-        </w:rPr>
-        <w:t xml:space="preserve">and </w:t>
-      </w:r>
-      <w:r>
-        <w:rPr>
-          <w:rFonts w:ascii="Calibri Light" w:hAnsi="Calibri Light" w:cs="Calibri Light"/>
-          <w:b/>
-          <w:bCs/>
-        </w:rPr>
-        <w:t xml:space="preserve">Express.js </w:t>
-      </w:r>
-      <w:r>
-        <w:rPr>
-          <w:rFonts w:ascii="Calibri Light" w:hAnsi="Calibri Light" w:cs="Calibri Light"/>
-        </w:rPr>
-        <w:t xml:space="preserve">that could initiate canned transactions, make custom </w:t>
-      </w:r>
-      <w:proofErr w:type="gramStart"/>
-      <w:r>
-        <w:rPr>
-          <w:rFonts w:ascii="Calibri Light" w:hAnsi="Calibri Light" w:cs="Calibri Light"/>
-        </w:rPr>
-        <w:t>queries</w:t>
-      </w:r>
-      <w:proofErr w:type="gramEnd"/>
-      <w:r>
-        <w:rPr>
-          <w:rFonts w:ascii="Calibri Light" w:hAnsi="Calibri Light" w:cs="Calibri Light"/>
-        </w:rPr>
-        <w:t xml:space="preserve"> and show the current state of </w:t>
-      </w:r>
-      <w:r>
-        <w:rPr>
-          <w:rFonts w:ascii="Calibri Light" w:hAnsi="Calibri Light" w:cs="Calibri Light"/>
-        </w:rPr>
-        <w:t xml:space="preserve">all tables in </w:t>
-      </w:r>
-      <w:r>
-        <w:rPr>
-          <w:rFonts w:ascii="Calibri Light" w:hAnsi="Calibri Light" w:cs="Calibri Light"/>
-        </w:rPr>
-        <w:t>the database.</w:t>
-      </w:r>
     </w:p>
     <w:p>
       <w:pPr>
@@ -3337,7 +3177,7 @@
 </file>
 
 <file path=word/endnotes.xml><?xml version="1.0" encoding="utf-8"?>
-<w:endnotes xmlns:wpc="http://schemas.microsoft.com/office/word/2010/wordprocessingCanvas" xmlns:cx="http://schemas.microsoft.com/office/drawing/2014/chartex" xmlns:cx1="http://schemas.microsoft.com/office/drawing/2015/9/8/chartex" xmlns:cx2="http://schemas.microsoft.com/office/drawing/2015/10/21/chartex" xmlns:cx3="http://schemas.microsoft.com/office/drawing/2016/5/9/chartex" xmlns:cx4="http://schemas.microsoft.com/office/drawing/2016/5/10/chartex" xmlns:cx5="http://schemas.microsoft.com/office/drawing/2016/5/11/chartex" xmlns:cx6="http://schemas.microsoft.com/office/drawing/2016/5/12/chartex" xmlns:cx7="http://schemas.microsoft.com/office/drawing/2016/5/13/chartex" xmlns:cx8="http://schemas.microsoft.com/office/drawing/2016/5/14/chartex" xmlns:mc="http://schemas.openxmlformats.org/markup-compatibility/2006" xmlns:aink="http://schemas.microsoft.com/office/drawing/2016/ink" xmlns:am3d="http://schemas.microsoft.com/office/drawing/2017/model3d" xmlns:o="urn:schemas-microsoft-com:office:office" xmlns:r="http://schemas.openxmlformats.org/officeDocument/2006/relationships" xmlns:m="http://schemas.openxmlformats.org/officeDocument/2006/math" xmlns:v="urn:schemas-microsoft-com:vml" xmlns:wp14="http://schemas.microsoft.com/office/word/2010/wordprocessingDrawing" xmlns:wp="http://schemas.openxmlformats.org/drawingml/2006/wordprocessingDrawing" xmlns:w10="urn:schemas-microsoft-com:office:word" xmlns:w="http://schemas.openxmlformats.org/wordprocessingml/2006/main" xmlns:w14="http://schemas.microsoft.com/office/word/2010/wordml" xmlns:w15="http://schemas.microsoft.com/office/word/2012/wordml" xmlns:w16cex="http://schemas.microsoft.com/office/word/2018/wordml/cex" xmlns:w16cid="http://schemas.microsoft.com/office/word/2016/wordml/cid" xmlns:w16="http://schemas.microsoft.com/office/word/2018/wordml" xmlns:w16sdtdh="http://schemas.microsoft.com/office/word/2020/wordml/sdtdatahash" xmlns:w16se="http://schemas.microsoft.com/office/word/2015/wordml/symex" xmlns:wpg="http://schemas.microsoft.com/office/word/2010/wordprocessingGroup" xmlns:wpi="http://schemas.microsoft.com/office/word/2010/wordprocessingInk" xmlns:wne="http://schemas.microsoft.com/office/word/2006/wordml" xmlns:wps="http://schemas.microsoft.com/office/word/2010/wordprocessingShape" mc:Ignorable="w14 w15 w16se w16cid w16 w16cex w16sdtdh wp14">
+<w:endnotes xmlns:wpc="http://schemas.microsoft.com/office/word/2010/wordprocessingCanvas" xmlns:cx="http://schemas.microsoft.com/office/drawing/2014/chartex" xmlns:cx1="http://schemas.microsoft.com/office/drawing/2015/9/8/chartex" xmlns:cx2="http://schemas.microsoft.com/office/drawing/2015/10/21/chartex" xmlns:cx3="http://schemas.microsoft.com/office/drawing/2016/5/9/chartex" xmlns:cx4="http://schemas.microsoft.com/office/drawing/2016/5/10/chartex" xmlns:cx5="http://schemas.microsoft.com/office/drawing/2016/5/11/chartex" xmlns:cx6="http://schemas.microsoft.com/office/drawing/2016/5/12/chartex" xmlns:cx7="http://schemas.microsoft.com/office/drawing/2016/5/13/chartex" xmlns:cx8="http://schemas.microsoft.com/office/drawing/2016/5/14/chartex" xmlns:mc="http://schemas.openxmlformats.org/markup-compatibility/2006" xmlns:aink="http://schemas.microsoft.com/office/drawing/2016/ink" xmlns:am3d="http://schemas.microsoft.com/office/drawing/2017/model3d" xmlns:o="urn:schemas-microsoft-com:office:office" xmlns:oel="http://schemas.microsoft.com/office/2019/extlst" xmlns:r="http://schemas.openxmlformats.org/officeDocument/2006/relationships" xmlns:m="http://schemas.openxmlformats.org/officeDocument/2006/math" xmlns:v="urn:schemas-microsoft-com:vml" xmlns:wp14="http://schemas.microsoft.com/office/word/2010/wordprocessingDrawing" xmlns:wp="http://schemas.openxmlformats.org/drawingml/2006/wordprocessingDrawing" xmlns:w10="urn:schemas-microsoft-com:office:word" xmlns:w="http://schemas.openxmlformats.org/wordprocessingml/2006/main" xmlns:w14="http://schemas.microsoft.com/office/word/2010/wordml" xmlns:w15="http://schemas.microsoft.com/office/word/2012/wordml" xmlns:w16cex="http://schemas.microsoft.com/office/word/2018/wordml/cex" xmlns:w16cid="http://schemas.microsoft.com/office/word/2016/wordml/cid" xmlns:w16="http://schemas.microsoft.com/office/word/2018/wordml" xmlns:w16sdtdh="http://schemas.microsoft.com/office/word/2020/wordml/sdtdatahash" xmlns:w16se="http://schemas.microsoft.com/office/word/2015/wordml/symex" xmlns:wpg="http://schemas.microsoft.com/office/word/2010/wordprocessingGroup" xmlns:wpi="http://schemas.microsoft.com/office/word/2010/wordprocessingInk" xmlns:wne="http://schemas.microsoft.com/office/word/2006/wordml" xmlns:wps="http://schemas.microsoft.com/office/word/2010/wordprocessingShape" mc:Ignorable="w14 w15 w16se w16cid w16 w16cex w16sdtdh wp14">
   <w:endnote w:type="separator" w:id="-1">
     <w:p>
       <w:pPr>
@@ -3362,7 +3202,7 @@
 </file>
 
 <file path=word/footer1.xml><?xml version="1.0" encoding="utf-8"?>
-<w:ftr xmlns:wpc="http://schemas.microsoft.com/office/word/2010/wordprocessingCanvas" xmlns:cx="http://schemas.microsoft.com/office/drawing/2014/chartex" xmlns:cx1="http://schemas.microsoft.com/office/drawing/2015/9/8/chartex" xmlns:cx2="http://schemas.microsoft.com/office/drawing/2015/10/21/chartex" xmlns:cx3="http://schemas.microsoft.com/office/drawing/2016/5/9/chartex" xmlns:cx4="http://schemas.microsoft.com/office/drawing/2016/5/10/chartex" xmlns:cx5="http://schemas.microsoft.com/office/drawing/2016/5/11/chartex" xmlns:cx6="http://schemas.microsoft.com/office/drawing/2016/5/12/chartex" xmlns:cx7="http://schemas.microsoft.com/office/drawing/2016/5/13/chartex" xmlns:cx8="http://schemas.microsoft.com/office/drawing/2016/5/14/chartex" xmlns:mc="http://schemas.openxmlformats.org/markup-compatibility/2006" xmlns:aink="http://schemas.microsoft.com/office/drawing/2016/ink" xmlns:am3d="http://schemas.microsoft.com/office/drawing/2017/model3d" xmlns:o="urn:schemas-microsoft-com:office:office" xmlns:r="http://schemas.openxmlformats.org/officeDocument/2006/relationships" xmlns:m="http://schemas.openxmlformats.org/officeDocument/2006/math" xmlns:v="urn:schemas-microsoft-com:vml" xmlns:wp14="http://schemas.microsoft.com/office/word/2010/wordprocessingDrawing" xmlns:wp="http://schemas.openxmlformats.org/drawingml/2006/wordprocessingDrawing" xmlns:w10="urn:schemas-microsoft-com:office:word" xmlns:w="http://schemas.openxmlformats.org/wordprocessingml/2006/main" xmlns:w14="http://schemas.microsoft.com/office/word/2010/wordml" xmlns:w15="http://schemas.microsoft.com/office/word/2012/wordml" xmlns:w16cex="http://schemas.microsoft.com/office/word/2018/wordml/cex" xmlns:w16cid="http://schemas.microsoft.com/office/word/2016/wordml/cid" xmlns:w16="http://schemas.microsoft.com/office/word/2018/wordml" xmlns:w16sdtdh="http://schemas.microsoft.com/office/word/2020/wordml/sdtdatahash" xmlns:w16se="http://schemas.microsoft.com/office/word/2015/wordml/symex" xmlns:wpg="http://schemas.microsoft.com/office/word/2010/wordprocessingGroup" xmlns:wpi="http://schemas.microsoft.com/office/word/2010/wordprocessingInk" xmlns:wne="http://schemas.microsoft.com/office/word/2006/wordml" xmlns:wps="http://schemas.microsoft.com/office/word/2010/wordprocessingShape" mc:Ignorable="w14 w15 w16se w16cid w16 w16cex w16sdtdh wp14">
+<w:ftr xmlns:wpc="http://schemas.microsoft.com/office/word/2010/wordprocessingCanvas" xmlns:cx="http://schemas.microsoft.com/office/drawing/2014/chartex" xmlns:cx1="http://schemas.microsoft.com/office/drawing/2015/9/8/chartex" xmlns:cx2="http://schemas.microsoft.com/office/drawing/2015/10/21/chartex" xmlns:cx3="http://schemas.microsoft.com/office/drawing/2016/5/9/chartex" xmlns:cx4="http://schemas.microsoft.com/office/drawing/2016/5/10/chartex" xmlns:cx5="http://schemas.microsoft.com/office/drawing/2016/5/11/chartex" xmlns:cx6="http://schemas.microsoft.com/office/drawing/2016/5/12/chartex" xmlns:cx7="http://schemas.microsoft.com/office/drawing/2016/5/13/chartex" xmlns:cx8="http://schemas.microsoft.com/office/drawing/2016/5/14/chartex" xmlns:mc="http://schemas.openxmlformats.org/markup-compatibility/2006" xmlns:aink="http://schemas.microsoft.com/office/drawing/2016/ink" xmlns:am3d="http://schemas.microsoft.com/office/drawing/2017/model3d" xmlns:o="urn:schemas-microsoft-com:office:office" xmlns:oel="http://schemas.microsoft.com/office/2019/extlst" xmlns:r="http://schemas.openxmlformats.org/officeDocument/2006/relationships" xmlns:m="http://schemas.openxmlformats.org/officeDocument/2006/math" xmlns:v="urn:schemas-microsoft-com:vml" xmlns:wp14="http://schemas.microsoft.com/office/word/2010/wordprocessingDrawing" xmlns:wp="http://schemas.openxmlformats.org/drawingml/2006/wordprocessingDrawing" xmlns:w10="urn:schemas-microsoft-com:office:word" xmlns:w="http://schemas.openxmlformats.org/wordprocessingml/2006/main" xmlns:w14="http://schemas.microsoft.com/office/word/2010/wordml" xmlns:w15="http://schemas.microsoft.com/office/word/2012/wordml" xmlns:w16cex="http://schemas.microsoft.com/office/word/2018/wordml/cex" xmlns:w16cid="http://schemas.microsoft.com/office/word/2016/wordml/cid" xmlns:w16="http://schemas.microsoft.com/office/word/2018/wordml" xmlns:w16sdtdh="http://schemas.microsoft.com/office/word/2020/wordml/sdtdatahash" xmlns:w16se="http://schemas.microsoft.com/office/word/2015/wordml/symex" xmlns:wpg="http://schemas.microsoft.com/office/word/2010/wordprocessingGroup" xmlns:wpi="http://schemas.microsoft.com/office/word/2010/wordprocessingInk" xmlns:wne="http://schemas.microsoft.com/office/word/2006/wordml" xmlns:wps="http://schemas.microsoft.com/office/word/2010/wordprocessingShape" mc:Ignorable="w14 w15 w16se w16cid w16 w16cex w16sdtdh wp14">
   <w:p>
     <w:pPr>
       <w:tabs>
@@ -3441,7 +3281,7 @@
 </file>
 
 <file path=word/footnotes.xml><?xml version="1.0" encoding="utf-8"?>
-<w:footnotes xmlns:wpc="http://schemas.microsoft.com/office/word/2010/wordprocessingCanvas" xmlns:cx="http://schemas.microsoft.com/office/drawing/2014/chartex" xmlns:cx1="http://schemas.microsoft.com/office/drawing/2015/9/8/chartex" xmlns:cx2="http://schemas.microsoft.com/office/drawing/2015/10/21/chartex" xmlns:cx3="http://schemas.microsoft.com/office/drawing/2016/5/9/chartex" xmlns:cx4="http://schemas.microsoft.com/office/drawing/2016/5/10/chartex" xmlns:cx5="http://schemas.microsoft.com/office/drawing/2016/5/11/chartex" xmlns:cx6="http://schemas.microsoft.com/office/drawing/2016/5/12/chartex" xmlns:cx7="http://schemas.microsoft.com/office/drawing/2016/5/13/chartex" xmlns:cx8="http://schemas.microsoft.com/office/drawing/2016/5/14/chartex" xmlns:mc="http://schemas.openxmlformats.org/markup-compatibility/2006" xmlns:aink="http://schemas.microsoft.com/office/drawing/2016/ink" xmlns:am3d="http://schemas.microsoft.com/office/drawing/2017/model3d" xmlns:o="urn:schemas-microsoft-com:office:office" xmlns:r="http://schemas.openxmlformats.org/officeDocument/2006/relationships" xmlns:m="http://schemas.openxmlformats.org/officeDocument/2006/math" xmlns:v="urn:schemas-microsoft-com:vml" xmlns:wp14="http://schemas.microsoft.com/office/word/2010/wordprocessingDrawing" xmlns:wp="http://schemas.openxmlformats.org/drawingml/2006/wordprocessingDrawing" xmlns:w10="urn:schemas-microsoft-com:office:word" xmlns:w="http://schemas.openxmlformats.org/wordprocessingml/2006/main" xmlns:w14="http://schemas.microsoft.com/office/word/2010/wordml" xmlns:w15="http://schemas.microsoft.com/office/word/2012/wordml" xmlns:w16cex="http://schemas.microsoft.com/office/word/2018/wordml/cex" xmlns:w16cid="http://schemas.microsoft.com/office/word/2016/wordml/cid" xmlns:w16="http://schemas.microsoft.com/office/word/2018/wordml" xmlns:w16sdtdh="http://schemas.microsoft.com/office/word/2020/wordml/sdtdatahash" xmlns:w16se="http://schemas.microsoft.com/office/word/2015/wordml/symex" xmlns:wpg="http://schemas.microsoft.com/office/word/2010/wordprocessingGroup" xmlns:wpi="http://schemas.microsoft.com/office/word/2010/wordprocessingInk" xmlns:wne="http://schemas.microsoft.com/office/word/2006/wordml" xmlns:wps="http://schemas.microsoft.com/office/word/2010/wordprocessingShape" mc:Ignorable="w14 w15 w16se w16cid w16 w16cex w16sdtdh wp14">
+<w:footnotes xmlns:wpc="http://schemas.microsoft.com/office/word/2010/wordprocessingCanvas" xmlns:cx="http://schemas.microsoft.com/office/drawing/2014/chartex" xmlns:cx1="http://schemas.microsoft.com/office/drawing/2015/9/8/chartex" xmlns:cx2="http://schemas.microsoft.com/office/drawing/2015/10/21/chartex" xmlns:cx3="http://schemas.microsoft.com/office/drawing/2016/5/9/chartex" xmlns:cx4="http://schemas.microsoft.com/office/drawing/2016/5/10/chartex" xmlns:cx5="http://schemas.microsoft.com/office/drawing/2016/5/11/chartex" xmlns:cx6="http://schemas.microsoft.com/office/drawing/2016/5/12/chartex" xmlns:cx7="http://schemas.microsoft.com/office/drawing/2016/5/13/chartex" xmlns:cx8="http://schemas.microsoft.com/office/drawing/2016/5/14/chartex" xmlns:mc="http://schemas.openxmlformats.org/markup-compatibility/2006" xmlns:aink="http://schemas.microsoft.com/office/drawing/2016/ink" xmlns:am3d="http://schemas.microsoft.com/office/drawing/2017/model3d" xmlns:o="urn:schemas-microsoft-com:office:office" xmlns:oel="http://schemas.microsoft.com/office/2019/extlst" xmlns:r="http://schemas.openxmlformats.org/officeDocument/2006/relationships" xmlns:m="http://schemas.openxmlformats.org/officeDocument/2006/math" xmlns:v="urn:schemas-microsoft-com:vml" xmlns:wp14="http://schemas.microsoft.com/office/word/2010/wordprocessingDrawing" xmlns:wp="http://schemas.openxmlformats.org/drawingml/2006/wordprocessingDrawing" xmlns:w10="urn:schemas-microsoft-com:office:word" xmlns:w="http://schemas.openxmlformats.org/wordprocessingml/2006/main" xmlns:w14="http://schemas.microsoft.com/office/word/2010/wordml" xmlns:w15="http://schemas.microsoft.com/office/word/2012/wordml" xmlns:w16cex="http://schemas.microsoft.com/office/word/2018/wordml/cex" xmlns:w16cid="http://schemas.microsoft.com/office/word/2016/wordml/cid" xmlns:w16="http://schemas.microsoft.com/office/word/2018/wordml" xmlns:w16sdtdh="http://schemas.microsoft.com/office/word/2020/wordml/sdtdatahash" xmlns:w16se="http://schemas.microsoft.com/office/word/2015/wordml/symex" xmlns:wpg="http://schemas.microsoft.com/office/word/2010/wordprocessingGroup" xmlns:wpi="http://schemas.microsoft.com/office/word/2010/wordprocessingInk" xmlns:wne="http://schemas.microsoft.com/office/word/2006/wordml" xmlns:wps="http://schemas.microsoft.com/office/word/2010/wordprocessingShape" mc:Ignorable="w14 w15 w16se w16cid w16 w16cex w16sdtdh wp14">
   <w:footnote w:type="separator" w:id="-1">
     <w:p>
       <w:pPr>
@@ -3466,7 +3306,7 @@
 </file>
 
 <file path=word/numbering.xml><?xml version="1.0" encoding="utf-8"?>
-<w:numbering xmlns:wpc="http://schemas.microsoft.com/office/word/2010/wordprocessingCanvas" xmlns:cx="http://schemas.microsoft.com/office/drawing/2014/chartex" xmlns:cx1="http://schemas.microsoft.com/office/drawing/2015/9/8/chartex" xmlns:cx2="http://schemas.microsoft.com/office/drawing/2015/10/21/chartex" xmlns:cx3="http://schemas.microsoft.com/office/drawing/2016/5/9/chartex" xmlns:cx4="http://schemas.microsoft.com/office/drawing/2016/5/10/chartex" xmlns:cx5="http://schemas.microsoft.com/office/drawing/2016/5/11/chartex" xmlns:cx6="http://schemas.microsoft.com/office/drawing/2016/5/12/chartex" xmlns:cx7="http://schemas.microsoft.com/office/drawing/2016/5/13/chartex" xmlns:cx8="http://schemas.microsoft.com/office/drawing/2016/5/14/chartex" xmlns:mc="http://schemas.openxmlformats.org/markup-compatibility/2006" xmlns:aink="http://schemas.microsoft.com/office/drawing/2016/ink" xmlns:am3d="http://schemas.microsoft.com/office/drawing/2017/model3d" xmlns:o="urn:schemas-microsoft-com:office:office" xmlns:r="http://schemas.openxmlformats.org/officeDocument/2006/relationships" xmlns:m="http://schemas.openxmlformats.org/officeDocument/2006/math" xmlns:v="urn:schemas-microsoft-com:vml" xmlns:wp14="http://schemas.microsoft.com/office/word/2010/wordprocessingDrawing" xmlns:wp="http://schemas.openxmlformats.org/drawingml/2006/wordprocessingDrawing" xmlns:w10="urn:schemas-microsoft-com:office:word" xmlns:w="http://schemas.openxmlformats.org/wordprocessingml/2006/main" xmlns:w14="http://schemas.microsoft.com/office/word/2010/wordml" xmlns:w15="http://schemas.microsoft.com/office/word/2012/wordml" xmlns:w16cex="http://schemas.microsoft.com/office/word/2018/wordml/cex" xmlns:w16cid="http://schemas.microsoft.com/office/word/2016/wordml/cid" xmlns:w16="http://schemas.microsoft.com/office/word/2018/wordml" xmlns:w16sdtdh="http://schemas.microsoft.com/office/word/2020/wordml/sdtdatahash" xmlns:w16se="http://schemas.microsoft.com/office/word/2015/wordml/symex" xmlns:wpg="http://schemas.microsoft.com/office/word/2010/wordprocessingGroup" xmlns:wpi="http://schemas.microsoft.com/office/word/2010/wordprocessingInk" xmlns:wne="http://schemas.microsoft.com/office/word/2006/wordml" xmlns:wps="http://schemas.microsoft.com/office/word/2010/wordprocessingShape" mc:Ignorable="w14 w15 w16se w16cid w16 w16cex w16sdtdh wp14">
+<w:numbering xmlns:wpc="http://schemas.microsoft.com/office/word/2010/wordprocessingCanvas" xmlns:cx="http://schemas.microsoft.com/office/drawing/2014/chartex" xmlns:cx1="http://schemas.microsoft.com/office/drawing/2015/9/8/chartex" xmlns:cx2="http://schemas.microsoft.com/office/drawing/2015/10/21/chartex" xmlns:cx3="http://schemas.microsoft.com/office/drawing/2016/5/9/chartex" xmlns:cx4="http://schemas.microsoft.com/office/drawing/2016/5/10/chartex" xmlns:cx5="http://schemas.microsoft.com/office/drawing/2016/5/11/chartex" xmlns:cx6="http://schemas.microsoft.com/office/drawing/2016/5/12/chartex" xmlns:cx7="http://schemas.microsoft.com/office/drawing/2016/5/13/chartex" xmlns:cx8="http://schemas.microsoft.com/office/drawing/2016/5/14/chartex" xmlns:mc="http://schemas.openxmlformats.org/markup-compatibility/2006" xmlns:aink="http://schemas.microsoft.com/office/drawing/2016/ink" xmlns:am3d="http://schemas.microsoft.com/office/drawing/2017/model3d" xmlns:o="urn:schemas-microsoft-com:office:office" xmlns:oel="http://schemas.microsoft.com/office/2019/extlst" xmlns:r="http://schemas.openxmlformats.org/officeDocument/2006/relationships" xmlns:m="http://schemas.openxmlformats.org/officeDocument/2006/math" xmlns:v="urn:schemas-microsoft-com:vml" xmlns:wp14="http://schemas.microsoft.com/office/word/2010/wordprocessingDrawing" xmlns:wp="http://schemas.openxmlformats.org/drawingml/2006/wordprocessingDrawing" xmlns:w10="urn:schemas-microsoft-com:office:word" xmlns:w="http://schemas.openxmlformats.org/wordprocessingml/2006/main" xmlns:w14="http://schemas.microsoft.com/office/word/2010/wordml" xmlns:w15="http://schemas.microsoft.com/office/word/2012/wordml" xmlns:w16cex="http://schemas.microsoft.com/office/word/2018/wordml/cex" xmlns:w16cid="http://schemas.microsoft.com/office/word/2016/wordml/cid" xmlns:w16="http://schemas.microsoft.com/office/word/2018/wordml" xmlns:w16sdtdh="http://schemas.microsoft.com/office/word/2020/wordml/sdtdatahash" xmlns:w16se="http://schemas.microsoft.com/office/word/2015/wordml/symex" xmlns:wpg="http://schemas.microsoft.com/office/word/2010/wordprocessingGroup" xmlns:wpi="http://schemas.microsoft.com/office/word/2010/wordprocessingInk" xmlns:wne="http://schemas.microsoft.com/office/word/2006/wordml" xmlns:wps="http://schemas.microsoft.com/office/word/2010/wordprocessingShape" mc:Ignorable="w14 w15 w16se w16cid w16 w16cex w16sdtdh wp14">
   <w:abstractNum w:abstractNumId="0" w15:restartNumberingAfterBreak="0">
     <w:nsid w:val="0B05636B"/>
     <w:multiLevelType w:val="hybridMultilevel"/>
@@ -3956,61 +3796,61 @@
       </w:rPr>
     </w:lvl>
   </w:abstractNum>
-  <w:num w:numId="1">
+  <w:num w:numId="1" w16cid:durableId="172302770">
     <w:abstractNumId w:val="3"/>
   </w:num>
-  <w:num w:numId="2">
+  <w:num w:numId="2" w16cid:durableId="184445970">
     <w:abstractNumId w:val="0"/>
   </w:num>
-  <w:num w:numId="3">
+  <w:num w:numId="3" w16cid:durableId="1828008340">
     <w:abstractNumId w:val="1"/>
   </w:num>
-  <w:num w:numId="4">
+  <w:num w:numId="4" w16cid:durableId="306201812">
     <w:abstractNumId w:val="1"/>
   </w:num>
-  <w:num w:numId="5">
+  <w:num w:numId="5" w16cid:durableId="1689715173">
     <w:abstractNumId w:val="1"/>
   </w:num>
-  <w:num w:numId="6">
+  <w:num w:numId="6" w16cid:durableId="299069211">
     <w:abstractNumId w:val="1"/>
   </w:num>
-  <w:num w:numId="7">
+  <w:num w:numId="7" w16cid:durableId="1459572095">
     <w:abstractNumId w:val="1"/>
   </w:num>
-  <w:num w:numId="8">
+  <w:num w:numId="8" w16cid:durableId="1523932014">
     <w:abstractNumId w:val="1"/>
   </w:num>
-  <w:num w:numId="9">
+  <w:num w:numId="9" w16cid:durableId="563640608">
     <w:abstractNumId w:val="1"/>
   </w:num>
-  <w:num w:numId="10">
+  <w:num w:numId="10" w16cid:durableId="737171488">
     <w:abstractNumId w:val="1"/>
   </w:num>
-  <w:num w:numId="11">
+  <w:num w:numId="11" w16cid:durableId="106699329">
     <w:abstractNumId w:val="1"/>
   </w:num>
-  <w:num w:numId="12">
+  <w:num w:numId="12" w16cid:durableId="1685128550">
     <w:abstractNumId w:val="1"/>
   </w:num>
-  <w:num w:numId="13">
+  <w:num w:numId="13" w16cid:durableId="528448940">
     <w:abstractNumId w:val="1"/>
   </w:num>
-  <w:num w:numId="14">
+  <w:num w:numId="14" w16cid:durableId="2043167836">
     <w:abstractNumId w:val="1"/>
   </w:num>
-  <w:num w:numId="15">
+  <w:num w:numId="15" w16cid:durableId="1268273452">
     <w:abstractNumId w:val="1"/>
   </w:num>
-  <w:num w:numId="16">
+  <w:num w:numId="16" w16cid:durableId="1651977273">
     <w:abstractNumId w:val="1"/>
   </w:num>
-  <w:num w:numId="17">
+  <w:num w:numId="17" w16cid:durableId="945771787">
     <w:abstractNumId w:val="1"/>
   </w:num>
-  <w:num w:numId="18">
+  <w:num w:numId="18" w16cid:durableId="381713071">
     <w:abstractNumId w:val="2"/>
   </w:num>
-  <w:num w:numId="19">
+  <w:num w:numId="19" w16cid:durableId="443039425">
     <w:abstractNumId w:val="1"/>
   </w:num>
 </w:numbering>

</xml_diff>